<commit_message>
final documentation and sequence diaram was added
</commit_message>
<xml_diff>
--- a/final report/final report.docx
+++ b/final report/final report.docx
@@ -2837,7 +2837,25 @@
                 <w:b/>
                 <w:noProof/>
               </w:rPr>
-              <w:t>References</w:t>
+              <w:t>Ref</w:t>
+            </w:r>
+            <w:r>
+              <w:rPr>
+                <w:rStyle w:val="Hyperlink"/>
+                <w:rFonts w:ascii="Arial" w:hAnsi="Arial" w:cs="Arial"/>
+                <w:b/>
+                <w:noProof/>
+              </w:rPr>
+              <w:t>e</w:t>
+            </w:r>
+            <w:r>
+              <w:rPr>
+                <w:rStyle w:val="Hyperlink"/>
+                <w:rFonts w:ascii="Arial" w:hAnsi="Arial" w:cs="Arial"/>
+                <w:b/>
+                <w:noProof/>
+              </w:rPr>
+              <w:t>rences</w:t>
             </w:r>
             <w:r>
               <w:rPr>
@@ -4214,6 +4232,19 @@
           <w:rFonts w:ascii="Arial" w:hAnsi="Arial" w:cs="Arial"/>
         </w:rPr>
       </w:pPr>
+      <w:r>
+        <w:rPr>
+          <w:rFonts w:ascii="Arial" w:hAnsi="Arial" w:cs="Arial"/>
+        </w:rPr>
+        <w:t>E-commerce is fast gaining ground as an accepted and used business paradigm. More and more business houses are implementing web sites providing functionality for performing commercial transactions over the web. It is reasonable to say that the process of shopping on the web is becoming commonplace.</w:t>
+      </w:r>
+    </w:p>
+    <w:p>
+      <w:pPr>
+        <w:rPr>
+          <w:rFonts w:ascii="Arial" w:hAnsi="Arial" w:cs="Arial"/>
+        </w:rPr>
+      </w:pPr>
     </w:p>
     <w:p>
       <w:pPr>
@@ -4237,82 +4268,30 @@
     </w:p>
     <w:p>
       <w:pPr>
-        <w:ind w:left="576"/>
-        <w:rPr>
-          <w:rFonts w:ascii="Arial" w:hAnsi="Arial" w:cs="Arial"/>
-        </w:rPr>
-      </w:pPr>
-      <w:r>
-        <w:rPr>
-          <w:rFonts w:ascii="Arial" w:hAnsi="Arial" w:cs="Arial"/>
-        </w:rPr>
-        <w:t>E-commerce website is a modern design website that provide user to search, buy, share products online.</w:t>
-      </w:r>
-    </w:p>
-    <w:p>
-      <w:pPr>
-        <w:ind w:left="576"/>
-        <w:rPr>
-          <w:rFonts w:ascii="Arial" w:hAnsi="Arial" w:cs="Arial"/>
-        </w:rPr>
-      </w:pPr>
-      <w:proofErr w:type="spellStart"/>
-      <w:r>
-        <w:rPr>
-          <w:rFonts w:ascii="Arial" w:hAnsi="Arial" w:cs="Arial"/>
-        </w:rPr>
-        <w:t>Bigheart</w:t>
-      </w:r>
-      <w:proofErr w:type="spellEnd"/>
-      <w:r>
-        <w:rPr>
-          <w:rFonts w:ascii="Arial" w:hAnsi="Arial" w:cs="Arial"/>
-        </w:rPr>
-        <w:t xml:space="preserve"> web company is a modern website design and development company. It</w:t>
-      </w:r>
-      <w:r>
-        <w:rPr>
-          <w:rFonts w:ascii="Arial" w:hAnsi="Arial" w:cs="Arial"/>
-        </w:rPr>
-        <w:t xml:space="preserve"> focuses on user centric design. It helps</w:t>
-      </w:r>
-      <w:r>
-        <w:rPr>
-          <w:rFonts w:ascii="Arial" w:hAnsi="Arial" w:cs="Arial"/>
-        </w:rPr>
-        <w:t xml:space="preserve"> client to achieve their desire website. It lets user to search, buy and shar</w:t>
-      </w:r>
-      <w:r>
-        <w:rPr>
-          <w:rFonts w:ascii="Arial" w:hAnsi="Arial" w:cs="Arial"/>
-        </w:rPr>
-        <w:t>e website online</w:t>
-      </w:r>
-      <w:r>
-        <w:rPr>
-          <w:rFonts w:ascii="Arial" w:hAnsi="Arial" w:cs="Arial"/>
-        </w:rPr>
-        <w:t xml:space="preserve">. Customer can shop products from trusted </w:t>
-      </w:r>
-      <w:r>
-        <w:rPr>
-          <w:rFonts w:ascii="Arial" w:hAnsi="Arial" w:cs="Arial"/>
-        </w:rPr>
-        <w:t>developers</w:t>
-      </w:r>
-      <w:r>
-        <w:rPr>
-          <w:rFonts w:ascii="Arial" w:hAnsi="Arial" w:cs="Arial"/>
-        </w:rPr>
-        <w:t xml:space="preserve">, compare prices, read reviews and share products with friends. </w:t>
-      </w:r>
-    </w:p>
-    <w:p>
-      <w:pPr>
-        <w:rPr>
-          <w:rFonts w:ascii="Arial" w:hAnsi="Arial" w:cs="Arial"/>
-        </w:rPr>
-      </w:pPr>
+        <w:rPr>
+          <w:rFonts w:ascii="Arial" w:hAnsi="Arial" w:cs="Arial"/>
+        </w:rPr>
+      </w:pPr>
+      <w:r>
+        <w:rPr>
+          <w:rFonts w:ascii="Arial" w:hAnsi="Arial" w:cs="Arial"/>
+        </w:rPr>
+        <w:t xml:space="preserve">The objective of this project is to develop a general-purpose e-commerce store where any kind of product can be bought from the comfort of home through the Internet. However, for implementation purposes, this paper will deal with an online shopping for baby product </w:t>
+      </w:r>
+      <w:proofErr w:type="gramStart"/>
+      <w:r>
+        <w:rPr>
+          <w:rFonts w:ascii="Arial" w:hAnsi="Arial" w:cs="Arial"/>
+        </w:rPr>
+        <w:t>An</w:t>
+      </w:r>
+      <w:proofErr w:type="gramEnd"/>
+      <w:r>
+        <w:rPr>
+          <w:rFonts w:ascii="Arial" w:hAnsi="Arial" w:cs="Arial"/>
+        </w:rPr>
+        <w:t xml:space="preserve"> online store is a virtual store on the Internet where customers can browse the catalog and select products of interest. The selected items may be collected in a shopping cart. At checkout time, the items in the shopping cart will be presented as an order. At that time, more information will be needed to complete the transaction. Usually, the customer will be asked to fill or select a billing address, a shipping address, a shipping option, and payment information such as bKash, or Cash on Delivery. An e-mail notification is sent to the customer as soon as the order is placed.</w:t>
+      </w:r>
     </w:p>
     <w:p>
       <w:pPr>
@@ -4369,6 +4348,74 @@
           <w:rFonts w:ascii="Arial" w:hAnsi="Arial" w:cs="Arial"/>
         </w:rPr>
       </w:pPr>
+      <w:r>
+        <w:rPr>
+          <w:rFonts w:ascii="Arial" w:hAnsi="Arial" w:cs="Arial"/>
+        </w:rPr>
+        <w:t>In today’s busy world, people don’t have time for their personal needs. And the technology is so fast that anyone can do anything by just sitting in a room. The internet is the way that helps a person in all aspects. If someone wish to buy and view things, he can buy online with the help of internet. Today there are very least organizations which are manual. Everything is going to be computerized and online whether it is banking, advertising or shopping. We are trying to help people to make their life easier by proving online shopping</w:t>
+      </w:r>
+      <w:r>
+        <w:rPr>
+          <w:rFonts w:ascii="Arial" w:hAnsi="Arial" w:cs="Arial"/>
+        </w:rPr>
+        <w:t xml:space="preserve"> facility</w:t>
+      </w:r>
+      <w:r>
+        <w:rPr>
+          <w:rFonts w:ascii="Arial" w:hAnsi="Arial" w:cs="Arial"/>
+        </w:rPr>
+        <w:t xml:space="preserve">. In this we have introduced many modules like admin module and customer module. The customer </w:t>
+      </w:r>
+      <w:proofErr w:type="gramStart"/>
+      <w:r>
+        <w:rPr>
+          <w:rFonts w:ascii="Arial" w:hAnsi="Arial" w:cs="Arial"/>
+        </w:rPr>
+        <w:t>has to</w:t>
+      </w:r>
+      <w:proofErr w:type="gramEnd"/>
+      <w:r>
+        <w:rPr>
+          <w:rFonts w:ascii="Arial" w:hAnsi="Arial" w:cs="Arial"/>
+        </w:rPr>
+        <w:t xml:space="preserve"> register for any enquiry related to </w:t>
+      </w:r>
+      <w:r>
+        <w:rPr>
+          <w:rFonts w:ascii="Arial" w:hAnsi="Arial" w:cs="Arial"/>
+        </w:rPr>
+        <w:t>Nepalis products</w:t>
+      </w:r>
+      <w:r>
+        <w:rPr>
+          <w:rFonts w:ascii="Arial" w:hAnsi="Arial" w:cs="Arial"/>
+        </w:rPr>
+        <w:t xml:space="preserve">. The unregistered person can’t access this application. The registered customer can view details of clothes and he can buy of his choice and need. He must pay the price of </w:t>
+      </w:r>
+      <w:r>
+        <w:rPr>
+          <w:rFonts w:ascii="Arial" w:hAnsi="Arial" w:cs="Arial"/>
+        </w:rPr>
+        <w:t>products he/she wishes to buy</w:t>
+      </w:r>
+      <w:r>
+        <w:rPr>
+          <w:rFonts w:ascii="Arial" w:hAnsi="Arial" w:cs="Arial"/>
+        </w:rPr>
+        <w:t xml:space="preserve">. The admin module contains the access of admin on the application. The admin can change everything in the application. He can add, delete, update any information regarding the clothes. The project’s home page includes the registration link. The registered users can login to their account for their queries or buy </w:t>
+      </w:r>
+      <w:r>
+        <w:rPr>
+          <w:rFonts w:ascii="Arial" w:hAnsi="Arial" w:cs="Arial"/>
+        </w:rPr>
+        <w:t>products</w:t>
+      </w:r>
+      <w:r>
+        <w:rPr>
+          <w:rFonts w:ascii="Arial" w:hAnsi="Arial" w:cs="Arial"/>
+        </w:rPr>
+        <w:t>. And the unregistered users have first to register. The registration can be done by following the sign-up link.</w:t>
+      </w:r>
     </w:p>
     <w:p>
       <w:pPr>
@@ -4408,15 +4455,59 @@
         <w:jc w:val="both"/>
         <w:rPr>
           <w:rFonts w:ascii="Arial" w:hAnsi="Arial" w:cs="Arial"/>
-          <w:b/>
-        </w:rPr>
-      </w:pPr>
-      <w:r>
-        <w:rPr>
-          <w:rFonts w:ascii="Arial" w:hAnsi="Arial" w:cs="Arial"/>
-          <w:b/>
+        </w:rPr>
+      </w:pPr>
+      <w:r>
+        <w:rPr>
+          <w:rFonts w:ascii="Arial" w:hAnsi="Arial" w:cs="Arial"/>
         </w:rPr>
         <w:t>This application will reduce the problems arise in previous types o</w:t>
+      </w:r>
+      <w:r>
+        <w:rPr>
+          <w:rFonts w:ascii="Arial" w:hAnsi="Arial" w:cs="Arial"/>
+        </w:rPr>
+        <w:t xml:space="preserve">f e-commerce system. Previously </w:t>
+      </w:r>
+      <w:r>
+        <w:rPr>
+          <w:rFonts w:ascii="Arial" w:hAnsi="Arial" w:cs="Arial"/>
+        </w:rPr>
+        <w:t xml:space="preserve">user do not have </w:t>
+      </w:r>
+      <w:r>
+        <w:rPr>
+          <w:rFonts w:ascii="Arial" w:hAnsi="Arial" w:cs="Arial"/>
+        </w:rPr>
+        <w:t xml:space="preserve">know about the products arising in </w:t>
+      </w:r>
+      <w:proofErr w:type="spellStart"/>
+      <w:r>
+        <w:rPr>
+          <w:rFonts w:ascii="Arial" w:hAnsi="Arial" w:cs="Arial"/>
+        </w:rPr>
+        <w:t>nepali</w:t>
+      </w:r>
+      <w:proofErr w:type="spellEnd"/>
+      <w:r>
+        <w:rPr>
+          <w:rFonts w:ascii="Arial" w:hAnsi="Arial" w:cs="Arial"/>
+        </w:rPr>
+        <w:t xml:space="preserve"> market. The main problem of Nepal is there is not enough market and knowledge to sell the products. And people don’t know local </w:t>
+      </w:r>
+      <w:proofErr w:type="spellStart"/>
+      <w:r>
+        <w:rPr>
+          <w:rFonts w:ascii="Arial" w:hAnsi="Arial" w:cs="Arial"/>
+        </w:rPr>
+        <w:t>nepali</w:t>
+      </w:r>
+      <w:proofErr w:type="spellEnd"/>
+      <w:r>
+        <w:rPr>
+          <w:rFonts w:ascii="Arial" w:hAnsi="Arial" w:cs="Arial"/>
+        </w:rPr>
+        <w:t xml:space="preserve"> products. To problem can be solved by the e-commerce providing people the right products.</w:t>
       </w:r>
     </w:p>
     <w:p>
@@ -4585,6 +4676,7 @@
         <w:rPr>
           <w:rFonts w:ascii="Arial" w:hAnsi="Arial" w:cs="Arial"/>
         </w:rPr>
+        <w:lastRenderedPageBreak/>
         <w:t>Developers can upload their products in the application and make available for customers.</w:t>
       </w:r>
     </w:p>
@@ -4857,6 +4949,51 @@
     <w:p>
       <w:pPr>
         <w:pStyle w:val="TableContents"/>
+        <w:rPr>
+          <w:rFonts w:ascii="Arial" w:hAnsi="Arial" w:cs="Arial"/>
+        </w:rPr>
+      </w:pPr>
+    </w:p>
+    <w:p>
+      <w:pPr>
+        <w:spacing w:line="360" w:lineRule="auto"/>
+        <w:jc w:val="both"/>
+        <w:rPr>
+          <w:rFonts w:ascii="Arial" w:hAnsi="Arial" w:cs="Arial"/>
+        </w:rPr>
+      </w:pPr>
+    </w:p>
+    <w:p>
+      <w:pPr>
+        <w:spacing w:line="360" w:lineRule="auto"/>
+        <w:jc w:val="both"/>
+        <w:rPr>
+          <w:rFonts w:ascii="Arial" w:hAnsi="Arial" w:cs="Arial"/>
+        </w:rPr>
+      </w:pPr>
+    </w:p>
+    <w:p>
+      <w:pPr>
+        <w:spacing w:line="360" w:lineRule="auto"/>
+        <w:jc w:val="both"/>
+        <w:rPr>
+          <w:rFonts w:ascii="Arial" w:hAnsi="Arial" w:cs="Arial"/>
+        </w:rPr>
+      </w:pPr>
+    </w:p>
+    <w:p>
+      <w:pPr>
+        <w:spacing w:line="360" w:lineRule="auto"/>
+        <w:jc w:val="both"/>
+        <w:rPr>
+          <w:rFonts w:ascii="Arial" w:hAnsi="Arial" w:cs="Arial"/>
+        </w:rPr>
+      </w:pPr>
+    </w:p>
+    <w:p>
+      <w:pPr>
+        <w:spacing w:line="360" w:lineRule="auto"/>
+        <w:jc w:val="both"/>
         <w:rPr>
           <w:rFonts w:ascii="Arial" w:hAnsi="Arial" w:cs="Arial"/>
         </w:rPr>
@@ -5118,7 +5255,6 @@
           <w:rFonts w:ascii="Arial" w:hAnsi="Arial" w:cs="Arial"/>
           <w:b/>
         </w:rPr>
-        <w:lastRenderedPageBreak/>
         <w:t xml:space="preserve">Objectives: </w:t>
       </w:r>
       <w:r>
@@ -5484,7 +5620,6 @@
           <w:b/>
           <w:color w:val="auto"/>
         </w:rPr>
-        <w:lastRenderedPageBreak/>
         <w:t>Development Methodology</w:t>
       </w:r>
       <w:bookmarkEnd w:id="10"/>
@@ -5676,6 +5811,7 @@
           <w:rFonts w:ascii="Arial" w:hAnsi="Arial" w:cs="Arial"/>
           <w:noProof/>
         </w:rPr>
+        <w:lastRenderedPageBreak/>
         <w:drawing>
           <wp:inline distT="0" distB="0" distL="0" distR="0" wp14:anchorId="339A70C2" wp14:editId="629D54D1">
             <wp:extent cx="6905625" cy="4229100"/>
@@ -5841,7 +5977,6 @@
           <w:id w:val="-930736385"/>
           <w:citation/>
         </w:sdtPr>
-        <w:sdtEndPr/>
         <w:sdtContent>
           <w:r>
             <w:rPr>
@@ -5912,7 +6047,6 @@
         <w:rPr>
           <w:rFonts w:cs="Arial"/>
         </w:rPr>
-        <w:lastRenderedPageBreak/>
         <w:t xml:space="preserve">It supports parallel development which means that one programmer can work on application design and other can work on business logic simultaneously. </w:t>
       </w:r>
     </w:p>
@@ -6006,6 +6140,7 @@
           <w:rFonts w:ascii="Arial" w:hAnsi="Arial" w:cs="Arial"/>
           <w:noProof/>
         </w:rPr>
+        <w:lastRenderedPageBreak/>
         <w:drawing>
           <wp:inline distT="0" distB="0" distL="0" distR="0" wp14:anchorId="1ABD3E5B" wp14:editId="57393E41">
             <wp:extent cx="4876800" cy="3314700"/>
@@ -6415,7 +6550,6 @@
         <w:rPr>
           <w:rFonts w:cs="Arial"/>
         </w:rPr>
-        <w:lastRenderedPageBreak/>
         <w:t>Client is not dire</w:t>
       </w:r>
       <w:r>
@@ -6536,6 +6670,7 @@
           <w:rFonts w:ascii="Arial" w:hAnsi="Arial" w:cs="Arial"/>
           <w:noProof/>
         </w:rPr>
+        <w:lastRenderedPageBreak/>
         <w:drawing>
           <wp:inline distT="0" distB="0" distL="0" distR="0" wp14:anchorId="62EFBD4A" wp14:editId="7FF53B62">
             <wp:extent cx="5943600" cy="2056914"/>
@@ -6743,7 +6878,6 @@
           <w:sz w:val="30"/>
           <w:szCs w:val="30"/>
         </w:rPr>
-        <w:lastRenderedPageBreak/>
         <w:drawing>
           <wp:inline distT="0" distB="0" distL="0" distR="0" wp14:anchorId="09E314C9" wp14:editId="126D46AD">
             <wp:extent cx="6581775" cy="3819525"/>
@@ -7008,6 +7142,7 @@
                 <w:sz w:val="26"/>
                 <w:szCs w:val="26"/>
               </w:rPr>
+              <w:lastRenderedPageBreak/>
               <w:t xml:space="preserve">    Work Breakdown Structure</w:t>
             </w:r>
           </w:p>
@@ -7079,6 +7214,7 @@
                 <w:sz w:val="26"/>
                 <w:szCs w:val="26"/>
               </w:rPr>
+              <w:lastRenderedPageBreak/>
               <w:t>12/21/2018 -1/3</w:t>
             </w:r>
             <w:r>
@@ -7134,6 +7270,7 @@
                 <w:sz w:val="26"/>
                 <w:szCs w:val="26"/>
               </w:rPr>
+              <w:lastRenderedPageBreak/>
               <w:t>12/25/2018 - 12/27</w:t>
             </w:r>
             <w:r>
@@ -7225,6 +7362,7 @@
                 <w:sz w:val="26"/>
                 <w:szCs w:val="26"/>
               </w:rPr>
+              <w:lastRenderedPageBreak/>
               <w:t>Analysis</w:t>
             </w:r>
           </w:p>
@@ -7555,7 +7693,6 @@
                 <w:sz w:val="26"/>
                 <w:szCs w:val="26"/>
               </w:rPr>
-              <w:lastRenderedPageBreak/>
               <w:t xml:space="preserve">    Datab</w:t>
             </w:r>
             <w:r>
@@ -7597,7 +7734,6 @@
                 <w:sz w:val="26"/>
                 <w:szCs w:val="26"/>
               </w:rPr>
-              <w:lastRenderedPageBreak/>
               <w:t>1/26/2019 - 2/24/2019</w:t>
             </w:r>
           </w:p>
@@ -7706,7 +7842,6 @@
                 <w:sz w:val="26"/>
                 <w:szCs w:val="26"/>
               </w:rPr>
-              <w:lastRenderedPageBreak/>
               <w:t>2/21</w:t>
             </w:r>
             <w:r>
@@ -7752,7 +7887,6 @@
                 <w:sz w:val="26"/>
                 <w:szCs w:val="26"/>
               </w:rPr>
-              <w:lastRenderedPageBreak/>
               <w:t>Implementation</w:t>
             </w:r>
           </w:p>
@@ -8316,46 +8450,6 @@
     <w:p>
       <w:pPr>
         <w:numPr>
-          <w:ilvl w:val="1"/>
-          <w:numId w:val="17"/>
-        </w:numPr>
-        <w:spacing w:line="360" w:lineRule="auto"/>
-        <w:rPr>
-          <w:rFonts w:ascii="Arial" w:hAnsi="Arial" w:cs="Arial"/>
-          <w:sz w:val="26"/>
-          <w:szCs w:val="26"/>
-        </w:rPr>
-      </w:pPr>
-      <w:r>
-        <w:rPr>
-          <w:rFonts w:ascii="Arial" w:hAnsi="Arial" w:cs="Arial"/>
-          <w:sz w:val="26"/>
-          <w:szCs w:val="26"/>
-        </w:rPr>
-        <w:t xml:space="preserve">//In </w:t>
-      </w:r>
-      <w:r>
-        <w:rPr>
-          <w:rFonts w:ascii="Arial" w:hAnsi="Arial" w:cs="Arial"/>
-          <w:b/>
-          <w:bCs/>
-          <w:sz w:val="26"/>
-          <w:szCs w:val="26"/>
-        </w:rPr>
-        <w:t>each point</w:t>
-      </w:r>
-      <w:r>
-        <w:rPr>
-          <w:rFonts w:ascii="Arial" w:hAnsi="Arial" w:cs="Arial"/>
-          <w:sz w:val="26"/>
-          <w:szCs w:val="26"/>
-        </w:rPr>
-        <w:t xml:space="preserve"> explain how many days you are allocating to each task and sub-task.</w:t>
-      </w:r>
-    </w:p>
-    <w:p>
-      <w:pPr>
-        <w:numPr>
           <w:ilvl w:val="0"/>
           <w:numId w:val="17"/>
         </w:numPr>
@@ -8477,6 +8571,7 @@
           <w:sz w:val="26"/>
           <w:szCs w:val="26"/>
         </w:rPr>
+        <w:lastRenderedPageBreak/>
         <w:t>Deployment (10 days)</w:t>
       </w:r>
     </w:p>
@@ -8513,7 +8608,6 @@
           <w:b/>
           <w:color w:val="auto"/>
         </w:rPr>
-        <w:lastRenderedPageBreak/>
         <w:t>Scheduling / Gantt Chart</w:t>
       </w:r>
       <w:bookmarkEnd w:id="21"/>
@@ -8642,6 +8736,7 @@
           <w:b/>
           <w:noProof/>
         </w:rPr>
+        <w:lastRenderedPageBreak/>
         <w:drawing>
           <wp:inline distT="0" distB="0" distL="0" distR="0" wp14:anchorId="10F30731" wp14:editId="24EA2FC8">
             <wp:extent cx="6760502" cy="3602962"/>
@@ -8786,7 +8881,6 @@
           <w:b/>
           <w:color w:val="auto"/>
         </w:rPr>
-        <w:lastRenderedPageBreak/>
         <w:t>Risk Management</w:t>
       </w:r>
       <w:bookmarkEnd w:id="24"/>
@@ -10320,7 +10414,6 @@
           <w:rFonts w:ascii="Arial" w:hAnsi="Arial" w:cs="Arial"/>
           <w:noProof/>
         </w:rPr>
-        <w:lastRenderedPageBreak/>
         <w:drawing>
           <wp:inline distT="0" distB="0" distL="0" distR="0" wp14:anchorId="458C890B" wp14:editId="110C601B">
             <wp:extent cx="6332220" cy="3458210"/>
@@ -10669,23 +10762,171 @@
     </w:p>
     <w:p>
       <w:pPr>
-        <w:pStyle w:val="Heading1"/>
-        <w:rPr>
-          <w:rFonts w:ascii="Arial" w:hAnsi="Arial" w:cs="Arial"/>
-          <w:b/>
-          <w:color w:val="auto"/>
-        </w:rPr>
-      </w:pPr>
-      <w:bookmarkStart w:id="29" w:name="_Toc534380695"/>
-      <w:r>
-        <w:rPr>
-          <w:rFonts w:ascii="Arial" w:hAnsi="Arial" w:cs="Arial"/>
-          <w:b/>
-          <w:color w:val="auto"/>
-        </w:rPr>
-        <w:t>Conclusion of the project</w:t>
-      </w:r>
-      <w:bookmarkEnd w:id="29"/>
+        <w:rPr>
+          <w:rFonts w:ascii="Arial" w:hAnsi="Arial" w:cs="Arial"/>
+        </w:rPr>
+      </w:pPr>
+    </w:p>
+    <w:p>
+      <w:pPr>
+        <w:rPr>
+          <w:rFonts w:ascii="Arial" w:hAnsi="Arial" w:cs="Arial"/>
+        </w:rPr>
+      </w:pPr>
+    </w:p>
+    <w:p>
+      <w:pPr>
+        <w:rPr>
+          <w:rFonts w:ascii="Arial" w:hAnsi="Arial" w:cs="Arial"/>
+        </w:rPr>
+      </w:pPr>
+    </w:p>
+    <w:p>
+      <w:pPr>
+        <w:rPr>
+          <w:rFonts w:ascii="Arial" w:hAnsi="Arial" w:cs="Arial"/>
+        </w:rPr>
+      </w:pPr>
+    </w:p>
+    <w:p>
+      <w:pPr>
+        <w:rPr>
+          <w:rFonts w:ascii="Arial" w:hAnsi="Arial" w:cs="Arial"/>
+        </w:rPr>
+      </w:pPr>
+    </w:p>
+    <w:p>
+      <w:pPr>
+        <w:rPr>
+          <w:rFonts w:ascii="Arial" w:hAnsi="Arial" w:cs="Arial"/>
+        </w:rPr>
+      </w:pPr>
+    </w:p>
+    <w:p>
+      <w:pPr>
+        <w:rPr>
+          <w:rFonts w:ascii="Arial" w:hAnsi="Arial" w:cs="Arial"/>
+        </w:rPr>
+      </w:pPr>
+    </w:p>
+    <w:p>
+      <w:pPr>
+        <w:rPr>
+          <w:rFonts w:ascii="Arial" w:hAnsi="Arial" w:cs="Arial"/>
+        </w:rPr>
+      </w:pPr>
+    </w:p>
+    <w:p>
+      <w:pPr>
+        <w:rPr>
+          <w:rFonts w:ascii="Arial" w:hAnsi="Arial" w:cs="Arial"/>
+        </w:rPr>
+      </w:pPr>
+    </w:p>
+    <w:p>
+      <w:pPr>
+        <w:rPr>
+          <w:rFonts w:ascii="Arial" w:hAnsi="Arial" w:cs="Arial"/>
+        </w:rPr>
+      </w:pPr>
+    </w:p>
+    <w:p>
+      <w:pPr>
+        <w:rPr>
+          <w:rFonts w:ascii="Arial" w:hAnsi="Arial" w:cs="Arial"/>
+        </w:rPr>
+      </w:pPr>
+    </w:p>
+    <w:p>
+      <w:pPr>
+        <w:rPr>
+          <w:rFonts w:ascii="Arial" w:hAnsi="Arial" w:cs="Arial"/>
+        </w:rPr>
+      </w:pPr>
+    </w:p>
+    <w:p>
+      <w:pPr>
+        <w:rPr>
+          <w:rFonts w:ascii="Arial" w:hAnsi="Arial" w:cs="Arial"/>
+        </w:rPr>
+      </w:pPr>
+    </w:p>
+    <w:p>
+      <w:pPr>
+        <w:rPr>
+          <w:rFonts w:ascii="Arial" w:hAnsi="Arial" w:cs="Arial"/>
+        </w:rPr>
+      </w:pPr>
+    </w:p>
+    <w:p>
+      <w:pPr>
+        <w:rPr>
+          <w:rFonts w:ascii="Arial" w:hAnsi="Arial" w:cs="Arial"/>
+        </w:rPr>
+      </w:pPr>
+    </w:p>
+    <w:p>
+      <w:pPr>
+        <w:rPr>
+          <w:rFonts w:ascii="Arial" w:hAnsi="Arial" w:cs="Arial"/>
+        </w:rPr>
+      </w:pPr>
+    </w:p>
+    <w:p>
+      <w:pPr>
+        <w:rPr>
+          <w:rFonts w:ascii="Arial" w:hAnsi="Arial" w:cs="Arial"/>
+        </w:rPr>
+      </w:pPr>
+    </w:p>
+    <w:p>
+      <w:pPr>
+        <w:rPr>
+          <w:rFonts w:ascii="Arial" w:hAnsi="Arial" w:cs="Arial"/>
+        </w:rPr>
+      </w:pPr>
+    </w:p>
+    <w:p>
+      <w:pPr>
+        <w:rPr>
+          <w:rFonts w:ascii="Arial" w:hAnsi="Arial" w:cs="Arial"/>
+        </w:rPr>
+      </w:pPr>
+    </w:p>
+    <w:p>
+      <w:pPr>
+        <w:rPr>
+          <w:rFonts w:ascii="Arial" w:hAnsi="Arial" w:cs="Arial"/>
+        </w:rPr>
+      </w:pPr>
+    </w:p>
+    <w:p>
+      <w:pPr>
+        <w:rPr>
+          <w:rFonts w:ascii="Arial" w:hAnsi="Arial" w:cs="Arial"/>
+        </w:rPr>
+      </w:pPr>
+    </w:p>
+    <w:p>
+      <w:pPr>
+        <w:rPr>
+          <w:rFonts w:ascii="Arial" w:hAnsi="Arial" w:cs="Arial"/>
+        </w:rPr>
+      </w:pPr>
+    </w:p>
+    <w:p>
+      <w:pPr>
+        <w:rPr>
+          <w:rFonts w:ascii="Arial" w:hAnsi="Arial" w:cs="Arial"/>
+        </w:rPr>
+      </w:pPr>
+    </w:p>
+    <w:p>
+      <w:pPr>
+        <w:rPr>
+          <w:rFonts w:ascii="Arial" w:hAnsi="Arial" w:cs="Arial"/>
+        </w:rPr>
+      </w:pPr>
     </w:p>
     <w:p>
       <w:pPr>
@@ -10720,6 +10961,7 @@
           <w:color w:val="auto"/>
           <w:sz w:val="32"/>
         </w:rPr>
+        <w:lastRenderedPageBreak/>
         <w:t>Requirements</w:t>
       </w:r>
     </w:p>
@@ -12780,16 +13022,14 @@
                 <w:sz w:val="28"/>
               </w:rPr>
             </w:pPr>
-            <w:proofErr w:type="spellStart"/>
             <w:r>
               <w:rPr>
                 <w:rFonts w:ascii="Arial" w:hAnsi="Arial" w:cs="Arial"/>
                 <w:b/>
                 <w:sz w:val="28"/>
               </w:rPr>
-              <w:t>Verfication</w:t>
-            </w:r>
-            <w:proofErr w:type="spellEnd"/>
+              <w:t>Verification</w:t>
+            </w:r>
           </w:p>
         </w:tc>
         <w:tc>
@@ -13067,78 +13307,6 @@
     </w:p>
     <w:p>
       <w:pPr>
-        <w:rPr>
-          <w:rFonts w:ascii="Arial" w:hAnsi="Arial" w:cs="Arial"/>
-        </w:rPr>
-      </w:pPr>
-    </w:p>
-    <w:p>
-      <w:pPr>
-        <w:pStyle w:val="Heading1"/>
-        <w:rPr>
-          <w:rFonts w:ascii="Arial" w:hAnsi="Arial" w:cs="Arial"/>
-          <w:b/>
-          <w:color w:val="auto"/>
-        </w:rPr>
-      </w:pPr>
-      <w:bookmarkStart w:id="30" w:name="_Toc534380696"/>
-      <w:r>
-        <w:rPr>
-          <w:rFonts w:ascii="Arial" w:hAnsi="Arial" w:cs="Arial"/>
-          <w:b/>
-          <w:color w:val="auto"/>
-        </w:rPr>
-        <w:t>References</w:t>
-      </w:r>
-      <w:bookmarkEnd w:id="30"/>
-    </w:p>
-    <w:p>
-      <w:pPr>
-        <w:spacing w:line="360" w:lineRule="auto"/>
-        <w:jc w:val="both"/>
-        <w:rPr>
-          <w:rFonts w:ascii="Arial" w:hAnsi="Arial" w:cs="Arial"/>
-        </w:rPr>
-      </w:pPr>
-    </w:p>
-    <w:p>
-      <w:pPr>
-        <w:spacing w:line="360" w:lineRule="auto"/>
-        <w:jc w:val="both"/>
-        <w:rPr>
-          <w:rFonts w:ascii="Arial" w:hAnsi="Arial" w:cs="Arial"/>
-        </w:rPr>
-      </w:pPr>
-    </w:p>
-    <w:p>
-      <w:pPr>
-        <w:spacing w:line="360" w:lineRule="auto"/>
-        <w:jc w:val="both"/>
-        <w:rPr>
-          <w:rFonts w:ascii="Arial" w:hAnsi="Arial" w:cs="Arial"/>
-        </w:rPr>
-      </w:pPr>
-    </w:p>
-    <w:p>
-      <w:pPr>
-        <w:spacing w:line="360" w:lineRule="auto"/>
-        <w:jc w:val="both"/>
-        <w:rPr>
-          <w:rFonts w:ascii="Arial" w:hAnsi="Arial" w:cs="Arial"/>
-        </w:rPr>
-      </w:pPr>
-    </w:p>
-    <w:p>
-      <w:pPr>
-        <w:spacing w:line="360" w:lineRule="auto"/>
-        <w:jc w:val="both"/>
-        <w:rPr>
-          <w:rFonts w:ascii="Arial" w:hAnsi="Arial" w:cs="Arial"/>
-        </w:rPr>
-      </w:pPr>
-    </w:p>
-    <w:p>
-      <w:pPr>
         <w:spacing w:line="360" w:lineRule="auto"/>
         <w:jc w:val="both"/>
         <w:rPr>
@@ -13246,7 +13414,6 @@
           <w:b/>
           <w:color w:val="000000" w:themeColor="text1"/>
         </w:rPr>
-        <w:lastRenderedPageBreak/>
         <w:t>Class Diagram</w:t>
       </w:r>
     </w:p>
@@ -13279,6 +13446,161 @@
         </w:rPr>
         <w:t>.</w:t>
       </w:r>
+      <w:r>
+        <w:rPr>
+          <w:rFonts w:ascii="Arial" w:hAnsi="Arial" w:cs="Arial"/>
+          <w:color w:val="000000"/>
+          <w:szCs w:val="23"/>
+          <w:shd w:val="clear" w:color="auto" w:fill="FFFFFF"/>
+        </w:rPr>
+        <w:t xml:space="preserve"> It represents the static view of an application. Class diagram shows a collection of classes, interfaces, associations, collaborations, and constraints. It is also known as a structural diagram.</w:t>
+      </w:r>
+      <w:sdt>
+        <w:sdtPr>
+          <w:rPr>
+            <w:rFonts w:ascii="Arial" w:hAnsi="Arial" w:cs="Arial"/>
+            <w:color w:val="000000"/>
+            <w:szCs w:val="23"/>
+            <w:shd w:val="clear" w:color="auto" w:fill="FFFFFF"/>
+          </w:rPr>
+          <w:id w:val="-378467548"/>
+          <w:citation/>
+        </w:sdtPr>
+        <w:sdtContent>
+          <w:r>
+            <w:rPr>
+              <w:rFonts w:ascii="Arial" w:hAnsi="Arial" w:cs="Arial"/>
+              <w:color w:val="000000"/>
+              <w:szCs w:val="23"/>
+              <w:shd w:val="clear" w:color="auto" w:fill="FFFFFF"/>
+            </w:rPr>
+            <w:fldChar w:fldCharType="begin"/>
+          </w:r>
+          <w:r>
+            <w:rPr>
+              <w:rFonts w:ascii="Arial" w:hAnsi="Arial" w:cs="Arial"/>
+              <w:color w:val="000000"/>
+              <w:szCs w:val="23"/>
+              <w:shd w:val="clear" w:color="auto" w:fill="FFFFFF"/>
+            </w:rPr>
+            <w:instrText xml:space="preserve"> CITATION htt \l 1033 </w:instrText>
+          </w:r>
+          <w:r>
+            <w:rPr>
+              <w:rFonts w:ascii="Arial" w:hAnsi="Arial" w:cs="Arial"/>
+              <w:color w:val="000000"/>
+              <w:szCs w:val="23"/>
+              <w:shd w:val="clear" w:color="auto" w:fill="FFFFFF"/>
+            </w:rPr>
+            <w:fldChar w:fldCharType="separate"/>
+          </w:r>
+          <w:r>
+            <w:rPr>
+              <w:rFonts w:ascii="Arial" w:hAnsi="Arial" w:cs="Arial"/>
+              <w:noProof/>
+              <w:color w:val="000000"/>
+              <w:szCs w:val="23"/>
+              <w:shd w:val="clear" w:color="auto" w:fill="FFFFFF"/>
+            </w:rPr>
+            <w:t xml:space="preserve"> (Anon., n.d.)</w:t>
+          </w:r>
+          <w:r>
+            <w:rPr>
+              <w:rFonts w:ascii="Arial" w:hAnsi="Arial" w:cs="Arial"/>
+              <w:color w:val="000000"/>
+              <w:szCs w:val="23"/>
+              <w:shd w:val="clear" w:color="auto" w:fill="FFFFFF"/>
+            </w:rPr>
+            <w:fldChar w:fldCharType="end"/>
+          </w:r>
+        </w:sdtContent>
+      </w:sdt>
+    </w:p>
+    <w:p>
+      <w:pPr>
+        <w:rPr>
+          <w:rFonts w:ascii="Arial" w:hAnsi="Arial" w:cs="Arial"/>
+          <w:b/>
+        </w:rPr>
+      </w:pPr>
+      <w:r>
+        <w:rPr>
+          <w:rFonts w:ascii="Arial" w:hAnsi="Arial" w:cs="Arial"/>
+          <w:b/>
+        </w:rPr>
+        <w:t>Justifications:</w:t>
+      </w:r>
+    </w:p>
+    <w:p>
+      <w:pPr>
+        <w:spacing w:after="200" w:line="276" w:lineRule="auto"/>
+        <w:jc w:val="both"/>
+        <w:rPr>
+          <w:rFonts w:ascii="Arial" w:hAnsi="Arial" w:cs="Arial"/>
+        </w:rPr>
+      </w:pPr>
+      <w:r>
+        <w:rPr>
+          <w:rFonts w:ascii="Arial" w:hAnsi="Arial" w:cs="Arial"/>
+        </w:rPr>
+        <w:t>The Class Diagram is to</w:t>
+      </w:r>
+      <w:r>
+        <w:rPr>
+          <w:rFonts w:ascii="Arial" w:hAnsi="Arial" w:cs="Arial"/>
+          <w:sz w:val="19"/>
+          <w:szCs w:val="19"/>
+          <w:shd w:val="clear" w:color="auto" w:fill="FFFFFF"/>
+        </w:rPr>
+        <w:t xml:space="preserve"> </w:t>
+      </w:r>
+      <w:r>
+        <w:rPr>
+          <w:rFonts w:ascii="Arial" w:hAnsi="Arial" w:cs="Arial"/>
+          <w:shd w:val="clear" w:color="auto" w:fill="FFFFFF"/>
+        </w:rPr>
+        <w:t>model the static view of an application.</w:t>
+      </w:r>
+      <w:r>
+        <w:rPr>
+          <w:rFonts w:ascii="Arial" w:hAnsi="Arial" w:cs="Arial"/>
+        </w:rPr>
+        <w:t xml:space="preserve"> It is fo</w:t>
+      </w:r>
+      <w:r>
+        <w:rPr>
+          <w:rFonts w:ascii="Arial" w:hAnsi="Arial" w:cs="Arial"/>
+          <w:spacing w:val="2"/>
+          <w:shd w:val="clear" w:color="auto" w:fill="FFFFFF"/>
+        </w:rPr>
+        <w:t>rward and reverse engineering.</w:t>
+      </w:r>
+      <w:r>
+        <w:t xml:space="preserve"> </w:t>
+      </w:r>
+      <w:r>
+        <w:rPr>
+          <w:rFonts w:ascii="Arial" w:hAnsi="Arial" w:cs="Arial"/>
+        </w:rPr>
+        <w:t>Class diagrams are the only diagrams which can be directly mapped with object-oriented languages and thus widely used at the time of construction</w:t>
+      </w:r>
+      <w:r>
+        <w:rPr>
+          <w:rFonts w:ascii="Arial" w:hAnsi="Arial" w:cs="Arial"/>
+          <w:spacing w:val="2"/>
+          <w:shd w:val="clear" w:color="auto" w:fill="FFFFFF"/>
+        </w:rPr>
+        <w:t>. It describes the responsibilities of a system.</w:t>
+      </w:r>
+    </w:p>
+    <w:p>
+      <w:pPr>
+        <w:spacing w:line="360" w:lineRule="auto"/>
+        <w:rPr>
+          <w:rFonts w:ascii="Arial" w:hAnsi="Arial" w:cs="Arial"/>
+          <w:color w:val="000000" w:themeColor="text1"/>
+        </w:rPr>
+      </w:pPr>
     </w:p>
     <w:p>
       <w:pPr>
@@ -13561,6 +13883,7 @@
           <w:rFonts w:ascii="Arial" w:hAnsi="Arial" w:cs="Arial"/>
           <w:noProof/>
         </w:rPr>
+        <w:lastRenderedPageBreak/>
         <w:drawing>
           <wp:inline distT="0" distB="0" distL="0" distR="0" wp14:anchorId="15D77317" wp14:editId="6B057A16">
             <wp:extent cx="6315075" cy="5534025"/>
@@ -13626,7 +13949,6 @@
         <w:rPr>
           <w:rFonts w:ascii="Arial" w:hAnsi="Arial" w:cs="Arial"/>
         </w:rPr>
-        <w:lastRenderedPageBreak/>
         <w:t xml:space="preserve">I designed class diagram for my project because </w:t>
       </w:r>
       <w:r>
@@ -13643,7 +13965,6 @@
           <w:id w:val="1014119623"/>
           <w:citation/>
         </w:sdtPr>
-        <w:sdtEndPr/>
         <w:sdtContent>
           <w:r>
             <w:rPr>
@@ -13744,6 +14065,9 @@
     </w:p>
     <w:p>
       <w:pPr>
+        <w:tabs>
+          <w:tab w:val="right" w:pos="9638"/>
+        </w:tabs>
         <w:spacing w:line="360" w:lineRule="auto"/>
         <w:rPr>
           <w:rFonts w:ascii="Arial" w:hAnsi="Arial" w:cs="Arial"/>
@@ -13757,6 +14081,13 @@
         </w:rPr>
         <w:t>Use case notation</w:t>
       </w:r>
+      <w:r>
+        <w:rPr>
+          <w:rFonts w:ascii="Arial" w:hAnsi="Arial" w:cs="Arial"/>
+          <w:b/>
+        </w:rPr>
+        <w:tab/>
+      </w:r>
     </w:p>
     <w:p>
       <w:pPr>
@@ -13808,11 +14139,20 @@
     </w:p>
     <w:p>
       <w:pPr>
+        <w:tabs>
+          <w:tab w:val="left" w:pos="3918"/>
+        </w:tabs>
         <w:spacing w:line="360" w:lineRule="auto"/>
         <w:rPr>
           <w:rFonts w:ascii="Arial" w:hAnsi="Arial" w:cs="Arial"/>
         </w:rPr>
       </w:pPr>
+      <w:r>
+        <w:rPr>
+          <w:rFonts w:ascii="Arial" w:hAnsi="Arial" w:cs="Arial"/>
+        </w:rPr>
+        <w:tab/>
+      </w:r>
     </w:p>
     <w:p>
       <w:pPr>
@@ -14153,6 +14493,102 @@
         <w:spacing w:line="360" w:lineRule="auto"/>
         <w:rPr>
           <w:rFonts w:ascii="Arial" w:hAnsi="Arial" w:cs="Arial"/>
+        </w:rPr>
+      </w:pPr>
+    </w:p>
+    <w:p>
+      <w:pPr>
+        <w:spacing w:line="360" w:lineRule="auto"/>
+        <w:rPr>
+          <w:rFonts w:ascii="Arial" w:hAnsi="Arial" w:cs="Arial"/>
+        </w:rPr>
+      </w:pPr>
+    </w:p>
+    <w:p>
+      <w:pPr>
+        <w:spacing w:line="360" w:lineRule="auto"/>
+        <w:rPr>
+          <w:rFonts w:ascii="Arial" w:hAnsi="Arial" w:cs="Arial"/>
+        </w:rPr>
+      </w:pPr>
+    </w:p>
+    <w:p>
+      <w:pPr>
+        <w:spacing w:line="360" w:lineRule="auto"/>
+        <w:rPr>
+          <w:rFonts w:ascii="Arial" w:hAnsi="Arial" w:cs="Arial"/>
+        </w:rPr>
+      </w:pPr>
+    </w:p>
+    <w:p>
+      <w:pPr>
+        <w:spacing w:line="360" w:lineRule="auto"/>
+        <w:rPr>
+          <w:rFonts w:ascii="Arial" w:hAnsi="Arial" w:cs="Arial"/>
+        </w:rPr>
+      </w:pPr>
+    </w:p>
+    <w:p>
+      <w:pPr>
+        <w:spacing w:line="360" w:lineRule="auto"/>
+        <w:rPr>
+          <w:rFonts w:ascii="Arial" w:hAnsi="Arial" w:cs="Arial"/>
+        </w:rPr>
+      </w:pPr>
+    </w:p>
+    <w:p>
+      <w:pPr>
+        <w:spacing w:line="360" w:lineRule="auto"/>
+        <w:rPr>
+          <w:rFonts w:ascii="Arial" w:hAnsi="Arial" w:cs="Arial"/>
+        </w:rPr>
+      </w:pPr>
+    </w:p>
+    <w:p>
+      <w:pPr>
+        <w:spacing w:line="360" w:lineRule="auto"/>
+        <w:rPr>
+          <w:rFonts w:ascii="Arial" w:hAnsi="Arial" w:cs="Arial"/>
+        </w:rPr>
+      </w:pPr>
+    </w:p>
+    <w:p>
+      <w:pPr>
+        <w:spacing w:line="360" w:lineRule="auto"/>
+        <w:rPr>
+          <w:rFonts w:ascii="Arial" w:hAnsi="Arial" w:cs="Arial"/>
+        </w:rPr>
+      </w:pPr>
+    </w:p>
+    <w:p>
+      <w:pPr>
+        <w:spacing w:line="360" w:lineRule="auto"/>
+        <w:rPr>
+          <w:rFonts w:ascii="Arial" w:hAnsi="Arial" w:cs="Arial"/>
+        </w:rPr>
+      </w:pPr>
+    </w:p>
+    <w:p>
+      <w:pPr>
+        <w:spacing w:line="360" w:lineRule="auto"/>
+        <w:rPr>
+          <w:rFonts w:ascii="Arial" w:hAnsi="Arial" w:cs="Arial"/>
+        </w:rPr>
+      </w:pPr>
+    </w:p>
+    <w:p>
+      <w:pPr>
+        <w:spacing w:line="360" w:lineRule="auto"/>
+        <w:rPr>
+          <w:rFonts w:ascii="Arial" w:hAnsi="Arial" w:cs="Arial"/>
+        </w:rPr>
+      </w:pPr>
+    </w:p>
+    <w:p>
+      <w:pPr>
+        <w:spacing w:line="360" w:lineRule="auto"/>
+        <w:rPr>
+          <w:rFonts w:ascii="Arial" w:hAnsi="Arial" w:cs="Arial"/>
           <w:b/>
         </w:rPr>
       </w:pPr>
@@ -14161,6 +14597,7 @@
           <w:rFonts w:ascii="Arial" w:hAnsi="Arial" w:cs="Arial"/>
           <w:b/>
         </w:rPr>
+        <w:lastRenderedPageBreak/>
         <w:t>Sequence Diagram</w:t>
       </w:r>
     </w:p>
@@ -14205,20 +14642,1274 @@
           <w:rFonts w:ascii="Arial" w:hAnsi="Arial" w:cs="Arial"/>
           <w:szCs w:val="28"/>
         </w:rPr>
+        <w:t xml:space="preserve"> Sequence diagrams describe how and in what order the objects in a system function.</w:t>
+      </w:r>
+    </w:p>
+    <w:p>
+      <w:pPr>
+        <w:spacing w:line="360" w:lineRule="auto"/>
+        <w:rPr>
+          <w:rFonts w:ascii="Arial" w:hAnsi="Arial" w:cs="Arial"/>
+          <w:szCs w:val="28"/>
+        </w:rPr>
+      </w:pPr>
+      <w:r>
+        <w:rPr>
+          <w:rFonts w:ascii="Arial" w:hAnsi="Arial" w:cs="Arial"/>
+          <w:szCs w:val="28"/>
+        </w:rPr>
+        <w:t>s</w:t>
+      </w:r>
+      <w:r>
+        <w:rPr>
+          <w:rFonts w:ascii="Arial" w:hAnsi="Arial" w:cs="Arial"/>
+          <w:szCs w:val="28"/>
+        </w:rPr>
+        <w:t>equence diagrams can be useful references for businesses and other organizations. Try drawing a sequence diagram to:</w:t>
+      </w:r>
+    </w:p>
+    <w:p>
+      <w:pPr>
+        <w:spacing w:line="360" w:lineRule="auto"/>
+        <w:rPr>
+          <w:rFonts w:ascii="Arial" w:hAnsi="Arial" w:cs="Arial"/>
+          <w:szCs w:val="28"/>
+        </w:rPr>
+      </w:pPr>
+      <w:r>
+        <w:rPr>
+          <w:rFonts w:ascii="Arial" w:hAnsi="Arial" w:cs="Arial"/>
+          <w:szCs w:val="28"/>
+        </w:rPr>
+        <w:t>The reason of using sequence diagram are:</w:t>
+      </w:r>
+    </w:p>
+    <w:p>
+      <w:pPr>
+        <w:pStyle w:val="ListParagraph"/>
+        <w:numPr>
+          <w:ilvl w:val="0"/>
+          <w:numId w:val="15"/>
+        </w:numPr>
+        <w:spacing w:line="360" w:lineRule="auto"/>
+        <w:rPr>
+          <w:rFonts w:cs="Arial"/>
+          <w:sz w:val="24"/>
+          <w:szCs w:val="28"/>
+        </w:rPr>
+      </w:pPr>
+      <w:r>
+        <w:rPr>
+          <w:rFonts w:cs="Arial"/>
+          <w:sz w:val="24"/>
+          <w:szCs w:val="28"/>
+        </w:rPr>
+        <w:t>Model the logic of a sophisticated procedure, function, or operation.</w:t>
+      </w:r>
+    </w:p>
+    <w:p>
+      <w:pPr>
+        <w:pStyle w:val="ListParagraph"/>
+        <w:numPr>
+          <w:ilvl w:val="0"/>
+          <w:numId w:val="15"/>
+        </w:numPr>
+        <w:spacing w:line="360" w:lineRule="auto"/>
+        <w:rPr>
+          <w:rFonts w:cs="Arial"/>
+          <w:sz w:val="24"/>
+          <w:szCs w:val="28"/>
+        </w:rPr>
+      </w:pPr>
+      <w:r>
+        <w:rPr>
+          <w:rFonts w:cs="Arial"/>
+          <w:sz w:val="24"/>
+          <w:szCs w:val="28"/>
+        </w:rPr>
+        <w:t>See how objects and components interact with each other to complete a process.</w:t>
+      </w:r>
+    </w:p>
+    <w:p>
+      <w:pPr>
+        <w:pStyle w:val="ListParagraph"/>
+        <w:numPr>
+          <w:ilvl w:val="0"/>
+          <w:numId w:val="15"/>
+        </w:numPr>
+        <w:spacing w:line="360" w:lineRule="auto"/>
+        <w:rPr>
+          <w:rFonts w:cs="Arial"/>
+          <w:sz w:val="24"/>
+          <w:szCs w:val="28"/>
+        </w:rPr>
+      </w:pPr>
+      <w:r>
+        <w:rPr>
+          <w:rFonts w:cs="Arial"/>
+          <w:sz w:val="24"/>
+          <w:szCs w:val="28"/>
+        </w:rPr>
+        <w:t>Plan and understand the detailed functionality of an existing or future scenario.</w:t>
+      </w:r>
+    </w:p>
+    <w:p>
+      <w:pPr>
+        <w:spacing w:line="360" w:lineRule="auto"/>
+        <w:rPr>
+          <w:rFonts w:ascii="Arial" w:hAnsi="Arial" w:cs="Arial"/>
+          <w:szCs w:val="28"/>
+        </w:rPr>
+      </w:pPr>
+    </w:p>
+    <w:p>
+      <w:pPr>
+        <w:rPr>
+          <w:rFonts w:ascii="Arial" w:hAnsi="Arial" w:cs="Arial"/>
+        </w:rPr>
+      </w:pPr>
+    </w:p>
+    <w:p>
+      <w:pPr>
+        <w:rPr>
+          <w:rFonts w:ascii="Arial" w:hAnsi="Arial" w:cs="Arial"/>
+        </w:rPr>
+      </w:pPr>
+    </w:p>
+    <w:p>
+      <w:pPr>
+        <w:rPr>
+          <w:rFonts w:ascii="Arial" w:hAnsi="Arial" w:cs="Arial"/>
+        </w:rPr>
+      </w:pPr>
+    </w:p>
+    <w:p>
+      <w:pPr>
+        <w:rPr>
+          <w:rFonts w:ascii="Arial" w:hAnsi="Arial" w:cs="Arial"/>
+        </w:rPr>
+      </w:pPr>
+      <w:r>
+        <w:rPr>
+          <w:rFonts w:ascii="Arial" w:hAnsi="Arial" w:cs="Arial"/>
+          <w:noProof/>
+        </w:rPr>
+        <w:drawing>
+          <wp:inline distT="0" distB="0" distL="0" distR="0" wp14:anchorId="7C70F76B" wp14:editId="5A6E0D9D">
+            <wp:extent cx="6120130" cy="5788660"/>
+            <wp:effectExtent l="0" t="0" r="0" b="2540"/>
+            <wp:docPr id="15" name="Picture 15"/>
+            <wp:cNvGraphicFramePr>
+              <a:graphicFrameLocks xmlns:a="http://schemas.openxmlformats.org/drawingml/2006/main" noChangeAspect="1"/>
+            </wp:cNvGraphicFramePr>
+            <a:graphic xmlns:a="http://schemas.openxmlformats.org/drawingml/2006/main">
+              <a:graphicData uri="http://schemas.openxmlformats.org/drawingml/2006/picture">
+                <pic:pic xmlns:pic="http://schemas.openxmlformats.org/drawingml/2006/picture">
+                  <pic:nvPicPr>
+                    <pic:cNvPr id="15" name="SequenceDiagram1.jpg"/>
+                    <pic:cNvPicPr/>
+                  </pic:nvPicPr>
+                  <pic:blipFill>
+                    <a:blip r:embed="rId30">
+                      <a:extLst>
+                        <a:ext uri="{28A0092B-C50C-407E-A947-70E740481C1C}">
+                          <a14:useLocalDpi xmlns:a14="http://schemas.microsoft.com/office/drawing/2010/main" val="0"/>
+                        </a:ext>
+                      </a:extLst>
+                    </a:blip>
+                    <a:stretch>
+                      <a:fillRect/>
+                    </a:stretch>
+                  </pic:blipFill>
+                  <pic:spPr>
+                    <a:xfrm>
+                      <a:off x="0" y="0"/>
+                      <a:ext cx="6120130" cy="5788660"/>
+                    </a:xfrm>
+                    <a:prstGeom prst="rect">
+                      <a:avLst/>
+                    </a:prstGeom>
+                  </pic:spPr>
+                </pic:pic>
+              </a:graphicData>
+            </a:graphic>
+          </wp:inline>
+        </w:drawing>
+      </w:r>
+    </w:p>
+    <w:p>
+      <w:pPr>
+        <w:spacing w:line="360" w:lineRule="auto"/>
+        <w:rPr>
+          <w:rFonts w:ascii="Arial" w:hAnsi="Arial" w:cs="Arial"/>
+          <w:b/>
+          <w:szCs w:val="28"/>
+        </w:rPr>
+      </w:pPr>
+      <w:r>
+        <w:rPr>
+          <w:rFonts w:ascii="Arial" w:hAnsi="Arial" w:cs="Arial"/>
+          <w:b/>
+          <w:szCs w:val="28"/>
+        </w:rPr>
+        <w:lastRenderedPageBreak/>
+        <w:t>Ui design and code</w:t>
+      </w:r>
+    </w:p>
+    <w:p>
+      <w:pPr>
+        <w:spacing w:line="360" w:lineRule="auto"/>
+        <w:rPr>
+          <w:rFonts w:ascii="Arial" w:hAnsi="Arial" w:cs="Arial"/>
+          <w:b/>
+          <w:szCs w:val="28"/>
+        </w:rPr>
+      </w:pPr>
+      <w:r>
+        <w:rPr>
+          <w:rFonts w:ascii="Arial" w:hAnsi="Arial" w:cs="Arial"/>
+          <w:b/>
+          <w:noProof/>
+          <w:szCs w:val="28"/>
+        </w:rPr>
+        <w:drawing>
+          <wp:inline distT="0" distB="0" distL="0" distR="0" wp14:anchorId="499F0CE4" wp14:editId="314748A4">
+            <wp:extent cx="6120130" cy="2272030"/>
+            <wp:effectExtent l="0" t="0" r="0" b="0"/>
+            <wp:docPr id="16" name="Picture 16"/>
+            <wp:cNvGraphicFramePr>
+              <a:graphicFrameLocks xmlns:a="http://schemas.openxmlformats.org/drawingml/2006/main" noChangeAspect="1"/>
+            </wp:cNvGraphicFramePr>
+            <a:graphic xmlns:a="http://schemas.openxmlformats.org/drawingml/2006/main">
+              <a:graphicData uri="http://schemas.openxmlformats.org/drawingml/2006/picture">
+                <pic:pic xmlns:pic="http://schemas.openxmlformats.org/drawingml/2006/picture">
+                  <pic:nvPicPr>
+                    <pic:cNvPr id="16" name="cart.PNG"/>
+                    <pic:cNvPicPr/>
+                  </pic:nvPicPr>
+                  <pic:blipFill>
+                    <a:blip r:embed="rId31">
+                      <a:extLst>
+                        <a:ext uri="{28A0092B-C50C-407E-A947-70E740481C1C}">
+                          <a14:useLocalDpi xmlns:a14="http://schemas.microsoft.com/office/drawing/2010/main" val="0"/>
+                        </a:ext>
+                      </a:extLst>
+                    </a:blip>
+                    <a:stretch>
+                      <a:fillRect/>
+                    </a:stretch>
+                  </pic:blipFill>
+                  <pic:spPr>
+                    <a:xfrm>
+                      <a:off x="0" y="0"/>
+                      <a:ext cx="6120130" cy="2272030"/>
+                    </a:xfrm>
+                    <a:prstGeom prst="rect">
+                      <a:avLst/>
+                    </a:prstGeom>
+                  </pic:spPr>
+                </pic:pic>
+              </a:graphicData>
+            </a:graphic>
+          </wp:inline>
+        </w:drawing>
+      </w:r>
+      <w:r>
+        <w:rPr>
+          <w:rFonts w:ascii="Arial" w:hAnsi="Arial" w:cs="Arial"/>
+          <w:b/>
+          <w:noProof/>
+          <w:szCs w:val="28"/>
+        </w:rPr>
+        <w:drawing>
+          <wp:inline distT="0" distB="0" distL="0" distR="0" wp14:anchorId="0CF6EA1B" wp14:editId="0F61D747">
+            <wp:extent cx="6120130" cy="4128135"/>
+            <wp:effectExtent l="0" t="0" r="0" b="5715"/>
+            <wp:docPr id="17" name="Picture 17"/>
+            <wp:cNvGraphicFramePr>
+              <a:graphicFrameLocks xmlns:a="http://schemas.openxmlformats.org/drawingml/2006/main" noChangeAspect="1"/>
+            </wp:cNvGraphicFramePr>
+            <a:graphic xmlns:a="http://schemas.openxmlformats.org/drawingml/2006/main">
+              <a:graphicData uri="http://schemas.openxmlformats.org/drawingml/2006/picture">
+                <pic:pic xmlns:pic="http://schemas.openxmlformats.org/drawingml/2006/picture">
+                  <pic:nvPicPr>
+                    <pic:cNvPr id="17" name="cart_cod.PNG"/>
+                    <pic:cNvPicPr/>
+                  </pic:nvPicPr>
+                  <pic:blipFill>
+                    <a:blip r:embed="rId32">
+                      <a:extLst>
+                        <a:ext uri="{28A0092B-C50C-407E-A947-70E740481C1C}">
+                          <a14:useLocalDpi xmlns:a14="http://schemas.microsoft.com/office/drawing/2010/main" val="0"/>
+                        </a:ext>
+                      </a:extLst>
+                    </a:blip>
+                    <a:stretch>
+                      <a:fillRect/>
+                    </a:stretch>
+                  </pic:blipFill>
+                  <pic:spPr>
+                    <a:xfrm>
+                      <a:off x="0" y="0"/>
+                      <a:ext cx="6120130" cy="4128135"/>
+                    </a:xfrm>
+                    <a:prstGeom prst="rect">
+                      <a:avLst/>
+                    </a:prstGeom>
+                  </pic:spPr>
+                </pic:pic>
+              </a:graphicData>
+            </a:graphic>
+          </wp:inline>
+        </w:drawing>
+      </w:r>
+      <w:r>
+        <w:rPr>
+          <w:rFonts w:ascii="Arial" w:hAnsi="Arial" w:cs="Arial"/>
+          <w:b/>
+          <w:noProof/>
+          <w:szCs w:val="28"/>
+        </w:rPr>
+        <w:lastRenderedPageBreak/>
+        <w:drawing>
+          <wp:inline distT="0" distB="0" distL="0" distR="0" wp14:anchorId="2E8A55F3" wp14:editId="378C8347">
+            <wp:extent cx="6120130" cy="2860040"/>
+            <wp:effectExtent l="0" t="0" r="0" b="0"/>
+            <wp:docPr id="18" name="Picture 18"/>
+            <wp:cNvGraphicFramePr>
+              <a:graphicFrameLocks xmlns:a="http://schemas.openxmlformats.org/drawingml/2006/main" noChangeAspect="1"/>
+            </wp:cNvGraphicFramePr>
+            <a:graphic xmlns:a="http://schemas.openxmlformats.org/drawingml/2006/main">
+              <a:graphicData uri="http://schemas.openxmlformats.org/drawingml/2006/picture">
+                <pic:pic xmlns:pic="http://schemas.openxmlformats.org/drawingml/2006/picture">
+                  <pic:nvPicPr>
+                    <pic:cNvPr id="18" name="home.PNG"/>
+                    <pic:cNvPicPr/>
+                  </pic:nvPicPr>
+                  <pic:blipFill>
+                    <a:blip r:embed="rId33">
+                      <a:extLst>
+                        <a:ext uri="{28A0092B-C50C-407E-A947-70E740481C1C}">
+                          <a14:useLocalDpi xmlns:a14="http://schemas.microsoft.com/office/drawing/2010/main" val="0"/>
+                        </a:ext>
+                      </a:extLst>
+                    </a:blip>
+                    <a:stretch>
+                      <a:fillRect/>
+                    </a:stretch>
+                  </pic:blipFill>
+                  <pic:spPr>
+                    <a:xfrm>
+                      <a:off x="0" y="0"/>
+                      <a:ext cx="6120130" cy="2860040"/>
+                    </a:xfrm>
+                    <a:prstGeom prst="rect">
+                      <a:avLst/>
+                    </a:prstGeom>
+                  </pic:spPr>
+                </pic:pic>
+              </a:graphicData>
+            </a:graphic>
+          </wp:inline>
+        </w:drawing>
+      </w:r>
+      <w:r>
+        <w:rPr>
+          <w:rFonts w:ascii="Arial" w:hAnsi="Arial" w:cs="Arial"/>
+          <w:b/>
+          <w:noProof/>
+          <w:szCs w:val="28"/>
+        </w:rPr>
+        <w:drawing>
+          <wp:inline distT="0" distB="0" distL="0" distR="0" wp14:anchorId="6A39EC72" wp14:editId="24951562">
+            <wp:extent cx="6120130" cy="3867785"/>
+            <wp:effectExtent l="0" t="0" r="0" b="0"/>
+            <wp:docPr id="19" name="Picture 19"/>
+            <wp:cNvGraphicFramePr>
+              <a:graphicFrameLocks xmlns:a="http://schemas.openxmlformats.org/drawingml/2006/main" noChangeAspect="1"/>
+            </wp:cNvGraphicFramePr>
+            <a:graphic xmlns:a="http://schemas.openxmlformats.org/drawingml/2006/main">
+              <a:graphicData uri="http://schemas.openxmlformats.org/drawingml/2006/picture">
+                <pic:pic xmlns:pic="http://schemas.openxmlformats.org/drawingml/2006/picture">
+                  <pic:nvPicPr>
+                    <pic:cNvPr id="19" name="home_code.PNG"/>
+                    <pic:cNvPicPr/>
+                  </pic:nvPicPr>
+                  <pic:blipFill>
+                    <a:blip r:embed="rId34">
+                      <a:extLst>
+                        <a:ext uri="{28A0092B-C50C-407E-A947-70E740481C1C}">
+                          <a14:useLocalDpi xmlns:a14="http://schemas.microsoft.com/office/drawing/2010/main" val="0"/>
+                        </a:ext>
+                      </a:extLst>
+                    </a:blip>
+                    <a:stretch>
+                      <a:fillRect/>
+                    </a:stretch>
+                  </pic:blipFill>
+                  <pic:spPr>
+                    <a:xfrm>
+                      <a:off x="0" y="0"/>
+                      <a:ext cx="6120130" cy="3867785"/>
+                    </a:xfrm>
+                    <a:prstGeom prst="rect">
+                      <a:avLst/>
+                    </a:prstGeom>
+                  </pic:spPr>
+                </pic:pic>
+              </a:graphicData>
+            </a:graphic>
+          </wp:inline>
+        </w:drawing>
+      </w:r>
+      <w:r>
+        <w:rPr>
+          <w:rFonts w:ascii="Arial" w:hAnsi="Arial" w:cs="Arial"/>
+          <w:b/>
+          <w:noProof/>
+          <w:szCs w:val="28"/>
+        </w:rPr>
+        <w:lastRenderedPageBreak/>
+        <w:drawing>
+          <wp:inline distT="0" distB="0" distL="0" distR="0" wp14:anchorId="53516C08" wp14:editId="06621B3C">
+            <wp:extent cx="6120130" cy="2978785"/>
+            <wp:effectExtent l="0" t="0" r="0" b="0"/>
+            <wp:docPr id="20" name="Picture 20"/>
+            <wp:cNvGraphicFramePr>
+              <a:graphicFrameLocks xmlns:a="http://schemas.openxmlformats.org/drawingml/2006/main" noChangeAspect="1"/>
+            </wp:cNvGraphicFramePr>
+            <a:graphic xmlns:a="http://schemas.openxmlformats.org/drawingml/2006/main">
+              <a:graphicData uri="http://schemas.openxmlformats.org/drawingml/2006/picture">
+                <pic:pic xmlns:pic="http://schemas.openxmlformats.org/drawingml/2006/picture">
+                  <pic:nvPicPr>
+                    <pic:cNvPr id="20" name="login.PNG"/>
+                    <pic:cNvPicPr/>
+                  </pic:nvPicPr>
+                  <pic:blipFill>
+                    <a:blip r:embed="rId35">
+                      <a:extLst>
+                        <a:ext uri="{28A0092B-C50C-407E-A947-70E740481C1C}">
+                          <a14:useLocalDpi xmlns:a14="http://schemas.microsoft.com/office/drawing/2010/main" val="0"/>
+                        </a:ext>
+                      </a:extLst>
+                    </a:blip>
+                    <a:stretch>
+                      <a:fillRect/>
+                    </a:stretch>
+                  </pic:blipFill>
+                  <pic:spPr>
+                    <a:xfrm>
+                      <a:off x="0" y="0"/>
+                      <a:ext cx="6120130" cy="2978785"/>
+                    </a:xfrm>
+                    <a:prstGeom prst="rect">
+                      <a:avLst/>
+                    </a:prstGeom>
+                  </pic:spPr>
+                </pic:pic>
+              </a:graphicData>
+            </a:graphic>
+          </wp:inline>
+        </w:drawing>
+      </w:r>
+      <w:r>
+        <w:rPr>
+          <w:rFonts w:ascii="Arial" w:hAnsi="Arial" w:cs="Arial"/>
+          <w:b/>
+          <w:noProof/>
+          <w:szCs w:val="28"/>
+        </w:rPr>
+        <w:drawing>
+          <wp:inline distT="0" distB="0" distL="0" distR="0" wp14:anchorId="6F5A557F" wp14:editId="7CBB7CF9">
+            <wp:extent cx="6120130" cy="3185795"/>
+            <wp:effectExtent l="0" t="0" r="0" b="0"/>
+            <wp:docPr id="21" name="Picture 21"/>
+            <wp:cNvGraphicFramePr>
+              <a:graphicFrameLocks xmlns:a="http://schemas.openxmlformats.org/drawingml/2006/main" noChangeAspect="1"/>
+            </wp:cNvGraphicFramePr>
+            <a:graphic xmlns:a="http://schemas.openxmlformats.org/drawingml/2006/main">
+              <a:graphicData uri="http://schemas.openxmlformats.org/drawingml/2006/picture">
+                <pic:pic xmlns:pic="http://schemas.openxmlformats.org/drawingml/2006/picture">
+                  <pic:nvPicPr>
+                    <pic:cNvPr id="21" name="orderplaced.PNG"/>
+                    <pic:cNvPicPr/>
+                  </pic:nvPicPr>
+                  <pic:blipFill>
+                    <a:blip r:embed="rId36">
+                      <a:extLst>
+                        <a:ext uri="{28A0092B-C50C-407E-A947-70E740481C1C}">
+                          <a14:useLocalDpi xmlns:a14="http://schemas.microsoft.com/office/drawing/2010/main" val="0"/>
+                        </a:ext>
+                      </a:extLst>
+                    </a:blip>
+                    <a:stretch>
+                      <a:fillRect/>
+                    </a:stretch>
+                  </pic:blipFill>
+                  <pic:spPr>
+                    <a:xfrm>
+                      <a:off x="0" y="0"/>
+                      <a:ext cx="6120130" cy="3185795"/>
+                    </a:xfrm>
+                    <a:prstGeom prst="rect">
+                      <a:avLst/>
+                    </a:prstGeom>
+                  </pic:spPr>
+                </pic:pic>
+              </a:graphicData>
+            </a:graphic>
+          </wp:inline>
+        </w:drawing>
+      </w:r>
+      <w:r>
+        <w:rPr>
+          <w:rFonts w:ascii="Arial" w:hAnsi="Arial" w:cs="Arial"/>
+          <w:b/>
+          <w:noProof/>
+          <w:szCs w:val="28"/>
+        </w:rPr>
+        <w:lastRenderedPageBreak/>
+        <w:drawing>
+          <wp:inline distT="0" distB="0" distL="0" distR="0" wp14:anchorId="2A587D18" wp14:editId="50DFBECB">
+            <wp:extent cx="6120130" cy="3161030"/>
+            <wp:effectExtent l="0" t="0" r="0" b="1270"/>
+            <wp:docPr id="22" name="Picture 22"/>
+            <wp:cNvGraphicFramePr>
+              <a:graphicFrameLocks xmlns:a="http://schemas.openxmlformats.org/drawingml/2006/main" noChangeAspect="1"/>
+            </wp:cNvGraphicFramePr>
+            <a:graphic xmlns:a="http://schemas.openxmlformats.org/drawingml/2006/main">
+              <a:graphicData uri="http://schemas.openxmlformats.org/drawingml/2006/picture">
+                <pic:pic xmlns:pic="http://schemas.openxmlformats.org/drawingml/2006/picture">
+                  <pic:nvPicPr>
+                    <pic:cNvPr id="22" name="product.PNG"/>
+                    <pic:cNvPicPr/>
+                  </pic:nvPicPr>
+                  <pic:blipFill>
+                    <a:blip r:embed="rId37">
+                      <a:extLst>
+                        <a:ext uri="{28A0092B-C50C-407E-A947-70E740481C1C}">
+                          <a14:useLocalDpi xmlns:a14="http://schemas.microsoft.com/office/drawing/2010/main" val="0"/>
+                        </a:ext>
+                      </a:extLst>
+                    </a:blip>
+                    <a:stretch>
+                      <a:fillRect/>
+                    </a:stretch>
+                  </pic:blipFill>
+                  <pic:spPr>
+                    <a:xfrm>
+                      <a:off x="0" y="0"/>
+                      <a:ext cx="6120130" cy="3161030"/>
+                    </a:xfrm>
+                    <a:prstGeom prst="rect">
+                      <a:avLst/>
+                    </a:prstGeom>
+                  </pic:spPr>
+                </pic:pic>
+              </a:graphicData>
+            </a:graphic>
+          </wp:inline>
+        </w:drawing>
+      </w:r>
+      <w:bookmarkStart w:id="29" w:name="_GoBack"/>
+      <w:r>
+        <w:rPr>
+          <w:rFonts w:ascii="Arial" w:hAnsi="Arial" w:cs="Arial"/>
+          <w:b/>
+          <w:noProof/>
+          <w:szCs w:val="28"/>
+        </w:rPr>
+        <w:drawing>
+          <wp:inline distT="0" distB="0" distL="0" distR="0" wp14:anchorId="5EEB3E82" wp14:editId="32A763CA">
+            <wp:extent cx="6120130" cy="2863215"/>
+            <wp:effectExtent l="0" t="0" r="0" b="0"/>
+            <wp:docPr id="23" name="Picture 23"/>
+            <wp:cNvGraphicFramePr>
+              <a:graphicFrameLocks xmlns:a="http://schemas.openxmlformats.org/drawingml/2006/main" noChangeAspect="1"/>
+            </wp:cNvGraphicFramePr>
+            <a:graphic xmlns:a="http://schemas.openxmlformats.org/drawingml/2006/main">
+              <a:graphicData uri="http://schemas.openxmlformats.org/drawingml/2006/picture">
+                <pic:pic xmlns:pic="http://schemas.openxmlformats.org/drawingml/2006/picture">
+                  <pic:nvPicPr>
+                    <pic:cNvPr id="23" name="product_detail.PNG"/>
+                    <pic:cNvPicPr/>
+                  </pic:nvPicPr>
+                  <pic:blipFill>
+                    <a:blip r:embed="rId38">
+                      <a:extLst>
+                        <a:ext uri="{28A0092B-C50C-407E-A947-70E740481C1C}">
+                          <a14:useLocalDpi xmlns:a14="http://schemas.microsoft.com/office/drawing/2010/main" val="0"/>
+                        </a:ext>
+                      </a:extLst>
+                    </a:blip>
+                    <a:stretch>
+                      <a:fillRect/>
+                    </a:stretch>
+                  </pic:blipFill>
+                  <pic:spPr>
+                    <a:xfrm>
+                      <a:off x="0" y="0"/>
+                      <a:ext cx="6120130" cy="2863215"/>
+                    </a:xfrm>
+                    <a:prstGeom prst="rect">
+                      <a:avLst/>
+                    </a:prstGeom>
+                  </pic:spPr>
+                </pic:pic>
+              </a:graphicData>
+            </a:graphic>
+          </wp:inline>
+        </w:drawing>
+      </w:r>
+      <w:bookmarkEnd w:id="29"/>
+    </w:p>
+    <w:p>
+      <w:pPr>
+        <w:spacing w:line="360" w:lineRule="auto"/>
+        <w:rPr>
+          <w:rFonts w:ascii="Arial" w:hAnsi="Arial" w:cs="Arial"/>
+          <w:b/>
+          <w:szCs w:val="28"/>
+        </w:rPr>
+      </w:pPr>
+    </w:p>
+    <w:p>
+      <w:pPr>
+        <w:spacing w:line="360" w:lineRule="auto"/>
+        <w:rPr>
+          <w:rFonts w:ascii="Arial" w:hAnsi="Arial" w:cs="Arial"/>
+          <w:b/>
+          <w:szCs w:val="28"/>
+        </w:rPr>
+      </w:pPr>
+      <w:r>
+        <w:rPr>
+          <w:rFonts w:ascii="Arial" w:hAnsi="Arial" w:cs="Arial"/>
+          <w:b/>
+          <w:szCs w:val="28"/>
+        </w:rPr>
+        <w:t>Testing</w:t>
+      </w:r>
+    </w:p>
+    <w:p>
+      <w:pPr>
+        <w:spacing w:line="360" w:lineRule="auto"/>
+        <w:rPr>
+          <w:rFonts w:ascii="Arial" w:hAnsi="Arial" w:cs="Arial"/>
+          <w:szCs w:val="28"/>
+        </w:rPr>
+      </w:pPr>
+      <w:r>
+        <w:rPr>
+          <w:rFonts w:ascii="Arial" w:hAnsi="Arial" w:cs="Arial"/>
+          <w:szCs w:val="28"/>
+        </w:rPr>
+        <w:t>T</w:t>
+      </w:r>
+      <w:r>
+        <w:rPr>
+          <w:rFonts w:ascii="Arial" w:hAnsi="Arial" w:cs="Arial"/>
+          <w:szCs w:val="28"/>
+        </w:rPr>
+        <w:t>esting is defined as testing of an eCommerce (online shopping) application. It helps in the prevention of errors and adds value to the product by ensuring conformity to client requirements.</w:t>
+      </w:r>
+    </w:p>
+    <w:p>
+      <w:pPr>
+        <w:spacing w:line="360" w:lineRule="auto"/>
+        <w:rPr>
+          <w:rFonts w:ascii="Arial" w:hAnsi="Arial" w:cs="Arial"/>
+          <w:szCs w:val="28"/>
+        </w:rPr>
+      </w:pPr>
+      <w:r>
+        <w:rPr>
+          <w:rFonts w:ascii="Arial" w:hAnsi="Arial" w:cs="Arial"/>
+          <w:szCs w:val="28"/>
+        </w:rPr>
+        <w:t>The objective of testing is to ensure</w:t>
+      </w:r>
+    </w:p>
+    <w:p>
+      <w:pPr>
+        <w:pStyle w:val="ListParagraph"/>
+        <w:numPr>
+          <w:ilvl w:val="0"/>
+          <w:numId w:val="22"/>
+        </w:numPr>
+        <w:spacing w:line="360" w:lineRule="auto"/>
+        <w:rPr>
+          <w:rFonts w:cs="Arial"/>
+          <w:sz w:val="24"/>
+          <w:szCs w:val="28"/>
+        </w:rPr>
+      </w:pPr>
+      <w:r>
+        <w:rPr>
+          <w:rFonts w:cs="Arial"/>
+          <w:sz w:val="24"/>
+          <w:szCs w:val="28"/>
+        </w:rPr>
+        <w:t>Software reliability</w:t>
+      </w:r>
+    </w:p>
+    <w:p>
+      <w:pPr>
+        <w:pStyle w:val="ListParagraph"/>
+        <w:numPr>
+          <w:ilvl w:val="0"/>
+          <w:numId w:val="22"/>
+        </w:numPr>
+        <w:spacing w:line="360" w:lineRule="auto"/>
+        <w:rPr>
+          <w:rFonts w:cs="Arial"/>
+          <w:sz w:val="24"/>
+          <w:szCs w:val="28"/>
+        </w:rPr>
+      </w:pPr>
+      <w:r>
+        <w:rPr>
+          <w:rFonts w:cs="Arial"/>
+          <w:sz w:val="24"/>
+          <w:szCs w:val="28"/>
+        </w:rPr>
+        <w:t>Software quality</w:t>
+      </w:r>
+    </w:p>
+    <w:p>
+      <w:pPr>
+        <w:pStyle w:val="ListParagraph"/>
+        <w:numPr>
+          <w:ilvl w:val="0"/>
+          <w:numId w:val="22"/>
+        </w:numPr>
+        <w:spacing w:line="360" w:lineRule="auto"/>
+        <w:rPr>
+          <w:rFonts w:cs="Arial"/>
+          <w:sz w:val="24"/>
+          <w:szCs w:val="28"/>
+        </w:rPr>
+      </w:pPr>
+      <w:r>
+        <w:rPr>
+          <w:rFonts w:cs="Arial"/>
+          <w:sz w:val="24"/>
+          <w:szCs w:val="28"/>
+        </w:rPr>
+        <w:t>System Assurance</w:t>
+      </w:r>
+    </w:p>
+    <w:p>
+      <w:pPr>
+        <w:pStyle w:val="ListParagraph"/>
+        <w:numPr>
+          <w:ilvl w:val="0"/>
+          <w:numId w:val="22"/>
+        </w:numPr>
+        <w:spacing w:line="360" w:lineRule="auto"/>
+        <w:rPr>
+          <w:rFonts w:cs="Arial"/>
+          <w:sz w:val="24"/>
+          <w:szCs w:val="28"/>
+        </w:rPr>
+      </w:pPr>
+      <w:r>
+        <w:rPr>
+          <w:rFonts w:cs="Arial"/>
+          <w:sz w:val="24"/>
+          <w:szCs w:val="28"/>
+        </w:rPr>
+        <w:t>Optimum performance and capacity utilization</w:t>
+      </w:r>
+    </w:p>
+    <w:p>
+      <w:pPr>
+        <w:rPr>
+          <w:rFonts w:ascii="Arial" w:hAnsi="Arial" w:cs="Arial"/>
+        </w:rPr>
+      </w:pPr>
+    </w:p>
+    <w:p>
+      <w:pPr>
+        <w:rPr>
+          <w:rFonts w:ascii="Arial" w:hAnsi="Arial" w:cs="Arial"/>
+        </w:rPr>
+      </w:pPr>
+    </w:p>
+    <w:p>
+      <w:pPr>
+        <w:tabs>
+          <w:tab w:val="num" w:pos="720"/>
+        </w:tabs>
+        <w:rPr>
+          <w:rFonts w:ascii="Arial" w:hAnsi="Arial" w:cs="Arial"/>
+          <w:b/>
+        </w:rPr>
+      </w:pPr>
+      <w:r>
+        <w:rPr>
+          <w:rFonts w:ascii="Arial" w:hAnsi="Arial" w:cs="Arial"/>
+          <w:b/>
+        </w:rPr>
+        <w:t>Future Work</w:t>
+      </w:r>
+    </w:p>
+    <w:p>
+      <w:pPr>
+        <w:tabs>
+          <w:tab w:val="num" w:pos="720"/>
+        </w:tabs>
+        <w:rPr>
+          <w:rFonts w:ascii="Arial" w:hAnsi="Arial" w:cs="Arial"/>
+        </w:rPr>
+      </w:pPr>
+      <w:r>
+        <w:rPr>
+          <w:rFonts w:ascii="Arial" w:hAnsi="Arial" w:cs="Arial"/>
+        </w:rPr>
+        <w:t xml:space="preserve">To make smoother experience, I will make modification on GUI. </w:t>
+      </w:r>
+      <w:r>
+        <w:rPr>
+          <w:rFonts w:ascii="Arial" w:hAnsi="Arial" w:cs="Arial"/>
+        </w:rPr>
+        <w:t xml:space="preserve">User can sign up </w:t>
+      </w:r>
+      <w:r>
+        <w:rPr>
+          <w:rFonts w:ascii="Arial" w:hAnsi="Arial" w:cs="Arial"/>
+        </w:rPr>
+        <w:t>via</w:t>
+      </w:r>
+      <w:r>
+        <w:rPr>
+          <w:rFonts w:ascii="Arial" w:hAnsi="Arial" w:cs="Arial"/>
+        </w:rPr>
+        <w:t xml:space="preserve"> social media like </w:t>
+      </w:r>
+      <w:proofErr w:type="spellStart"/>
+      <w:r>
+        <w:rPr>
+          <w:rFonts w:ascii="Arial" w:hAnsi="Arial" w:cs="Arial"/>
+        </w:rPr>
+        <w:t>facebook</w:t>
+      </w:r>
+      <w:proofErr w:type="spellEnd"/>
+      <w:r>
+        <w:rPr>
+          <w:rFonts w:ascii="Arial" w:hAnsi="Arial" w:cs="Arial"/>
+        </w:rPr>
+        <w:t>, google etc</w:t>
+      </w:r>
+      <w:r>
+        <w:rPr>
+          <w:rFonts w:ascii="Arial" w:hAnsi="Arial" w:cs="Arial"/>
+        </w:rPr>
+        <w:t>. Payment system like e-</w:t>
+      </w:r>
+      <w:proofErr w:type="spellStart"/>
+      <w:r>
+        <w:rPr>
+          <w:rFonts w:ascii="Arial" w:hAnsi="Arial" w:cs="Arial"/>
+        </w:rPr>
+        <w:t>sewa</w:t>
+      </w:r>
+      <w:proofErr w:type="spellEnd"/>
+      <w:r>
+        <w:rPr>
+          <w:rFonts w:ascii="Arial" w:hAnsi="Arial" w:cs="Arial"/>
+        </w:rPr>
+        <w:t xml:space="preserve">, </w:t>
+      </w:r>
+      <w:proofErr w:type="spellStart"/>
+      <w:r>
+        <w:rPr>
+          <w:rFonts w:ascii="Arial" w:hAnsi="Arial" w:cs="Arial"/>
+        </w:rPr>
+        <w:t>khalti</w:t>
+      </w:r>
+      <w:proofErr w:type="spellEnd"/>
+      <w:r>
+        <w:rPr>
+          <w:rFonts w:ascii="Arial" w:hAnsi="Arial" w:cs="Arial"/>
+        </w:rPr>
+        <w:t xml:space="preserve"> will be implemented in future work.</w:t>
+      </w:r>
+    </w:p>
+    <w:p>
+      <w:pPr>
+        <w:pStyle w:val="Caption"/>
+        <w:jc w:val="center"/>
+        <w:rPr>
+          <w:rFonts w:ascii="Arial" w:hAnsi="Arial" w:cs="Arial"/>
+        </w:rPr>
+      </w:pPr>
+    </w:p>
+    <w:p>
+      <w:pPr>
+        <w:pStyle w:val="Heading1"/>
+        <w:rPr>
+          <w:rFonts w:ascii="Arial" w:hAnsi="Arial" w:cs="Arial"/>
+          <w:b/>
+          <w:color w:val="auto"/>
+          <w:sz w:val="28"/>
+        </w:rPr>
+      </w:pPr>
+      <w:bookmarkStart w:id="30" w:name="_Toc534380695"/>
+      <w:r>
+        <w:rPr>
+          <w:rFonts w:ascii="Arial" w:hAnsi="Arial" w:cs="Arial"/>
+          <w:b/>
+          <w:color w:val="auto"/>
+          <w:sz w:val="28"/>
+        </w:rPr>
+        <w:t>Conclusion of the project</w:t>
+      </w:r>
+      <w:bookmarkEnd w:id="30"/>
+    </w:p>
+    <w:p>
+      <w:pPr>
+        <w:rPr>
+          <w:rFonts w:ascii="Arial" w:hAnsi="Arial" w:cs="Arial"/>
+        </w:rPr>
+      </w:pPr>
+      <w:r>
+        <w:rPr>
+          <w:rFonts w:ascii="Arial" w:hAnsi="Arial" w:cs="Arial"/>
+        </w:rPr>
+        <w:t xml:space="preserve">The Internet has become a major resource in modern business, thus electronic shopping has gained significance not only from the entrepreneur’s but also from the customer’s point of view. For the entrepreneur, electronic shopping generates new business opportunities and for the customer, it makes comparative shopping possible. As per a survey, most consumers of online stores are impulsive and usually </w:t>
+      </w:r>
+      <w:r>
+        <w:rPr>
+          <w:rFonts w:ascii="Arial" w:hAnsi="Arial" w:cs="Arial"/>
+        </w:rPr>
+        <w:t>decide</w:t>
+      </w:r>
+      <w:r>
+        <w:rPr>
+          <w:rFonts w:ascii="Arial" w:hAnsi="Arial" w:cs="Arial"/>
+        </w:rPr>
+        <w:t xml:space="preserve"> to stay on a site within the first few seconds. “Website design is like a shop interior. If the shop looks poor or like hundreds of other shops the customer is most likely to skip to the other site. </w:t>
+      </w:r>
+      <w:r>
+        <w:rPr>
+          <w:rFonts w:ascii="Arial" w:hAnsi="Arial" w:cs="Arial"/>
+        </w:rPr>
+        <w:t>Hence,</w:t>
+      </w:r>
+      <w:r>
+        <w:rPr>
+          <w:rFonts w:ascii="Arial" w:hAnsi="Arial" w:cs="Arial"/>
+        </w:rPr>
+        <w:t xml:space="preserve"> we have designed the project to provide the user with easy navigation, retrieval of data and necessary feedback as much as possible. In this project, the user is provided with an e-commerce web site that can be used to buy all types baby products online. </w:t>
+      </w:r>
+    </w:p>
+    <w:p>
+      <w:pPr>
+        <w:rPr>
+          <w:rFonts w:ascii="Arial" w:hAnsi="Arial" w:cs="Arial"/>
+        </w:rPr>
+      </w:pPr>
+      <w:r>
+        <w:rPr>
+          <w:rFonts w:ascii="Arial" w:hAnsi="Arial" w:cs="Arial"/>
+        </w:rPr>
+        <w:t xml:space="preserve">In this project the ‘add to cart’ functionality made by raw PHP without using any plugin </w:t>
+      </w:r>
+      <w:r>
+        <w:rPr>
+          <w:rFonts w:ascii="Arial" w:hAnsi="Arial" w:cs="Arial"/>
+        </w:rPr>
+        <w:t>and payment</w:t>
+      </w:r>
+      <w:r>
+        <w:rPr>
+          <w:rFonts w:ascii="Arial" w:hAnsi="Arial" w:cs="Arial"/>
+        </w:rPr>
+        <w:t xml:space="preserve"> system is not included properly in this project because to complete</w:t>
+      </w:r>
+      <w:r>
+        <w:rPr>
+          <w:rFonts w:ascii="Arial" w:hAnsi="Arial" w:cs="Arial"/>
+        </w:rPr>
         <w:t xml:space="preserve"> </w:t>
       </w:r>
-      <w:bookmarkStart w:id="31" w:name="_GoBack"/>
-      <w:bookmarkEnd w:id="31"/>
-      <w:r>
+      <w:r>
+        <w:rPr>
+          <w:rFonts w:ascii="Arial" w:hAnsi="Arial" w:cs="Arial"/>
+        </w:rPr>
+        <w:t xml:space="preserve">payment system we require a </w:t>
+      </w:r>
+      <w:r>
+        <w:rPr>
+          <w:rFonts w:ascii="Arial" w:hAnsi="Arial" w:cs="Arial"/>
+        </w:rPr>
+        <w:t>payment</w:t>
+      </w:r>
+      <w:r>
+        <w:rPr>
+          <w:rFonts w:ascii="Arial" w:hAnsi="Arial" w:cs="Arial"/>
+        </w:rPr>
+        <w:t xml:space="preserve"> gateway.</w:t>
+      </w:r>
+    </w:p>
+    <w:p>
+      <w:pPr>
+        <w:rPr>
+          <w:rFonts w:ascii="Arial" w:hAnsi="Arial" w:cs="Arial"/>
+        </w:rPr>
+      </w:pPr>
+    </w:p>
+    <w:p>
+      <w:pPr>
+        <w:rPr>
+          <w:rFonts w:ascii="Arial" w:hAnsi="Arial" w:cs="Arial"/>
+        </w:rPr>
+      </w:pPr>
+    </w:p>
+    <w:p>
+      <w:pPr>
+        <w:rPr>
+          <w:rFonts w:ascii="Arial" w:hAnsi="Arial" w:cs="Arial"/>
+        </w:rPr>
+      </w:pPr>
+    </w:p>
+    <w:p>
+      <w:pPr>
+        <w:rPr>
+          <w:rFonts w:ascii="Arial" w:hAnsi="Arial" w:cs="Arial"/>
+        </w:rPr>
+      </w:pPr>
+    </w:p>
+    <w:p>
+      <w:pPr>
+        <w:rPr>
+          <w:rFonts w:ascii="Arial" w:hAnsi="Arial" w:cs="Arial"/>
+        </w:rPr>
+      </w:pPr>
+    </w:p>
+    <w:p>
+      <w:pPr>
+        <w:rPr>
+          <w:rFonts w:ascii="Arial" w:hAnsi="Arial" w:cs="Arial"/>
+        </w:rPr>
+      </w:pPr>
+    </w:p>
+    <w:p>
+      <w:pPr>
+        <w:rPr>
+          <w:rFonts w:ascii="Arial" w:hAnsi="Arial" w:cs="Arial"/>
+        </w:rPr>
+      </w:pPr>
+    </w:p>
+    <w:p>
+      <w:pPr>
+        <w:rPr>
+          <w:rFonts w:ascii="Arial" w:hAnsi="Arial" w:cs="Arial"/>
+        </w:rPr>
+      </w:pPr>
+    </w:p>
+    <w:p>
+      <w:pPr>
+        <w:rPr>
+          <w:rFonts w:ascii="Arial" w:hAnsi="Arial" w:cs="Arial"/>
+        </w:rPr>
+      </w:pPr>
+    </w:p>
+    <w:p>
+      <w:pPr>
+        <w:rPr>
+          <w:rFonts w:ascii="Arial" w:hAnsi="Arial" w:cs="Arial"/>
+        </w:rPr>
+      </w:pPr>
+    </w:p>
+    <w:p>
+      <w:pPr>
+        <w:rPr>
+          <w:rFonts w:ascii="Arial" w:hAnsi="Arial" w:cs="Arial"/>
+        </w:rPr>
+      </w:pPr>
+    </w:p>
+    <w:p>
+      <w:pPr>
+        <w:rPr>
+          <w:rFonts w:ascii="Arial" w:hAnsi="Arial" w:cs="Arial"/>
+        </w:rPr>
+      </w:pPr>
+    </w:p>
+    <w:p>
+      <w:pPr>
+        <w:rPr>
+          <w:rFonts w:ascii="Arial" w:hAnsi="Arial" w:cs="Arial"/>
+        </w:rPr>
+      </w:pPr>
+    </w:p>
+    <w:p>
+      <w:pPr>
+        <w:rPr>
+          <w:rFonts w:ascii="Arial" w:hAnsi="Arial" w:cs="Arial"/>
+        </w:rPr>
+      </w:pPr>
+    </w:p>
+    <w:p>
+      <w:pPr>
+        <w:rPr>
+          <w:rFonts w:ascii="Arial" w:hAnsi="Arial" w:cs="Arial"/>
+        </w:rPr>
+      </w:pPr>
+    </w:p>
+    <w:p>
+      <w:pPr>
+        <w:rPr>
+          <w:rFonts w:ascii="Arial" w:hAnsi="Arial" w:cs="Arial"/>
+        </w:rPr>
+      </w:pPr>
+    </w:p>
+    <w:p>
+      <w:pPr>
+        <w:rPr>
+          <w:rFonts w:ascii="Arial" w:hAnsi="Arial" w:cs="Arial"/>
+        </w:rPr>
+      </w:pPr>
+    </w:p>
+    <w:p>
+      <w:pPr>
+        <w:spacing w:line="360" w:lineRule="auto"/>
+        <w:jc w:val="both"/>
+        <w:rPr>
+          <w:rFonts w:ascii="Arial" w:hAnsi="Arial" w:cs="Arial"/>
+        </w:rPr>
+      </w:pPr>
+    </w:p>
+    <w:p>
+      <w:pPr>
+        <w:spacing w:line="360" w:lineRule="auto"/>
+        <w:jc w:val="both"/>
+        <w:rPr>
+          <w:rFonts w:ascii="Arial" w:hAnsi="Arial" w:cs="Arial"/>
+        </w:rPr>
+      </w:pPr>
+    </w:p>
+    <w:sdt>
+      <w:sdtPr>
+        <w:id w:val="473799964"/>
+        <w:docPartObj>
+          <w:docPartGallery w:val="Bibliographies"/>
+          <w:docPartUnique/>
+        </w:docPartObj>
+      </w:sdtPr>
+      <w:sdtEndPr>
+        <w:rPr>
+          <w:rFonts w:ascii="Liberation Serif" w:eastAsia="Noto Serif CJK SC" w:hAnsi="Liberation Serif" w:cs="Lohit Devanagari"/>
+          <w:color w:val="auto"/>
+          <w:sz w:val="24"/>
+          <w:szCs w:val="24"/>
+        </w:rPr>
+      </w:sdtEndPr>
+      <w:sdtContent>
+        <w:p>
+          <w:pPr>
+            <w:pStyle w:val="Heading1"/>
+          </w:pPr>
+          <w:r>
+            <w:t>References</w:t>
+          </w:r>
+        </w:p>
+        <w:sdt>
+          <w:sdtPr>
+            <w:id w:val="-573587230"/>
+            <w:bibliography/>
+          </w:sdtPr>
+          <w:sdtEndPr>
+            <w:rPr>
+              <w:rFonts w:cs="Lohit Devanagari"/>
+              <w:szCs w:val="24"/>
+            </w:rPr>
+          </w:sdtEndPr>
+          <w:sdtContent>
+            <w:p>
+              <w:pPr>
+                <w:pStyle w:val="Bibliography"/>
+                <w:ind w:left="720" w:hanging="720"/>
+                <w:rPr>
+                  <w:noProof/>
+                  <w:szCs w:val="24"/>
+                </w:rPr>
+              </w:pPr>
+              <w:r>
+                <w:fldChar w:fldCharType="begin"/>
+              </w:r>
+              <w:r>
+                <w:instrText xml:space="preserve"> BIBLIOGRAPHY </w:instrText>
+              </w:r>
+              <w:r>
+                <w:fldChar w:fldCharType="separate"/>
+              </w:r>
+              <w:r>
+                <w:rPr>
+                  <w:noProof/>
+                </w:rPr>
+                <w:t>(n.d.). Retrieved from https://www.visual-paradigm.com/guide/uml-unified-modeling-language/what-is-class-diagram/</w:t>
+              </w:r>
+            </w:p>
+            <w:p>
+              <w:pPr>
+                <w:pStyle w:val="Bibliography"/>
+                <w:ind w:left="720" w:hanging="720"/>
+                <w:rPr>
+                  <w:noProof/>
+                </w:rPr>
+              </w:pPr>
+              <w:r>
+                <w:rPr>
+                  <w:noProof/>
+                </w:rPr>
+                <w:t>interserver. (2018, 12 255). Retrieved from interserver: https://www.interserver.net/tips/kb/mvc-advantages-disadvantages-mvc/</w:t>
+              </w:r>
+            </w:p>
+            <w:p>
+              <w:r>
+                <w:rPr>
+                  <w:b/>
+                  <w:bCs/>
+                  <w:noProof/>
+                </w:rPr>
+                <w:fldChar w:fldCharType="end"/>
+              </w:r>
+            </w:p>
+          </w:sdtContent>
+        </w:sdt>
+      </w:sdtContent>
+    </w:sdt>
+    <w:p>
+      <w:pPr>
+        <w:spacing w:line="360" w:lineRule="auto"/>
+        <w:jc w:val="both"/>
+        <w:rPr>
+          <w:rFonts w:ascii="Arial" w:hAnsi="Arial" w:cs="Arial"/>
+        </w:rPr>
+      </w:pPr>
+    </w:p>
+    <w:p>
+      <w:pPr>
+        <w:spacing w:line="360" w:lineRule="auto"/>
+        <w:jc w:val="both"/>
+        <w:rPr>
+          <w:rFonts w:ascii="Arial" w:hAnsi="Arial" w:cs="Arial"/>
+        </w:rPr>
+      </w:pPr>
+    </w:p>
+    <w:p>
+      <w:pPr>
+        <w:spacing w:line="360" w:lineRule="auto"/>
         <w:rPr>
           <w:rFonts w:ascii="Arial" w:hAnsi="Arial" w:cs="Arial"/>
           <w:szCs w:val="28"/>
         </w:rPr>
-        <w:t>Sequence diagrams describe how and in what order the objects in a system function.</w:t>
-      </w:r>
+      </w:pPr>
     </w:p>
     <w:sectPr>
-      <w:footerReference w:type="default" r:id="rId30"/>
+      <w:footerReference w:type="default" r:id="rId39"/>
       <w:pgSz w:w="11906" w:h="16838" w:code="9"/>
       <w:pgMar w:top="1134" w:right="1134" w:bottom="1134" w:left="1134" w:header="0" w:footer="0" w:gutter="0"/>
       <w:cols w:space="720"/>
@@ -15821,6 +17512,146 @@
     </w:lvl>
   </w:abstractNum>
   <w:abstractNum w:abstractNumId="14" w15:restartNumberingAfterBreak="0">
+    <w:nsid w:val="526E006D"/>
+    <w:multiLevelType w:val="hybridMultilevel"/>
+    <w:tmpl w:val="116A4B72"/>
+    <w:lvl w:ilvl="0" w:tplc="C0528350">
+      <w:start w:val="1"/>
+      <w:numFmt w:val="bullet"/>
+      <w:lvlText w:val=" "/>
+      <w:lvlJc w:val="left"/>
+      <w:pPr>
+        <w:tabs>
+          <w:tab w:val="num" w:pos="720"/>
+        </w:tabs>
+        <w:ind w:left="720" w:hanging="360"/>
+      </w:pPr>
+      <w:rPr>
+        <w:rFonts w:ascii="Tw Cen MT" w:hAnsi="Tw Cen MT" w:hint="default"/>
+      </w:rPr>
+    </w:lvl>
+    <w:lvl w:ilvl="1" w:tplc="0BAC1760" w:tentative="1">
+      <w:start w:val="1"/>
+      <w:numFmt w:val="bullet"/>
+      <w:lvlText w:val=" "/>
+      <w:lvlJc w:val="left"/>
+      <w:pPr>
+        <w:tabs>
+          <w:tab w:val="num" w:pos="1440"/>
+        </w:tabs>
+        <w:ind w:left="1440" w:hanging="360"/>
+      </w:pPr>
+      <w:rPr>
+        <w:rFonts w:ascii="Tw Cen MT" w:hAnsi="Tw Cen MT" w:hint="default"/>
+      </w:rPr>
+    </w:lvl>
+    <w:lvl w:ilvl="2" w:tplc="386633DA" w:tentative="1">
+      <w:start w:val="1"/>
+      <w:numFmt w:val="bullet"/>
+      <w:lvlText w:val=" "/>
+      <w:lvlJc w:val="left"/>
+      <w:pPr>
+        <w:tabs>
+          <w:tab w:val="num" w:pos="2160"/>
+        </w:tabs>
+        <w:ind w:left="2160" w:hanging="360"/>
+      </w:pPr>
+      <w:rPr>
+        <w:rFonts w:ascii="Tw Cen MT" w:hAnsi="Tw Cen MT" w:hint="default"/>
+      </w:rPr>
+    </w:lvl>
+    <w:lvl w:ilvl="3" w:tplc="85E0795E" w:tentative="1">
+      <w:start w:val="1"/>
+      <w:numFmt w:val="bullet"/>
+      <w:lvlText w:val=" "/>
+      <w:lvlJc w:val="left"/>
+      <w:pPr>
+        <w:tabs>
+          <w:tab w:val="num" w:pos="2880"/>
+        </w:tabs>
+        <w:ind w:left="2880" w:hanging="360"/>
+      </w:pPr>
+      <w:rPr>
+        <w:rFonts w:ascii="Tw Cen MT" w:hAnsi="Tw Cen MT" w:hint="default"/>
+      </w:rPr>
+    </w:lvl>
+    <w:lvl w:ilvl="4" w:tplc="762E2902" w:tentative="1">
+      <w:start w:val="1"/>
+      <w:numFmt w:val="bullet"/>
+      <w:lvlText w:val=" "/>
+      <w:lvlJc w:val="left"/>
+      <w:pPr>
+        <w:tabs>
+          <w:tab w:val="num" w:pos="3600"/>
+        </w:tabs>
+        <w:ind w:left="3600" w:hanging="360"/>
+      </w:pPr>
+      <w:rPr>
+        <w:rFonts w:ascii="Tw Cen MT" w:hAnsi="Tw Cen MT" w:hint="default"/>
+      </w:rPr>
+    </w:lvl>
+    <w:lvl w:ilvl="5" w:tplc="90E63904" w:tentative="1">
+      <w:start w:val="1"/>
+      <w:numFmt w:val="bullet"/>
+      <w:lvlText w:val=" "/>
+      <w:lvlJc w:val="left"/>
+      <w:pPr>
+        <w:tabs>
+          <w:tab w:val="num" w:pos="4320"/>
+        </w:tabs>
+        <w:ind w:left="4320" w:hanging="360"/>
+      </w:pPr>
+      <w:rPr>
+        <w:rFonts w:ascii="Tw Cen MT" w:hAnsi="Tw Cen MT" w:hint="default"/>
+      </w:rPr>
+    </w:lvl>
+    <w:lvl w:ilvl="6" w:tplc="D890979C" w:tentative="1">
+      <w:start w:val="1"/>
+      <w:numFmt w:val="bullet"/>
+      <w:lvlText w:val=" "/>
+      <w:lvlJc w:val="left"/>
+      <w:pPr>
+        <w:tabs>
+          <w:tab w:val="num" w:pos="5040"/>
+        </w:tabs>
+        <w:ind w:left="5040" w:hanging="360"/>
+      </w:pPr>
+      <w:rPr>
+        <w:rFonts w:ascii="Tw Cen MT" w:hAnsi="Tw Cen MT" w:hint="default"/>
+      </w:rPr>
+    </w:lvl>
+    <w:lvl w:ilvl="7" w:tplc="CD581E4E" w:tentative="1">
+      <w:start w:val="1"/>
+      <w:numFmt w:val="bullet"/>
+      <w:lvlText w:val=" "/>
+      <w:lvlJc w:val="left"/>
+      <w:pPr>
+        <w:tabs>
+          <w:tab w:val="num" w:pos="5760"/>
+        </w:tabs>
+        <w:ind w:left="5760" w:hanging="360"/>
+      </w:pPr>
+      <w:rPr>
+        <w:rFonts w:ascii="Tw Cen MT" w:hAnsi="Tw Cen MT" w:hint="default"/>
+      </w:rPr>
+    </w:lvl>
+    <w:lvl w:ilvl="8" w:tplc="F690B51C" w:tentative="1">
+      <w:start w:val="1"/>
+      <w:numFmt w:val="bullet"/>
+      <w:lvlText w:val=" "/>
+      <w:lvlJc w:val="left"/>
+      <w:pPr>
+        <w:tabs>
+          <w:tab w:val="num" w:pos="6480"/>
+        </w:tabs>
+        <w:ind w:left="6480" w:hanging="360"/>
+      </w:pPr>
+      <w:rPr>
+        <w:rFonts w:ascii="Tw Cen MT" w:hAnsi="Tw Cen MT" w:hint="default"/>
+      </w:rPr>
+    </w:lvl>
+  </w:abstractNum>
+  <w:abstractNum w:abstractNumId="15" w15:restartNumberingAfterBreak="0">
     <w:nsid w:val="58F62B04"/>
     <w:multiLevelType w:val="hybridMultilevel"/>
     <w:tmpl w:val="E89890A0"/>
@@ -15906,7 +17737,7 @@
       </w:pPr>
     </w:lvl>
   </w:abstractNum>
-  <w:abstractNum w:abstractNumId="15" w15:restartNumberingAfterBreak="0">
+  <w:abstractNum w:abstractNumId="16" w15:restartNumberingAfterBreak="0">
     <w:nsid w:val="5A152A00"/>
     <w:multiLevelType w:val="hybridMultilevel"/>
     <w:tmpl w:val="19F421A0"/>
@@ -16019,10 +17850,159 @@
       </w:rPr>
     </w:lvl>
   </w:abstractNum>
-  <w:abstractNum w:abstractNumId="16" w15:restartNumberingAfterBreak="0">
+  <w:abstractNum w:abstractNumId="17" w15:restartNumberingAfterBreak="0">
+    <w:nsid w:val="62BF142D"/>
+    <w:multiLevelType w:val="multilevel"/>
+    <w:tmpl w:val="490CBF34"/>
+    <w:lvl w:ilvl="0">
+      <w:start w:val="1"/>
+      <w:numFmt w:val="bullet"/>
+      <w:lvlText w:val=""/>
+      <w:lvlJc w:val="left"/>
+      <w:pPr>
+        <w:tabs>
+          <w:tab w:val="num" w:pos="720"/>
+        </w:tabs>
+        <w:ind w:left="720" w:hanging="360"/>
+      </w:pPr>
+      <w:rPr>
+        <w:rFonts w:ascii="Symbol" w:hAnsi="Symbol" w:hint="default"/>
+        <w:sz w:val="20"/>
+      </w:rPr>
+    </w:lvl>
+    <w:lvl w:ilvl="1" w:tentative="1">
+      <w:start w:val="1"/>
+      <w:numFmt w:val="bullet"/>
+      <w:lvlText w:val="o"/>
+      <w:lvlJc w:val="left"/>
+      <w:pPr>
+        <w:tabs>
+          <w:tab w:val="num" w:pos="1440"/>
+        </w:tabs>
+        <w:ind w:left="1440" w:hanging="360"/>
+      </w:pPr>
+      <w:rPr>
+        <w:rFonts w:ascii="Courier New" w:hAnsi="Courier New" w:hint="default"/>
+        <w:sz w:val="20"/>
+      </w:rPr>
+    </w:lvl>
+    <w:lvl w:ilvl="2" w:tentative="1">
+      <w:start w:val="1"/>
+      <w:numFmt w:val="bullet"/>
+      <w:lvlText w:val=""/>
+      <w:lvlJc w:val="left"/>
+      <w:pPr>
+        <w:tabs>
+          <w:tab w:val="num" w:pos="2160"/>
+        </w:tabs>
+        <w:ind w:left="2160" w:hanging="360"/>
+      </w:pPr>
+      <w:rPr>
+        <w:rFonts w:ascii="Wingdings" w:hAnsi="Wingdings" w:hint="default"/>
+        <w:sz w:val="20"/>
+      </w:rPr>
+    </w:lvl>
+    <w:lvl w:ilvl="3" w:tentative="1">
+      <w:start w:val="1"/>
+      <w:numFmt w:val="bullet"/>
+      <w:lvlText w:val=""/>
+      <w:lvlJc w:val="left"/>
+      <w:pPr>
+        <w:tabs>
+          <w:tab w:val="num" w:pos="2880"/>
+        </w:tabs>
+        <w:ind w:left="2880" w:hanging="360"/>
+      </w:pPr>
+      <w:rPr>
+        <w:rFonts w:ascii="Wingdings" w:hAnsi="Wingdings" w:hint="default"/>
+        <w:sz w:val="20"/>
+      </w:rPr>
+    </w:lvl>
+    <w:lvl w:ilvl="4" w:tentative="1">
+      <w:start w:val="1"/>
+      <w:numFmt w:val="bullet"/>
+      <w:lvlText w:val=""/>
+      <w:lvlJc w:val="left"/>
+      <w:pPr>
+        <w:tabs>
+          <w:tab w:val="num" w:pos="3600"/>
+        </w:tabs>
+        <w:ind w:left="3600" w:hanging="360"/>
+      </w:pPr>
+      <w:rPr>
+        <w:rFonts w:ascii="Wingdings" w:hAnsi="Wingdings" w:hint="default"/>
+        <w:sz w:val="20"/>
+      </w:rPr>
+    </w:lvl>
+    <w:lvl w:ilvl="5" w:tentative="1">
+      <w:start w:val="1"/>
+      <w:numFmt w:val="bullet"/>
+      <w:lvlText w:val=""/>
+      <w:lvlJc w:val="left"/>
+      <w:pPr>
+        <w:tabs>
+          <w:tab w:val="num" w:pos="4320"/>
+        </w:tabs>
+        <w:ind w:left="4320" w:hanging="360"/>
+      </w:pPr>
+      <w:rPr>
+        <w:rFonts w:ascii="Wingdings" w:hAnsi="Wingdings" w:hint="default"/>
+        <w:sz w:val="20"/>
+      </w:rPr>
+    </w:lvl>
+    <w:lvl w:ilvl="6" w:tentative="1">
+      <w:start w:val="1"/>
+      <w:numFmt w:val="bullet"/>
+      <w:lvlText w:val=""/>
+      <w:lvlJc w:val="left"/>
+      <w:pPr>
+        <w:tabs>
+          <w:tab w:val="num" w:pos="5040"/>
+        </w:tabs>
+        <w:ind w:left="5040" w:hanging="360"/>
+      </w:pPr>
+      <w:rPr>
+        <w:rFonts w:ascii="Wingdings" w:hAnsi="Wingdings" w:hint="default"/>
+        <w:sz w:val="20"/>
+      </w:rPr>
+    </w:lvl>
+    <w:lvl w:ilvl="7" w:tentative="1">
+      <w:start w:val="1"/>
+      <w:numFmt w:val="bullet"/>
+      <w:lvlText w:val=""/>
+      <w:lvlJc w:val="left"/>
+      <w:pPr>
+        <w:tabs>
+          <w:tab w:val="num" w:pos="5760"/>
+        </w:tabs>
+        <w:ind w:left="5760" w:hanging="360"/>
+      </w:pPr>
+      <w:rPr>
+        <w:rFonts w:ascii="Wingdings" w:hAnsi="Wingdings" w:hint="default"/>
+        <w:sz w:val="20"/>
+      </w:rPr>
+    </w:lvl>
+    <w:lvl w:ilvl="8" w:tentative="1">
+      <w:start w:val="1"/>
+      <w:numFmt w:val="bullet"/>
+      <w:lvlText w:val=""/>
+      <w:lvlJc w:val="left"/>
+      <w:pPr>
+        <w:tabs>
+          <w:tab w:val="num" w:pos="6480"/>
+        </w:tabs>
+        <w:ind w:left="6480" w:hanging="360"/>
+      </w:pPr>
+      <w:rPr>
+        <w:rFonts w:ascii="Wingdings" w:hAnsi="Wingdings" w:hint="default"/>
+        <w:sz w:val="20"/>
+      </w:rPr>
+    </w:lvl>
+  </w:abstractNum>
+  <w:abstractNum w:abstractNumId="18" w15:restartNumberingAfterBreak="0">
     <w:nsid w:val="6B99248F"/>
     <w:multiLevelType w:val="hybridMultilevel"/>
-    <w:tmpl w:val="B3BCE354"/>
+    <w:tmpl w:val="92D67F06"/>
     <w:lvl w:ilvl="0" w:tplc="04090001">
       <w:start w:val="1"/>
       <w:numFmt w:val="bullet"/>
@@ -16132,7 +18112,7 @@
       </w:rPr>
     </w:lvl>
   </w:abstractNum>
-  <w:abstractNum w:abstractNumId="17" w15:restartNumberingAfterBreak="0">
+  <w:abstractNum w:abstractNumId="19" w15:restartNumberingAfterBreak="0">
     <w:nsid w:val="746A65FE"/>
     <w:multiLevelType w:val="hybridMultilevel"/>
     <w:tmpl w:val="09B4917C"/>
@@ -16218,7 +18198,7 @@
       </w:pPr>
     </w:lvl>
   </w:abstractNum>
-  <w:abstractNum w:abstractNumId="18" w15:restartNumberingAfterBreak="0">
+  <w:abstractNum w:abstractNumId="20" w15:restartNumberingAfterBreak="0">
     <w:nsid w:val="7B583945"/>
     <w:multiLevelType w:val="multilevel"/>
     <w:tmpl w:val="93EE92AC"/>
@@ -16359,11 +18339,124 @@
       </w:rPr>
     </w:lvl>
   </w:abstractNum>
+  <w:abstractNum w:abstractNumId="21" w15:restartNumberingAfterBreak="0">
+    <w:nsid w:val="7E491009"/>
+    <w:multiLevelType w:val="hybridMultilevel"/>
+    <w:tmpl w:val="BF7C79F6"/>
+    <w:lvl w:ilvl="0" w:tplc="04090001">
+      <w:start w:val="1"/>
+      <w:numFmt w:val="bullet"/>
+      <w:lvlText w:val=""/>
+      <w:lvlJc w:val="left"/>
+      <w:pPr>
+        <w:ind w:left="720" w:hanging="360"/>
+      </w:pPr>
+      <w:rPr>
+        <w:rFonts w:ascii="Symbol" w:hAnsi="Symbol" w:hint="default"/>
+      </w:rPr>
+    </w:lvl>
+    <w:lvl w:ilvl="1" w:tplc="04090003" w:tentative="1">
+      <w:start w:val="1"/>
+      <w:numFmt w:val="bullet"/>
+      <w:lvlText w:val="o"/>
+      <w:lvlJc w:val="left"/>
+      <w:pPr>
+        <w:ind w:left="1440" w:hanging="360"/>
+      </w:pPr>
+      <w:rPr>
+        <w:rFonts w:ascii="Courier New" w:hAnsi="Courier New" w:cs="Courier New" w:hint="default"/>
+      </w:rPr>
+    </w:lvl>
+    <w:lvl w:ilvl="2" w:tplc="04090005" w:tentative="1">
+      <w:start w:val="1"/>
+      <w:numFmt w:val="bullet"/>
+      <w:lvlText w:val=""/>
+      <w:lvlJc w:val="left"/>
+      <w:pPr>
+        <w:ind w:left="2160" w:hanging="360"/>
+      </w:pPr>
+      <w:rPr>
+        <w:rFonts w:ascii="Wingdings" w:hAnsi="Wingdings" w:hint="default"/>
+      </w:rPr>
+    </w:lvl>
+    <w:lvl w:ilvl="3" w:tplc="04090001" w:tentative="1">
+      <w:start w:val="1"/>
+      <w:numFmt w:val="bullet"/>
+      <w:lvlText w:val=""/>
+      <w:lvlJc w:val="left"/>
+      <w:pPr>
+        <w:ind w:left="2880" w:hanging="360"/>
+      </w:pPr>
+      <w:rPr>
+        <w:rFonts w:ascii="Symbol" w:hAnsi="Symbol" w:hint="default"/>
+      </w:rPr>
+    </w:lvl>
+    <w:lvl w:ilvl="4" w:tplc="04090003" w:tentative="1">
+      <w:start w:val="1"/>
+      <w:numFmt w:val="bullet"/>
+      <w:lvlText w:val="o"/>
+      <w:lvlJc w:val="left"/>
+      <w:pPr>
+        <w:ind w:left="3600" w:hanging="360"/>
+      </w:pPr>
+      <w:rPr>
+        <w:rFonts w:ascii="Courier New" w:hAnsi="Courier New" w:cs="Courier New" w:hint="default"/>
+      </w:rPr>
+    </w:lvl>
+    <w:lvl w:ilvl="5" w:tplc="04090005" w:tentative="1">
+      <w:start w:val="1"/>
+      <w:numFmt w:val="bullet"/>
+      <w:lvlText w:val=""/>
+      <w:lvlJc w:val="left"/>
+      <w:pPr>
+        <w:ind w:left="4320" w:hanging="360"/>
+      </w:pPr>
+      <w:rPr>
+        <w:rFonts w:ascii="Wingdings" w:hAnsi="Wingdings" w:hint="default"/>
+      </w:rPr>
+    </w:lvl>
+    <w:lvl w:ilvl="6" w:tplc="04090001" w:tentative="1">
+      <w:start w:val="1"/>
+      <w:numFmt w:val="bullet"/>
+      <w:lvlText w:val=""/>
+      <w:lvlJc w:val="left"/>
+      <w:pPr>
+        <w:ind w:left="5040" w:hanging="360"/>
+      </w:pPr>
+      <w:rPr>
+        <w:rFonts w:ascii="Symbol" w:hAnsi="Symbol" w:hint="default"/>
+      </w:rPr>
+    </w:lvl>
+    <w:lvl w:ilvl="7" w:tplc="04090003" w:tentative="1">
+      <w:start w:val="1"/>
+      <w:numFmt w:val="bullet"/>
+      <w:lvlText w:val="o"/>
+      <w:lvlJc w:val="left"/>
+      <w:pPr>
+        <w:ind w:left="5760" w:hanging="360"/>
+      </w:pPr>
+      <w:rPr>
+        <w:rFonts w:ascii="Courier New" w:hAnsi="Courier New" w:cs="Courier New" w:hint="default"/>
+      </w:rPr>
+    </w:lvl>
+    <w:lvl w:ilvl="8" w:tplc="04090005" w:tentative="1">
+      <w:start w:val="1"/>
+      <w:numFmt w:val="bullet"/>
+      <w:lvlText w:val=""/>
+      <w:lvlJc w:val="left"/>
+      <w:pPr>
+        <w:ind w:left="6480" w:hanging="360"/>
+      </w:pPr>
+      <w:rPr>
+        <w:rFonts w:ascii="Wingdings" w:hAnsi="Wingdings" w:hint="default"/>
+      </w:rPr>
+    </w:lvl>
+  </w:abstractNum>
   <w:num w:numId="1">
     <w:abstractNumId w:val="10"/>
   </w:num>
   <w:num w:numId="2">
-    <w:abstractNumId w:val="18"/>
+    <w:abstractNumId w:val="20"/>
   </w:num>
   <w:num w:numId="3">
     <w:abstractNumId w:val="5"/>
@@ -16381,7 +18474,7 @@
     <w:abstractNumId w:val="9"/>
   </w:num>
   <w:num w:numId="8">
-    <w:abstractNumId w:val="15"/>
+    <w:abstractNumId w:val="16"/>
   </w:num>
   <w:num w:numId="9">
     <w:abstractNumId w:val="4"/>
@@ -16399,13 +18492,13 @@
     <w:abstractNumId w:val="2"/>
   </w:num>
   <w:num w:numId="14">
-    <w:abstractNumId w:val="14"/>
+    <w:abstractNumId w:val="15"/>
   </w:num>
   <w:num w:numId="15">
-    <w:abstractNumId w:val="16"/>
+    <w:abstractNumId w:val="18"/>
   </w:num>
   <w:num w:numId="16">
-    <w:abstractNumId w:val="17"/>
+    <w:abstractNumId w:val="19"/>
   </w:num>
   <w:num w:numId="17">
     <w:abstractNumId w:val="5"/>
@@ -16418,6 +18511,15 @@
   </w:num>
   <w:num w:numId="20">
     <w:abstractNumId w:val="8"/>
+  </w:num>
+  <w:num w:numId="21">
+    <w:abstractNumId w:val="17"/>
+  </w:num>
+  <w:num w:numId="22">
+    <w:abstractNumId w:val="21"/>
+  </w:num>
+  <w:num w:numId="23">
+    <w:abstractNumId w:val="14"/>
   </w:num>
 </w:numbering>
 </file>
@@ -17059,7 +19161,6 @@
   <w:style w:type="character" w:default="1" w:styleId="DefaultParagraphFont">
     <w:name w:val="Default Paragraph Font"/>
     <w:uiPriority w:val="1"/>
-    <w:semiHidden/>
     <w:unhideWhenUsed/>
   </w:style>
   <w:style w:type="table" w:default="1" w:styleId="TableNormal">
@@ -17474,6 +19575,34 @@
         <w:insideV w:val="single" w:sz="4" w:space="0" w:color="auto"/>
       </w:tblBorders>
     </w:tblPr>
+  </w:style>
+  <w:style w:type="paragraph" w:styleId="NormalWeb">
+    <w:name w:val="Normal (Web)"/>
+    <w:basedOn w:val="Normal"/>
+    <w:uiPriority w:val="99"/>
+    <w:semiHidden/>
+    <w:unhideWhenUsed/>
+    <w:rsid w:val="00BA7D74"/>
+    <w:pPr>
+      <w:spacing w:before="100" w:beforeAutospacing="1" w:after="100" w:afterAutospacing="1"/>
+    </w:pPr>
+    <w:rPr>
+      <w:rFonts w:ascii="Times New Roman" w:eastAsia="Times New Roman" w:hAnsi="Times New Roman" w:cs="Times New Roman"/>
+      <w:kern w:val="0"/>
+      <w:lang w:eastAsia="en-US" w:bidi="ar-SA"/>
+    </w:rPr>
+  </w:style>
+  <w:style w:type="paragraph" w:styleId="Bibliography">
+    <w:name w:val="Bibliography"/>
+    <w:basedOn w:val="Normal"/>
+    <w:next w:val="Normal"/>
+    <w:uiPriority w:val="37"/>
+    <w:unhideWhenUsed/>
+    <w:rsid w:val="007716A7"/>
+    <w:rPr>
+      <w:rFonts w:cs="Mangal"/>
+      <w:szCs w:val="21"/>
+    </w:rPr>
   </w:style>
 </w:styles>
 </file>
@@ -31140,7 +33269,7 @@
 </file>
 
 <file path=customXml/itemProps1.xml><?xml version="1.0" encoding="utf-8"?>
-<ds:datastoreItem xmlns:ds="http://schemas.openxmlformats.org/officeDocument/2006/customXml" ds:itemID="{F3C27CE6-0C67-40E9-9559-A4E0887F42F5}">
+<ds:datastoreItem xmlns:ds="http://schemas.openxmlformats.org/officeDocument/2006/customXml" ds:itemID="{1ED152DC-36BB-4625-A2F6-27D5635A7B88}">
   <ds:schemaRefs>
     <ds:schemaRef ds:uri="http://schemas.openxmlformats.org/officeDocument/2006/bibliography"/>
   </ds:schemaRefs>

</xml_diff>

<commit_message>
redesigned product details and updated store page
</commit_message>
<xml_diff>
--- a/final report/final report.docx
+++ b/final report/final report.docx
@@ -15601,7 +15601,6 @@
           <w:rFonts w:ascii="Arial" w:hAnsi="Arial" w:cs="Arial"/>
         </w:rPr>
       </w:pPr>
-      <w:bookmarkStart w:id="32" w:name="_GoBack"/>
       <w:r>
         <w:rPr>
           <w:rFonts w:ascii="Arial" w:hAnsi="Arial" w:cs="Arial"/>
@@ -15650,7 +15649,6 @@
           </wp:inline>
         </w:drawing>
       </w:r>
-      <w:bookmarkEnd w:id="32"/>
     </w:p>
     <w:p>
       <w:pPr>
@@ -15668,8 +15666,8 @@
           <w:color w:val="000000" w:themeColor="text1"/>
         </w:rPr>
       </w:pPr>
-      <w:bookmarkStart w:id="33" w:name="_Toc536316059"/>
-      <w:bookmarkStart w:id="34" w:name="_Toc2981874"/>
+      <w:bookmarkStart w:id="32" w:name="_Toc536316059"/>
+      <w:bookmarkStart w:id="33" w:name="_Toc2981874"/>
       <w:r>
         <w:rPr>
           <w:b/>
@@ -15678,7 +15676,7 @@
         <w:lastRenderedPageBreak/>
         <w:t>ER Diagram</w:t>
       </w:r>
-      <w:bookmarkEnd w:id="33"/>
+      <w:bookmarkEnd w:id="32"/>
       <w:r>
         <w:rPr>
           <w:b/>
@@ -15686,7 +15684,7 @@
         </w:rPr>
         <w:t>:</w:t>
       </w:r>
-      <w:bookmarkEnd w:id="34"/>
+      <w:bookmarkEnd w:id="33"/>
     </w:p>
     <w:p>
       <w:pPr>
@@ -15710,40 +15708,15 @@
           <w:color w:val="222222"/>
           <w:shd w:val="clear" w:color="auto" w:fill="FFFFFF"/>
         </w:rPr>
-        <w:t>entity-relationship diagra</w:t>
-      </w:r>
-      <w:r>
-        <w:rPr>
-          <w:rFonts w:ascii="Arial" w:hAnsi="Arial" w:cs="Arial"/>
-          <w:bCs/>
+        <w:t>entity-relationship diagram</w:t>
+      </w:r>
+      <w:r>
+        <w:rPr>
+          <w:rFonts w:ascii="Arial" w:hAnsi="Arial" w:cs="Arial"/>
           <w:color w:val="222222"/>
           <w:shd w:val="clear" w:color="auto" w:fill="FFFFFF"/>
         </w:rPr>
-        <w:t>m</w:t>
-      </w:r>
-      <w:r>
-        <w:rPr>
-          <w:rFonts w:ascii="Arial" w:hAnsi="Arial" w:cs="Arial"/>
-          <w:color w:val="222222"/>
-          <w:shd w:val="clear" w:color="auto" w:fill="FFFFFF"/>
-        </w:rPr>
-        <w:t xml:space="preserve"> is a data modeling technique that graphically illustrates an information system's entities and the relationships between those entities. </w:t>
-      </w:r>
-      <w:r>
-        <w:rPr>
-          <w:rFonts w:ascii="Arial" w:hAnsi="Arial" w:cs="Arial"/>
-          <w:color w:val="222222"/>
-          <w:shd w:val="clear" w:color="auto" w:fill="FFFFFF"/>
-        </w:rPr>
-        <w:t xml:space="preserve">It </w:t>
-      </w:r>
-      <w:r>
-        <w:rPr>
-          <w:rFonts w:ascii="Arial" w:hAnsi="Arial" w:cs="Arial"/>
-          <w:color w:val="222222"/>
-          <w:shd w:val="clear" w:color="auto" w:fill="FFFFFF"/>
-        </w:rPr>
-        <w:t>is a conceptual and representational model of data used to represent the entity framework infrastructure.</w:t>
+        <w:t xml:space="preserve"> is a data modeling technique that graphically illustrates an information system's entities and the relationships between those entities. It is a conceptual and representational model of data used to represent the entity framework infrastructure.</w:t>
       </w:r>
     </w:p>
     <w:p>
@@ -17011,9 +16984,9 @@
           <w:szCs w:val="28"/>
         </w:rPr>
         <w:drawing>
-          <wp:inline distT="0" distB="0" distL="0" distR="0" wp14:anchorId="499F0CE4" wp14:editId="314748A4">
-            <wp:extent cx="6120130" cy="2272030"/>
-            <wp:effectExtent l="0" t="0" r="0" b="0"/>
+          <wp:inline distT="0" distB="0" distL="0" distR="0" wp14:anchorId="499F0CE4" wp14:editId="06B3B1E6">
+            <wp:extent cx="6696565" cy="2486025"/>
+            <wp:effectExtent l="0" t="0" r="9525" b="0"/>
             <wp:docPr id="16" name="Picture 16"/>
             <wp:cNvGraphicFramePr>
               <a:graphicFrameLocks xmlns:a="http://schemas.openxmlformats.org/drawingml/2006/main" noChangeAspect="1"/>
@@ -17040,7 +17013,7 @@
                   <pic:spPr>
                     <a:xfrm>
                       <a:off x="0" y="0"/>
-                      <a:ext cx="6120130" cy="2272030"/>
+                      <a:ext cx="6703162" cy="2488474"/>
                     </a:xfrm>
                     <a:prstGeom prst="rect">
                       <a:avLst/>
@@ -17060,9 +17033,9 @@
           <w:szCs w:val="28"/>
         </w:rPr>
         <w:drawing>
-          <wp:inline distT="0" distB="0" distL="0" distR="0" wp14:anchorId="0CF6EA1B" wp14:editId="0F61D747">
-            <wp:extent cx="6120130" cy="4128135"/>
-            <wp:effectExtent l="0" t="0" r="0" b="5715"/>
+          <wp:inline distT="0" distB="0" distL="0" distR="0" wp14:anchorId="0CF6EA1B" wp14:editId="2129F93E">
+            <wp:extent cx="6509875" cy="4391025"/>
+            <wp:effectExtent l="0" t="0" r="5715" b="0"/>
             <wp:docPr id="17" name="Picture 17"/>
             <wp:cNvGraphicFramePr>
               <a:graphicFrameLocks xmlns:a="http://schemas.openxmlformats.org/drawingml/2006/main" noChangeAspect="1"/>
@@ -17089,7 +17062,7 @@
                   <pic:spPr>
                     <a:xfrm>
                       <a:off x="0" y="0"/>
-                      <a:ext cx="6120130" cy="4128135"/>
+                      <a:ext cx="6512538" cy="4392821"/>
                     </a:xfrm>
                     <a:prstGeom prst="rect">
                       <a:avLst/>
@@ -17573,14 +17546,14 @@
       <w:pPr>
         <w:spacing w:line="360" w:lineRule="auto"/>
         <w:rPr>
-          <w:rFonts w:cs="Arial"/>
+          <w:rFonts w:ascii="Arial" w:hAnsi="Arial" w:cs="Arial"/>
           <w:b/>
           <w:szCs w:val="28"/>
         </w:rPr>
       </w:pPr>
       <w:r>
         <w:rPr>
-          <w:rFonts w:cs="Arial"/>
+          <w:rFonts w:ascii="Arial" w:hAnsi="Arial" w:cs="Arial"/>
           <w:b/>
           <w:szCs w:val="28"/>
         </w:rPr>
@@ -17591,14 +17564,14 @@
       <w:pPr>
         <w:spacing w:line="360" w:lineRule="auto"/>
         <w:rPr>
-          <w:rFonts w:cs="Arial"/>
+          <w:rFonts w:ascii="Arial" w:hAnsi="Arial" w:cs="Arial"/>
           <w:b/>
           <w:szCs w:val="28"/>
         </w:rPr>
       </w:pPr>
       <w:r>
         <w:rPr>
-          <w:rFonts w:cs="Arial"/>
+          <w:rFonts w:ascii="Arial" w:hAnsi="Arial" w:cs="Arial"/>
           <w:b/>
           <w:szCs w:val="28"/>
         </w:rPr>
@@ -17609,14 +17582,14 @@
       <w:pPr>
         <w:spacing w:line="360" w:lineRule="auto"/>
         <w:rPr>
-          <w:rFonts w:cs="Arial"/>
+          <w:rFonts w:ascii="Arial" w:hAnsi="Arial" w:cs="Arial"/>
           <w:b/>
           <w:szCs w:val="28"/>
         </w:rPr>
       </w:pPr>
       <w:r>
         <w:rPr>
-          <w:rFonts w:cs="Arial"/>
+          <w:rFonts w:ascii="Arial" w:hAnsi="Arial" w:cs="Arial"/>
           <w:b/>
           <w:noProof/>
           <w:szCs w:val="28"/>
@@ -17683,14 +17656,14 @@
             <w:pPr>
               <w:spacing w:line="360" w:lineRule="auto"/>
               <w:rPr>
-                <w:rFonts w:cs="Arial"/>
+                <w:rFonts w:ascii="Arial" w:hAnsi="Arial" w:cs="Arial"/>
                 <w:b/>
                 <w:szCs w:val="28"/>
               </w:rPr>
             </w:pPr>
             <w:r>
               <w:rPr>
-                <w:rFonts w:cs="Arial"/>
+                <w:rFonts w:ascii="Arial" w:hAnsi="Arial" w:cs="Arial"/>
                 <w:b/>
                 <w:szCs w:val="28"/>
               </w:rPr>
@@ -17706,13 +17679,13 @@
             <w:pPr>
               <w:spacing w:line="360" w:lineRule="auto"/>
               <w:rPr>
-                <w:rFonts w:cs="Arial"/>
+                <w:rFonts w:ascii="Arial" w:hAnsi="Arial" w:cs="Arial"/>
                 <w:szCs w:val="28"/>
               </w:rPr>
             </w:pPr>
             <w:r>
               <w:rPr>
-                <w:rFonts w:cs="Arial"/>
+                <w:rFonts w:ascii="Arial" w:hAnsi="Arial" w:cs="Arial"/>
                 <w:szCs w:val="28"/>
               </w:rPr>
               <w:t>1</w:t>
@@ -17729,14 +17702,14 @@
             <w:pPr>
               <w:spacing w:line="360" w:lineRule="auto"/>
               <w:rPr>
-                <w:rFonts w:cs="Arial"/>
+                <w:rFonts w:ascii="Arial" w:hAnsi="Arial" w:cs="Arial"/>
                 <w:b/>
                 <w:szCs w:val="28"/>
               </w:rPr>
             </w:pPr>
             <w:r>
               <w:rPr>
-                <w:rFonts w:cs="Arial"/>
+                <w:rFonts w:ascii="Arial" w:hAnsi="Arial" w:cs="Arial"/>
                 <w:b/>
                 <w:szCs w:val="28"/>
               </w:rPr>
@@ -17752,13 +17725,13 @@
             <w:pPr>
               <w:spacing w:line="360" w:lineRule="auto"/>
               <w:rPr>
-                <w:rFonts w:cs="Arial"/>
+                <w:rFonts w:ascii="Arial" w:hAnsi="Arial" w:cs="Arial"/>
                 <w:szCs w:val="28"/>
               </w:rPr>
             </w:pPr>
             <w:r>
               <w:rPr>
-                <w:rFonts w:cs="Arial"/>
+                <w:rFonts w:ascii="Arial" w:hAnsi="Arial" w:cs="Arial"/>
                 <w:szCs w:val="28"/>
               </w:rPr>
               <w:t>To check route is working</w:t>
@@ -17775,14 +17748,14 @@
             <w:pPr>
               <w:spacing w:line="360" w:lineRule="auto"/>
               <w:rPr>
-                <w:rFonts w:cs="Arial"/>
+                <w:rFonts w:ascii="Arial" w:hAnsi="Arial" w:cs="Arial"/>
                 <w:b/>
                 <w:szCs w:val="28"/>
               </w:rPr>
             </w:pPr>
             <w:r>
               <w:rPr>
-                <w:rFonts w:cs="Arial"/>
+                <w:rFonts w:ascii="Arial" w:hAnsi="Arial" w:cs="Arial"/>
                 <w:b/>
                 <w:szCs w:val="28"/>
               </w:rPr>
@@ -17798,7 +17771,7 @@
             <w:pPr>
               <w:spacing w:line="360" w:lineRule="auto"/>
               <w:rPr>
-                <w:rFonts w:cs="Arial"/>
+                <w:rFonts w:ascii="Arial" w:hAnsi="Arial" w:cs="Arial"/>
                 <w:szCs w:val="28"/>
               </w:rPr>
             </w:pPr>
@@ -17814,14 +17787,14 @@
             <w:pPr>
               <w:spacing w:line="360" w:lineRule="auto"/>
               <w:rPr>
-                <w:rFonts w:cs="Arial"/>
+                <w:rFonts w:ascii="Arial" w:hAnsi="Arial" w:cs="Arial"/>
                 <w:b/>
                 <w:szCs w:val="28"/>
               </w:rPr>
             </w:pPr>
             <w:r>
               <w:rPr>
-                <w:rFonts w:cs="Arial"/>
+                <w:rFonts w:ascii="Arial" w:hAnsi="Arial" w:cs="Arial"/>
                 <w:b/>
                 <w:szCs w:val="28"/>
               </w:rPr>
@@ -17837,13 +17810,13 @@
             <w:pPr>
               <w:spacing w:line="360" w:lineRule="auto"/>
               <w:rPr>
-                <w:rFonts w:cs="Arial"/>
+                <w:rFonts w:ascii="Arial" w:hAnsi="Arial" w:cs="Arial"/>
                 <w:szCs w:val="28"/>
               </w:rPr>
             </w:pPr>
             <w:r>
               <w:rPr>
-                <w:rFonts w:cs="Arial"/>
+                <w:rFonts w:ascii="Arial" w:hAnsi="Arial" w:cs="Arial"/>
                 <w:szCs w:val="28"/>
               </w:rPr>
               <w:t>Visit home page</w:t>
@@ -17860,14 +17833,14 @@
             <w:pPr>
               <w:spacing w:line="360" w:lineRule="auto"/>
               <w:rPr>
-                <w:rFonts w:cs="Arial"/>
+                <w:rFonts w:ascii="Arial" w:hAnsi="Arial" w:cs="Arial"/>
                 <w:b/>
                 <w:szCs w:val="28"/>
               </w:rPr>
             </w:pPr>
             <w:r>
               <w:rPr>
-                <w:rFonts w:cs="Arial"/>
+                <w:rFonts w:ascii="Arial" w:hAnsi="Arial" w:cs="Arial"/>
                 <w:b/>
                 <w:szCs w:val="28"/>
               </w:rPr>
@@ -17883,13 +17856,13 @@
             <w:pPr>
               <w:spacing w:line="360" w:lineRule="auto"/>
               <w:rPr>
-                <w:rFonts w:cs="Arial"/>
+                <w:rFonts w:ascii="Arial" w:hAnsi="Arial" w:cs="Arial"/>
                 <w:szCs w:val="28"/>
               </w:rPr>
             </w:pPr>
             <w:r>
               <w:rPr>
-                <w:rFonts w:cs="Arial"/>
+                <w:rFonts w:ascii="Arial" w:hAnsi="Arial" w:cs="Arial"/>
                 <w:szCs w:val="28"/>
               </w:rPr>
               <w:t>Successfully visited</w:t>
@@ -17906,14 +17879,14 @@
             <w:pPr>
               <w:spacing w:line="360" w:lineRule="auto"/>
               <w:rPr>
-                <w:rFonts w:cs="Arial"/>
+                <w:rFonts w:ascii="Arial" w:hAnsi="Arial" w:cs="Arial"/>
                 <w:b/>
                 <w:szCs w:val="28"/>
               </w:rPr>
             </w:pPr>
             <w:r>
               <w:rPr>
-                <w:rFonts w:cs="Arial"/>
+                <w:rFonts w:ascii="Arial" w:hAnsi="Arial" w:cs="Arial"/>
                 <w:b/>
                 <w:szCs w:val="28"/>
               </w:rPr>
@@ -17929,14 +17902,14 @@
             <w:pPr>
               <w:spacing w:line="360" w:lineRule="auto"/>
               <w:rPr>
-                <w:rFonts w:cs="Arial"/>
+                <w:rFonts w:ascii="Arial" w:hAnsi="Arial" w:cs="Arial"/>
                 <w:szCs w:val="28"/>
               </w:rPr>
             </w:pPr>
             <w:proofErr w:type="spellStart"/>
             <w:r>
               <w:rPr>
-                <w:rFonts w:cs="Arial"/>
+                <w:rFonts w:ascii="Arial" w:hAnsi="Arial" w:cs="Arial"/>
                 <w:szCs w:val="28"/>
               </w:rPr>
               <w:t>testLogin</w:t>
@@ -17950,7 +17923,7 @@
       <w:pPr>
         <w:spacing w:line="360" w:lineRule="auto"/>
         <w:rPr>
-          <w:rFonts w:cs="Arial"/>
+          <w:rFonts w:ascii="Arial" w:hAnsi="Arial" w:cs="Arial"/>
           <w:szCs w:val="28"/>
         </w:rPr>
       </w:pPr>
@@ -17959,15 +17932,18 @@
       <w:pPr>
         <w:spacing w:line="360" w:lineRule="auto"/>
         <w:rPr>
-          <w:rFonts w:cs="Arial"/>
+          <w:rFonts w:ascii="Arial" w:hAnsi="Arial" w:cs="Arial"/>
+          <w:b/>
           <w:szCs w:val="28"/>
         </w:rPr>
       </w:pPr>
       <w:r>
         <w:rPr>
-          <w:rFonts w:cs="Arial"/>
+          <w:rFonts w:ascii="Arial" w:hAnsi="Arial" w:cs="Arial"/>
+          <w:b/>
           <w:szCs w:val="28"/>
         </w:rPr>
+        <w:lastRenderedPageBreak/>
         <w:t>Test case 2</w:t>
       </w:r>
     </w:p>
@@ -17975,13 +17951,13 @@
       <w:pPr>
         <w:spacing w:line="360" w:lineRule="auto"/>
         <w:rPr>
-          <w:rFonts w:cs="Arial"/>
+          <w:rFonts w:ascii="Arial" w:hAnsi="Arial" w:cs="Arial"/>
           <w:szCs w:val="28"/>
         </w:rPr>
       </w:pPr>
       <w:r>
         <w:rPr>
-          <w:rFonts w:cs="Arial"/>
+          <w:rFonts w:ascii="Arial" w:hAnsi="Arial" w:cs="Arial"/>
           <w:noProof/>
           <w:szCs w:val="28"/>
         </w:rPr>
@@ -18047,14 +18023,14 @@
             <w:pPr>
               <w:spacing w:line="360" w:lineRule="auto"/>
               <w:rPr>
-                <w:rFonts w:cs="Arial"/>
+                <w:rFonts w:ascii="Arial" w:hAnsi="Arial" w:cs="Arial"/>
                 <w:b/>
                 <w:szCs w:val="28"/>
               </w:rPr>
             </w:pPr>
             <w:r>
               <w:rPr>
-                <w:rFonts w:cs="Arial"/>
+                <w:rFonts w:ascii="Arial" w:hAnsi="Arial" w:cs="Arial"/>
                 <w:b/>
                 <w:szCs w:val="28"/>
               </w:rPr>
@@ -18070,13 +18046,13 @@
             <w:pPr>
               <w:spacing w:line="360" w:lineRule="auto"/>
               <w:rPr>
-                <w:rFonts w:cs="Arial"/>
+                <w:rFonts w:ascii="Arial" w:hAnsi="Arial" w:cs="Arial"/>
                 <w:szCs w:val="28"/>
               </w:rPr>
             </w:pPr>
             <w:r>
               <w:rPr>
-                <w:rFonts w:cs="Arial"/>
+                <w:rFonts w:ascii="Arial" w:hAnsi="Arial" w:cs="Arial"/>
                 <w:szCs w:val="28"/>
               </w:rPr>
               <w:t>2</w:t>
@@ -18093,14 +18069,14 @@
             <w:pPr>
               <w:spacing w:line="360" w:lineRule="auto"/>
               <w:rPr>
-                <w:rFonts w:cs="Arial"/>
+                <w:rFonts w:ascii="Arial" w:hAnsi="Arial" w:cs="Arial"/>
                 <w:b/>
                 <w:szCs w:val="28"/>
               </w:rPr>
             </w:pPr>
             <w:r>
               <w:rPr>
-                <w:rFonts w:cs="Arial"/>
+                <w:rFonts w:ascii="Arial" w:hAnsi="Arial" w:cs="Arial"/>
                 <w:b/>
                 <w:szCs w:val="28"/>
               </w:rPr>
@@ -18116,20 +18092,20 @@
             <w:pPr>
               <w:spacing w:line="360" w:lineRule="auto"/>
               <w:rPr>
-                <w:rFonts w:cs="Arial"/>
+                <w:rFonts w:ascii="Arial" w:hAnsi="Arial" w:cs="Arial"/>
                 <w:szCs w:val="28"/>
               </w:rPr>
             </w:pPr>
             <w:r>
               <w:rPr>
-                <w:rFonts w:cs="Arial"/>
+                <w:rFonts w:ascii="Arial" w:hAnsi="Arial" w:cs="Arial"/>
                 <w:szCs w:val="28"/>
               </w:rPr>
               <w:t xml:space="preserve">To check </w:t>
             </w:r>
             <w:r>
               <w:rPr>
-                <w:rFonts w:cs="Arial"/>
+                <w:rFonts w:ascii="Arial" w:hAnsi="Arial" w:cs="Arial"/>
                 <w:szCs w:val="28"/>
               </w:rPr>
               <w:t>user can login without authentication</w:t>
@@ -18146,14 +18122,14 @@
             <w:pPr>
               <w:spacing w:line="360" w:lineRule="auto"/>
               <w:rPr>
-                <w:rFonts w:cs="Arial"/>
+                <w:rFonts w:ascii="Arial" w:hAnsi="Arial" w:cs="Arial"/>
                 <w:b/>
                 <w:szCs w:val="28"/>
               </w:rPr>
             </w:pPr>
             <w:r>
               <w:rPr>
-                <w:rFonts w:cs="Arial"/>
+                <w:rFonts w:ascii="Arial" w:hAnsi="Arial" w:cs="Arial"/>
                 <w:b/>
                 <w:szCs w:val="28"/>
               </w:rPr>
@@ -18169,7 +18145,7 @@
             <w:pPr>
               <w:spacing w:line="360" w:lineRule="auto"/>
               <w:rPr>
-                <w:rFonts w:cs="Arial"/>
+                <w:rFonts w:ascii="Arial" w:hAnsi="Arial" w:cs="Arial"/>
                 <w:szCs w:val="28"/>
               </w:rPr>
             </w:pPr>
@@ -18185,14 +18161,14 @@
             <w:pPr>
               <w:spacing w:line="360" w:lineRule="auto"/>
               <w:rPr>
-                <w:rFonts w:cs="Arial"/>
+                <w:rFonts w:ascii="Arial" w:hAnsi="Arial" w:cs="Arial"/>
                 <w:b/>
                 <w:szCs w:val="28"/>
               </w:rPr>
             </w:pPr>
             <w:r>
               <w:rPr>
-                <w:rFonts w:cs="Arial"/>
+                <w:rFonts w:ascii="Arial" w:hAnsi="Arial" w:cs="Arial"/>
                 <w:b/>
                 <w:szCs w:val="28"/>
               </w:rPr>
@@ -18208,13 +18184,13 @@
             <w:pPr>
               <w:spacing w:line="360" w:lineRule="auto"/>
               <w:rPr>
-                <w:rFonts w:cs="Arial"/>
+                <w:rFonts w:ascii="Arial" w:hAnsi="Arial" w:cs="Arial"/>
                 <w:szCs w:val="28"/>
               </w:rPr>
             </w:pPr>
             <w:r>
               <w:rPr>
-                <w:rFonts w:cs="Arial"/>
+                <w:rFonts w:ascii="Arial" w:hAnsi="Arial" w:cs="Arial"/>
                 <w:szCs w:val="28"/>
               </w:rPr>
               <w:t>Redirect to login</w:t>
@@ -18231,14 +18207,14 @@
             <w:pPr>
               <w:spacing w:line="360" w:lineRule="auto"/>
               <w:rPr>
-                <w:rFonts w:cs="Arial"/>
+                <w:rFonts w:ascii="Arial" w:hAnsi="Arial" w:cs="Arial"/>
                 <w:b/>
                 <w:szCs w:val="28"/>
               </w:rPr>
             </w:pPr>
             <w:r>
               <w:rPr>
-                <w:rFonts w:cs="Arial"/>
+                <w:rFonts w:ascii="Arial" w:hAnsi="Arial" w:cs="Arial"/>
                 <w:b/>
                 <w:szCs w:val="28"/>
               </w:rPr>
@@ -18257,20 +18233,20 @@
               </w:tabs>
               <w:spacing w:line="360" w:lineRule="auto"/>
               <w:rPr>
-                <w:rFonts w:cs="Arial"/>
+                <w:rFonts w:ascii="Arial" w:hAnsi="Arial" w:cs="Arial"/>
                 <w:szCs w:val="28"/>
               </w:rPr>
             </w:pPr>
             <w:r>
               <w:rPr>
-                <w:rFonts w:cs="Arial"/>
+                <w:rFonts w:ascii="Arial" w:hAnsi="Arial" w:cs="Arial"/>
                 <w:szCs w:val="28"/>
               </w:rPr>
               <w:t>Redirected to login</w:t>
             </w:r>
             <w:r>
               <w:rPr>
-                <w:rFonts w:cs="Arial"/>
+                <w:rFonts w:ascii="Arial" w:hAnsi="Arial" w:cs="Arial"/>
                 <w:szCs w:val="28"/>
               </w:rPr>
               <w:tab/>
@@ -18287,14 +18263,14 @@
             <w:pPr>
               <w:spacing w:line="360" w:lineRule="auto"/>
               <w:rPr>
-                <w:rFonts w:cs="Arial"/>
+                <w:rFonts w:ascii="Arial" w:hAnsi="Arial" w:cs="Arial"/>
                 <w:b/>
                 <w:szCs w:val="28"/>
               </w:rPr>
             </w:pPr>
             <w:r>
               <w:rPr>
-                <w:rFonts w:cs="Arial"/>
+                <w:rFonts w:ascii="Arial" w:hAnsi="Arial" w:cs="Arial"/>
                 <w:b/>
                 <w:szCs w:val="28"/>
               </w:rPr>
@@ -18313,14 +18289,14 @@
               </w:tabs>
               <w:spacing w:line="360" w:lineRule="auto"/>
               <w:rPr>
-                <w:rFonts w:cs="Arial"/>
+                <w:rFonts w:ascii="Arial" w:hAnsi="Arial" w:cs="Arial"/>
                 <w:szCs w:val="28"/>
               </w:rPr>
             </w:pPr>
             <w:proofErr w:type="spellStart"/>
             <w:r>
               <w:rPr>
-                <w:rFonts w:cs="Arial"/>
+                <w:rFonts w:ascii="Arial" w:hAnsi="Arial" w:cs="Arial"/>
                 <w:szCs w:val="28"/>
               </w:rPr>
               <w:t>testLogin</w:t>
@@ -18328,7 +18304,7 @@
             <w:proofErr w:type="spellEnd"/>
             <w:r>
               <w:rPr>
-                <w:rFonts w:cs="Arial"/>
+                <w:rFonts w:ascii="Arial" w:hAnsi="Arial" w:cs="Arial"/>
                 <w:szCs w:val="28"/>
               </w:rPr>
               <w:t xml:space="preserve">, </w:t>
@@ -18336,14 +18312,14 @@
             <w:proofErr w:type="spellStart"/>
             <w:r>
               <w:rPr>
-                <w:rFonts w:cs="Arial"/>
+                <w:rFonts w:ascii="Arial" w:hAnsi="Arial" w:cs="Arial"/>
                 <w:szCs w:val="28"/>
               </w:rPr>
               <w:t>U</w:t>
             </w:r>
             <w:r>
               <w:rPr>
-                <w:rFonts w:cs="Arial"/>
+                <w:rFonts w:ascii="Arial" w:hAnsi="Arial" w:cs="Arial"/>
                 <w:szCs w:val="28"/>
               </w:rPr>
               <w:t>serFactory</w:t>
@@ -18353,6 +18329,2952 @@
         </w:tc>
       </w:tr>
     </w:tbl>
+    <w:p>
+      <w:pPr>
+        <w:rPr>
+          <w:rFonts w:ascii="Arial" w:hAnsi="Arial" w:cs="Arial"/>
+        </w:rPr>
+      </w:pPr>
+    </w:p>
+    <w:p>
+      <w:pPr>
+        <w:spacing w:line="360" w:lineRule="auto"/>
+        <w:rPr>
+          <w:rFonts w:ascii="Arial" w:hAnsi="Arial" w:cs="Arial"/>
+          <w:b/>
+          <w:szCs w:val="28"/>
+        </w:rPr>
+      </w:pPr>
+    </w:p>
+    <w:p>
+      <w:pPr>
+        <w:spacing w:line="360" w:lineRule="auto"/>
+        <w:rPr>
+          <w:rFonts w:ascii="Arial" w:hAnsi="Arial" w:cs="Arial"/>
+          <w:b/>
+          <w:szCs w:val="28"/>
+        </w:rPr>
+      </w:pPr>
+      <w:r>
+        <w:rPr>
+          <w:rFonts w:ascii="Arial" w:hAnsi="Arial" w:cs="Arial"/>
+          <w:b/>
+          <w:szCs w:val="28"/>
+        </w:rPr>
+        <w:t xml:space="preserve">Test case </w:t>
+      </w:r>
+      <w:r>
+        <w:rPr>
+          <w:rFonts w:ascii="Arial" w:hAnsi="Arial" w:cs="Arial"/>
+          <w:b/>
+          <w:szCs w:val="28"/>
+        </w:rPr>
+        <w:t>3</w:t>
+      </w:r>
+    </w:p>
+    <w:tbl>
+      <w:tblPr>
+        <w:tblStyle w:val="TableGrid"/>
+        <w:tblW w:w="0" w:type="auto"/>
+        <w:tblLook w:val="04A0" w:firstRow="1" w:lastRow="0" w:firstColumn="1" w:lastColumn="0" w:noHBand="0" w:noVBand="1"/>
+      </w:tblPr>
+      <w:tblGrid>
+        <w:gridCol w:w="4814"/>
+        <w:gridCol w:w="4814"/>
+      </w:tblGrid>
+      <w:tr>
+        <w:tc>
+          <w:tcPr>
+            <w:tcW w:w="4814" w:type="dxa"/>
+          </w:tcPr>
+          <w:p>
+            <w:pPr>
+              <w:spacing w:line="360" w:lineRule="auto"/>
+              <w:rPr>
+                <w:rFonts w:ascii="Arial" w:hAnsi="Arial" w:cs="Arial"/>
+                <w:b/>
+                <w:szCs w:val="28"/>
+              </w:rPr>
+            </w:pPr>
+            <w:r>
+              <w:rPr>
+                <w:rFonts w:ascii="Arial" w:hAnsi="Arial" w:cs="Arial"/>
+                <w:b/>
+                <w:szCs w:val="28"/>
+              </w:rPr>
+              <w:t>Test case no</w:t>
+            </w:r>
+          </w:p>
+        </w:tc>
+        <w:tc>
+          <w:tcPr>
+            <w:tcW w:w="4814" w:type="dxa"/>
+          </w:tcPr>
+          <w:p>
+            <w:pPr>
+              <w:spacing w:line="360" w:lineRule="auto"/>
+              <w:rPr>
+                <w:rFonts w:ascii="Arial" w:hAnsi="Arial" w:cs="Arial"/>
+                <w:szCs w:val="28"/>
+              </w:rPr>
+            </w:pPr>
+            <w:r>
+              <w:rPr>
+                <w:rFonts w:ascii="Arial" w:hAnsi="Arial" w:cs="Arial"/>
+                <w:szCs w:val="28"/>
+              </w:rPr>
+              <w:t>3</w:t>
+            </w:r>
+          </w:p>
+        </w:tc>
+      </w:tr>
+      <w:tr>
+        <w:tc>
+          <w:tcPr>
+            <w:tcW w:w="4814" w:type="dxa"/>
+          </w:tcPr>
+          <w:p>
+            <w:pPr>
+              <w:spacing w:line="360" w:lineRule="auto"/>
+              <w:rPr>
+                <w:rFonts w:ascii="Arial" w:hAnsi="Arial" w:cs="Arial"/>
+                <w:b/>
+                <w:szCs w:val="28"/>
+              </w:rPr>
+            </w:pPr>
+            <w:r>
+              <w:rPr>
+                <w:rFonts w:ascii="Arial" w:hAnsi="Arial" w:cs="Arial"/>
+                <w:b/>
+                <w:szCs w:val="28"/>
+              </w:rPr>
+              <w:t>Purpose of test</w:t>
+            </w:r>
+          </w:p>
+        </w:tc>
+        <w:tc>
+          <w:tcPr>
+            <w:tcW w:w="4814" w:type="dxa"/>
+          </w:tcPr>
+          <w:p>
+            <w:pPr>
+              <w:spacing w:line="360" w:lineRule="auto"/>
+              <w:rPr>
+                <w:rFonts w:ascii="Arial" w:hAnsi="Arial" w:cs="Arial"/>
+                <w:szCs w:val="28"/>
+              </w:rPr>
+            </w:pPr>
+            <w:r>
+              <w:rPr>
+                <w:rFonts w:ascii="Arial" w:hAnsi="Arial" w:cs="Arial"/>
+                <w:szCs w:val="28"/>
+              </w:rPr>
+              <w:t xml:space="preserve">To check </w:t>
+            </w:r>
+            <w:r>
+              <w:rPr>
+                <w:rFonts w:ascii="Arial" w:hAnsi="Arial" w:cs="Arial"/>
+                <w:szCs w:val="28"/>
+              </w:rPr>
+              <w:t xml:space="preserve">whether product can be added </w:t>
+            </w:r>
+            <w:r>
+              <w:rPr>
+                <w:rFonts w:ascii="Arial" w:hAnsi="Arial" w:cs="Arial"/>
+                <w:szCs w:val="28"/>
+              </w:rPr>
+              <w:t>without authentication</w:t>
+            </w:r>
+          </w:p>
+        </w:tc>
+      </w:tr>
+      <w:tr>
+        <w:tc>
+          <w:tcPr>
+            <w:tcW w:w="4814" w:type="dxa"/>
+          </w:tcPr>
+          <w:p>
+            <w:pPr>
+              <w:spacing w:line="360" w:lineRule="auto"/>
+              <w:rPr>
+                <w:rFonts w:ascii="Arial" w:hAnsi="Arial" w:cs="Arial"/>
+                <w:b/>
+                <w:szCs w:val="28"/>
+              </w:rPr>
+            </w:pPr>
+            <w:r>
+              <w:rPr>
+                <w:rFonts w:ascii="Arial" w:hAnsi="Arial" w:cs="Arial"/>
+                <w:b/>
+                <w:szCs w:val="28"/>
+              </w:rPr>
+              <w:t>Test data</w:t>
+            </w:r>
+          </w:p>
+        </w:tc>
+        <w:tc>
+          <w:tcPr>
+            <w:tcW w:w="4814" w:type="dxa"/>
+          </w:tcPr>
+          <w:p>
+            <w:pPr>
+              <w:spacing w:line="360" w:lineRule="auto"/>
+              <w:rPr>
+                <w:rFonts w:ascii="Arial" w:hAnsi="Arial" w:cs="Arial"/>
+                <w:szCs w:val="28"/>
+              </w:rPr>
+            </w:pPr>
+          </w:p>
+        </w:tc>
+      </w:tr>
+      <w:tr>
+        <w:tc>
+          <w:tcPr>
+            <w:tcW w:w="4814" w:type="dxa"/>
+          </w:tcPr>
+          <w:p>
+            <w:pPr>
+              <w:spacing w:line="360" w:lineRule="auto"/>
+              <w:rPr>
+                <w:rFonts w:ascii="Arial" w:hAnsi="Arial" w:cs="Arial"/>
+                <w:b/>
+                <w:szCs w:val="28"/>
+              </w:rPr>
+            </w:pPr>
+            <w:r>
+              <w:rPr>
+                <w:rFonts w:ascii="Arial" w:hAnsi="Arial" w:cs="Arial"/>
+                <w:b/>
+                <w:szCs w:val="28"/>
+              </w:rPr>
+              <w:t>Expected result</w:t>
+            </w:r>
+          </w:p>
+        </w:tc>
+        <w:tc>
+          <w:tcPr>
+            <w:tcW w:w="4814" w:type="dxa"/>
+          </w:tcPr>
+          <w:p>
+            <w:pPr>
+              <w:spacing w:line="360" w:lineRule="auto"/>
+              <w:rPr>
+                <w:rFonts w:ascii="Arial" w:hAnsi="Arial" w:cs="Arial"/>
+                <w:szCs w:val="28"/>
+              </w:rPr>
+            </w:pPr>
+            <w:r>
+              <w:rPr>
+                <w:rFonts w:ascii="Arial" w:hAnsi="Arial" w:cs="Arial"/>
+                <w:szCs w:val="28"/>
+              </w:rPr>
+              <w:t>Redirect to</w:t>
+            </w:r>
+            <w:r>
+              <w:rPr>
+                <w:rFonts w:ascii="Arial" w:hAnsi="Arial" w:cs="Arial"/>
+                <w:szCs w:val="28"/>
+              </w:rPr>
+              <w:t xml:space="preserve"> store</w:t>
+            </w:r>
+            <w:r>
+              <w:rPr>
+                <w:rFonts w:ascii="Arial" w:hAnsi="Arial" w:cs="Arial"/>
+                <w:szCs w:val="28"/>
+              </w:rPr>
+              <w:t xml:space="preserve"> login</w:t>
+            </w:r>
+          </w:p>
+        </w:tc>
+      </w:tr>
+      <w:tr>
+        <w:tc>
+          <w:tcPr>
+            <w:tcW w:w="4814" w:type="dxa"/>
+          </w:tcPr>
+          <w:p>
+            <w:pPr>
+              <w:spacing w:line="360" w:lineRule="auto"/>
+              <w:rPr>
+                <w:rFonts w:ascii="Arial" w:hAnsi="Arial" w:cs="Arial"/>
+                <w:b/>
+                <w:szCs w:val="28"/>
+              </w:rPr>
+            </w:pPr>
+            <w:r>
+              <w:rPr>
+                <w:rFonts w:ascii="Arial" w:hAnsi="Arial" w:cs="Arial"/>
+                <w:b/>
+                <w:szCs w:val="28"/>
+              </w:rPr>
+              <w:t>Actual Result</w:t>
+            </w:r>
+          </w:p>
+        </w:tc>
+        <w:tc>
+          <w:tcPr>
+            <w:tcW w:w="4814" w:type="dxa"/>
+          </w:tcPr>
+          <w:p>
+            <w:pPr>
+              <w:tabs>
+                <w:tab w:val="center" w:pos="2299"/>
+              </w:tabs>
+              <w:spacing w:line="360" w:lineRule="auto"/>
+              <w:rPr>
+                <w:rFonts w:ascii="Arial" w:hAnsi="Arial" w:cs="Arial"/>
+                <w:szCs w:val="28"/>
+              </w:rPr>
+            </w:pPr>
+            <w:r>
+              <w:rPr>
+                <w:rFonts w:ascii="Arial" w:hAnsi="Arial" w:cs="Arial"/>
+                <w:szCs w:val="28"/>
+              </w:rPr>
+              <w:t>Redirected to</w:t>
+            </w:r>
+            <w:r>
+              <w:rPr>
+                <w:rFonts w:ascii="Arial" w:hAnsi="Arial" w:cs="Arial"/>
+                <w:szCs w:val="28"/>
+              </w:rPr>
+              <w:t xml:space="preserve"> store</w:t>
+            </w:r>
+            <w:r>
+              <w:rPr>
+                <w:rFonts w:ascii="Arial" w:hAnsi="Arial" w:cs="Arial"/>
+                <w:szCs w:val="28"/>
+              </w:rPr>
+              <w:t xml:space="preserve"> login</w:t>
+            </w:r>
+            <w:r>
+              <w:rPr>
+                <w:rFonts w:ascii="Arial" w:hAnsi="Arial" w:cs="Arial"/>
+                <w:szCs w:val="28"/>
+              </w:rPr>
+              <w:tab/>
+            </w:r>
+          </w:p>
+        </w:tc>
+      </w:tr>
+      <w:tr>
+        <w:tc>
+          <w:tcPr>
+            <w:tcW w:w="4814" w:type="dxa"/>
+          </w:tcPr>
+          <w:p>
+            <w:pPr>
+              <w:spacing w:line="360" w:lineRule="auto"/>
+              <w:rPr>
+                <w:rFonts w:ascii="Arial" w:hAnsi="Arial" w:cs="Arial"/>
+                <w:b/>
+                <w:szCs w:val="28"/>
+              </w:rPr>
+            </w:pPr>
+            <w:r>
+              <w:rPr>
+                <w:rFonts w:ascii="Arial" w:hAnsi="Arial" w:cs="Arial"/>
+                <w:b/>
+                <w:szCs w:val="28"/>
+              </w:rPr>
+              <w:t>Class</w:t>
+            </w:r>
+          </w:p>
+        </w:tc>
+        <w:tc>
+          <w:tcPr>
+            <w:tcW w:w="4814" w:type="dxa"/>
+          </w:tcPr>
+          <w:p>
+            <w:pPr>
+              <w:tabs>
+                <w:tab w:val="left" w:pos="1395"/>
+              </w:tabs>
+              <w:spacing w:line="360" w:lineRule="auto"/>
+              <w:rPr>
+                <w:rFonts w:ascii="Arial" w:hAnsi="Arial" w:cs="Arial"/>
+                <w:szCs w:val="28"/>
+              </w:rPr>
+            </w:pPr>
+            <w:proofErr w:type="spellStart"/>
+            <w:r>
+              <w:rPr>
+                <w:rFonts w:ascii="Arial" w:hAnsi="Arial" w:cs="Arial"/>
+                <w:szCs w:val="28"/>
+              </w:rPr>
+              <w:t>testLogin</w:t>
+            </w:r>
+            <w:proofErr w:type="spellEnd"/>
+            <w:r>
+              <w:rPr>
+                <w:rFonts w:ascii="Arial" w:hAnsi="Arial" w:cs="Arial"/>
+                <w:szCs w:val="28"/>
+              </w:rPr>
+              <w:t xml:space="preserve">, </w:t>
+            </w:r>
+            <w:proofErr w:type="spellStart"/>
+            <w:r>
+              <w:rPr>
+                <w:rFonts w:ascii="Arial" w:hAnsi="Arial" w:cs="Arial"/>
+                <w:szCs w:val="28"/>
+              </w:rPr>
+              <w:t>UserFactory</w:t>
+            </w:r>
+            <w:proofErr w:type="spellEnd"/>
+          </w:p>
+        </w:tc>
+      </w:tr>
+    </w:tbl>
+    <w:p>
+      <w:pPr>
+        <w:spacing w:line="360" w:lineRule="auto"/>
+        <w:rPr>
+          <w:rFonts w:ascii="Arial" w:hAnsi="Arial" w:cs="Arial"/>
+          <w:b/>
+          <w:szCs w:val="28"/>
+        </w:rPr>
+      </w:pPr>
+    </w:p>
+    <w:p>
+      <w:pPr>
+        <w:spacing w:line="360" w:lineRule="auto"/>
+        <w:rPr>
+          <w:rFonts w:ascii="Arial" w:hAnsi="Arial" w:cs="Arial"/>
+          <w:b/>
+          <w:szCs w:val="28"/>
+        </w:rPr>
+      </w:pPr>
+    </w:p>
+    <w:p>
+      <w:pPr>
+        <w:spacing w:line="360" w:lineRule="auto"/>
+        <w:rPr>
+          <w:rFonts w:ascii="Arial" w:hAnsi="Arial" w:cs="Arial"/>
+          <w:b/>
+          <w:szCs w:val="28"/>
+        </w:rPr>
+      </w:pPr>
+      <w:r>
+        <w:rPr>
+          <w:rFonts w:ascii="Arial" w:hAnsi="Arial" w:cs="Arial"/>
+          <w:b/>
+          <w:szCs w:val="28"/>
+        </w:rPr>
+        <w:t xml:space="preserve">Test case </w:t>
+      </w:r>
+      <w:r>
+        <w:rPr>
+          <w:rFonts w:ascii="Arial" w:hAnsi="Arial" w:cs="Arial"/>
+          <w:b/>
+          <w:szCs w:val="28"/>
+        </w:rPr>
+        <w:t>4</w:t>
+      </w:r>
+    </w:p>
+    <w:tbl>
+      <w:tblPr>
+        <w:tblStyle w:val="TableGrid"/>
+        <w:tblW w:w="0" w:type="auto"/>
+        <w:tblLook w:val="04A0" w:firstRow="1" w:lastRow="0" w:firstColumn="1" w:lastColumn="0" w:noHBand="0" w:noVBand="1"/>
+      </w:tblPr>
+      <w:tblGrid>
+        <w:gridCol w:w="4814"/>
+        <w:gridCol w:w="4814"/>
+      </w:tblGrid>
+      <w:tr>
+        <w:tc>
+          <w:tcPr>
+            <w:tcW w:w="4814" w:type="dxa"/>
+          </w:tcPr>
+          <w:p>
+            <w:pPr>
+              <w:spacing w:line="360" w:lineRule="auto"/>
+              <w:rPr>
+                <w:rFonts w:ascii="Arial" w:hAnsi="Arial" w:cs="Arial"/>
+                <w:b/>
+                <w:szCs w:val="28"/>
+              </w:rPr>
+            </w:pPr>
+            <w:r>
+              <w:rPr>
+                <w:rFonts w:ascii="Arial" w:hAnsi="Arial" w:cs="Arial"/>
+                <w:b/>
+                <w:szCs w:val="28"/>
+              </w:rPr>
+              <w:t>Test case no</w:t>
+            </w:r>
+          </w:p>
+        </w:tc>
+        <w:tc>
+          <w:tcPr>
+            <w:tcW w:w="4814" w:type="dxa"/>
+          </w:tcPr>
+          <w:p>
+            <w:pPr>
+              <w:spacing w:line="360" w:lineRule="auto"/>
+              <w:rPr>
+                <w:rFonts w:ascii="Arial" w:hAnsi="Arial" w:cs="Arial"/>
+                <w:szCs w:val="28"/>
+              </w:rPr>
+            </w:pPr>
+            <w:r>
+              <w:rPr>
+                <w:rFonts w:ascii="Arial" w:hAnsi="Arial" w:cs="Arial"/>
+                <w:szCs w:val="28"/>
+              </w:rPr>
+              <w:t>4</w:t>
+            </w:r>
+          </w:p>
+        </w:tc>
+      </w:tr>
+      <w:tr>
+        <w:tc>
+          <w:tcPr>
+            <w:tcW w:w="4814" w:type="dxa"/>
+          </w:tcPr>
+          <w:p>
+            <w:pPr>
+              <w:spacing w:line="360" w:lineRule="auto"/>
+              <w:rPr>
+                <w:rFonts w:ascii="Arial" w:hAnsi="Arial" w:cs="Arial"/>
+                <w:b/>
+                <w:szCs w:val="28"/>
+              </w:rPr>
+            </w:pPr>
+            <w:r>
+              <w:rPr>
+                <w:rFonts w:ascii="Arial" w:hAnsi="Arial" w:cs="Arial"/>
+                <w:b/>
+                <w:szCs w:val="28"/>
+              </w:rPr>
+              <w:t>Purpose of test</w:t>
+            </w:r>
+          </w:p>
+        </w:tc>
+        <w:tc>
+          <w:tcPr>
+            <w:tcW w:w="4814" w:type="dxa"/>
+          </w:tcPr>
+          <w:p>
+            <w:pPr>
+              <w:spacing w:line="360" w:lineRule="auto"/>
+              <w:rPr>
+                <w:rFonts w:ascii="Arial" w:hAnsi="Arial" w:cs="Arial"/>
+                <w:szCs w:val="28"/>
+              </w:rPr>
+            </w:pPr>
+            <w:r>
+              <w:rPr>
+                <w:rFonts w:ascii="Arial" w:hAnsi="Arial" w:cs="Arial"/>
+                <w:szCs w:val="28"/>
+              </w:rPr>
+              <w:t xml:space="preserve">To check </w:t>
+            </w:r>
+            <w:r>
+              <w:rPr>
+                <w:rFonts w:ascii="Arial" w:hAnsi="Arial" w:cs="Arial"/>
+                <w:szCs w:val="28"/>
+              </w:rPr>
+              <w:t>whether user can register themselves or not</w:t>
+            </w:r>
+          </w:p>
+        </w:tc>
+      </w:tr>
+      <w:tr>
+        <w:tc>
+          <w:tcPr>
+            <w:tcW w:w="4814" w:type="dxa"/>
+          </w:tcPr>
+          <w:p>
+            <w:pPr>
+              <w:spacing w:line="360" w:lineRule="auto"/>
+              <w:rPr>
+                <w:rFonts w:ascii="Arial" w:hAnsi="Arial" w:cs="Arial"/>
+                <w:b/>
+                <w:szCs w:val="28"/>
+              </w:rPr>
+            </w:pPr>
+            <w:r>
+              <w:rPr>
+                <w:rFonts w:ascii="Arial" w:hAnsi="Arial" w:cs="Arial"/>
+                <w:b/>
+                <w:szCs w:val="28"/>
+              </w:rPr>
+              <w:t>Test data</w:t>
+            </w:r>
+          </w:p>
+        </w:tc>
+        <w:tc>
+          <w:tcPr>
+            <w:tcW w:w="4814" w:type="dxa"/>
+          </w:tcPr>
+          <w:p>
+            <w:pPr>
+              <w:spacing w:line="360" w:lineRule="auto"/>
+              <w:rPr>
+                <w:rFonts w:ascii="Arial" w:hAnsi="Arial" w:cs="Arial"/>
+                <w:szCs w:val="28"/>
+              </w:rPr>
+            </w:pPr>
+          </w:p>
+        </w:tc>
+      </w:tr>
+      <w:tr>
+        <w:tc>
+          <w:tcPr>
+            <w:tcW w:w="4814" w:type="dxa"/>
+          </w:tcPr>
+          <w:p>
+            <w:pPr>
+              <w:spacing w:line="360" w:lineRule="auto"/>
+              <w:rPr>
+                <w:rFonts w:ascii="Arial" w:hAnsi="Arial" w:cs="Arial"/>
+                <w:b/>
+                <w:szCs w:val="28"/>
+              </w:rPr>
+            </w:pPr>
+            <w:r>
+              <w:rPr>
+                <w:rFonts w:ascii="Arial" w:hAnsi="Arial" w:cs="Arial"/>
+                <w:b/>
+                <w:szCs w:val="28"/>
+              </w:rPr>
+              <w:t>Expected result</w:t>
+            </w:r>
+          </w:p>
+        </w:tc>
+        <w:tc>
+          <w:tcPr>
+            <w:tcW w:w="4814" w:type="dxa"/>
+          </w:tcPr>
+          <w:p>
+            <w:pPr>
+              <w:spacing w:line="360" w:lineRule="auto"/>
+              <w:rPr>
+                <w:rFonts w:ascii="Arial" w:hAnsi="Arial" w:cs="Arial"/>
+                <w:szCs w:val="28"/>
+              </w:rPr>
+            </w:pPr>
+            <w:r>
+              <w:rPr>
+                <w:rFonts w:ascii="Arial" w:hAnsi="Arial" w:cs="Arial"/>
+                <w:szCs w:val="28"/>
+              </w:rPr>
+              <w:t xml:space="preserve">User should </w:t>
+            </w:r>
+            <w:proofErr w:type="gramStart"/>
+            <w:r>
+              <w:rPr>
+                <w:rFonts w:ascii="Arial" w:hAnsi="Arial" w:cs="Arial"/>
+                <w:szCs w:val="28"/>
+              </w:rPr>
+              <w:t>registered</w:t>
+            </w:r>
+            <w:proofErr w:type="gramEnd"/>
+            <w:r>
+              <w:rPr>
+                <w:rFonts w:ascii="Arial" w:hAnsi="Arial" w:cs="Arial"/>
+                <w:szCs w:val="28"/>
+              </w:rPr>
+              <w:t>.</w:t>
+            </w:r>
+          </w:p>
+        </w:tc>
+      </w:tr>
+      <w:tr>
+        <w:tc>
+          <w:tcPr>
+            <w:tcW w:w="4814" w:type="dxa"/>
+          </w:tcPr>
+          <w:p>
+            <w:pPr>
+              <w:spacing w:line="360" w:lineRule="auto"/>
+              <w:rPr>
+                <w:rFonts w:ascii="Arial" w:hAnsi="Arial" w:cs="Arial"/>
+                <w:b/>
+                <w:szCs w:val="28"/>
+              </w:rPr>
+            </w:pPr>
+            <w:r>
+              <w:rPr>
+                <w:rFonts w:ascii="Arial" w:hAnsi="Arial" w:cs="Arial"/>
+                <w:b/>
+                <w:szCs w:val="28"/>
+              </w:rPr>
+              <w:t>Actual Result</w:t>
+            </w:r>
+          </w:p>
+        </w:tc>
+        <w:tc>
+          <w:tcPr>
+            <w:tcW w:w="4814" w:type="dxa"/>
+          </w:tcPr>
+          <w:p>
+            <w:pPr>
+              <w:tabs>
+                <w:tab w:val="center" w:pos="2299"/>
+              </w:tabs>
+              <w:spacing w:line="360" w:lineRule="auto"/>
+              <w:rPr>
+                <w:rFonts w:ascii="Arial" w:hAnsi="Arial" w:cs="Arial"/>
+                <w:szCs w:val="28"/>
+              </w:rPr>
+            </w:pPr>
+            <w:r>
+              <w:rPr>
+                <w:rFonts w:ascii="Arial" w:hAnsi="Arial" w:cs="Arial"/>
+                <w:szCs w:val="28"/>
+              </w:rPr>
+              <w:t>User is registered</w:t>
+            </w:r>
+            <w:r>
+              <w:rPr>
+                <w:rFonts w:ascii="Arial" w:hAnsi="Arial" w:cs="Arial"/>
+                <w:szCs w:val="28"/>
+              </w:rPr>
+              <w:tab/>
+            </w:r>
+          </w:p>
+        </w:tc>
+      </w:tr>
+      <w:tr>
+        <w:tc>
+          <w:tcPr>
+            <w:tcW w:w="4814" w:type="dxa"/>
+          </w:tcPr>
+          <w:p>
+            <w:pPr>
+              <w:spacing w:line="360" w:lineRule="auto"/>
+              <w:rPr>
+                <w:rFonts w:ascii="Arial" w:hAnsi="Arial" w:cs="Arial"/>
+                <w:b/>
+                <w:szCs w:val="28"/>
+              </w:rPr>
+            </w:pPr>
+            <w:r>
+              <w:rPr>
+                <w:rFonts w:ascii="Arial" w:hAnsi="Arial" w:cs="Arial"/>
+                <w:b/>
+                <w:szCs w:val="28"/>
+              </w:rPr>
+              <w:t>Class</w:t>
+            </w:r>
+          </w:p>
+        </w:tc>
+        <w:tc>
+          <w:tcPr>
+            <w:tcW w:w="4814" w:type="dxa"/>
+          </w:tcPr>
+          <w:p>
+            <w:pPr>
+              <w:tabs>
+                <w:tab w:val="left" w:pos="1395"/>
+              </w:tabs>
+              <w:spacing w:line="360" w:lineRule="auto"/>
+              <w:rPr>
+                <w:rFonts w:ascii="Arial" w:hAnsi="Arial" w:cs="Arial"/>
+                <w:szCs w:val="28"/>
+              </w:rPr>
+            </w:pPr>
+            <w:r>
+              <w:rPr>
+                <w:rFonts w:ascii="Arial" w:hAnsi="Arial" w:cs="Arial"/>
+                <w:szCs w:val="28"/>
+              </w:rPr>
+              <w:t>User</w:t>
+            </w:r>
+            <w:r>
+              <w:rPr>
+                <w:rFonts w:ascii="Arial" w:hAnsi="Arial" w:cs="Arial"/>
+                <w:szCs w:val="28"/>
+              </w:rPr>
+              <w:t xml:space="preserve">, </w:t>
+            </w:r>
+            <w:proofErr w:type="spellStart"/>
+            <w:r>
+              <w:rPr>
+                <w:rFonts w:ascii="Arial" w:hAnsi="Arial" w:cs="Arial"/>
+                <w:szCs w:val="28"/>
+              </w:rPr>
+              <w:t>UserFactory</w:t>
+            </w:r>
+            <w:proofErr w:type="spellEnd"/>
+          </w:p>
+        </w:tc>
+      </w:tr>
+    </w:tbl>
+    <w:p>
+      <w:pPr>
+        <w:spacing w:line="360" w:lineRule="auto"/>
+        <w:rPr>
+          <w:rFonts w:ascii="Arial" w:hAnsi="Arial" w:cs="Arial"/>
+          <w:b/>
+          <w:szCs w:val="28"/>
+        </w:rPr>
+      </w:pPr>
+    </w:p>
+    <w:p>
+      <w:pPr>
+        <w:spacing w:line="360" w:lineRule="auto"/>
+        <w:rPr>
+          <w:rFonts w:ascii="Arial" w:hAnsi="Arial" w:cs="Arial"/>
+          <w:b/>
+          <w:szCs w:val="28"/>
+        </w:rPr>
+      </w:pPr>
+    </w:p>
+    <w:p>
+      <w:pPr>
+        <w:spacing w:line="360" w:lineRule="auto"/>
+        <w:rPr>
+          <w:rFonts w:ascii="Arial" w:hAnsi="Arial" w:cs="Arial"/>
+          <w:b/>
+          <w:szCs w:val="28"/>
+        </w:rPr>
+      </w:pPr>
+    </w:p>
+    <w:p>
+      <w:pPr>
+        <w:spacing w:line="360" w:lineRule="auto"/>
+        <w:rPr>
+          <w:rFonts w:ascii="Arial" w:hAnsi="Arial" w:cs="Arial"/>
+          <w:b/>
+          <w:szCs w:val="28"/>
+        </w:rPr>
+      </w:pPr>
+    </w:p>
+    <w:p>
+      <w:pPr>
+        <w:spacing w:line="360" w:lineRule="auto"/>
+        <w:rPr>
+          <w:rFonts w:ascii="Arial" w:hAnsi="Arial" w:cs="Arial"/>
+          <w:b/>
+          <w:szCs w:val="28"/>
+        </w:rPr>
+      </w:pPr>
+      <w:r>
+        <w:rPr>
+          <w:rFonts w:ascii="Arial" w:hAnsi="Arial" w:cs="Arial"/>
+          <w:b/>
+          <w:szCs w:val="28"/>
+        </w:rPr>
+        <w:lastRenderedPageBreak/>
+        <w:t>T</w:t>
+      </w:r>
+      <w:r>
+        <w:rPr>
+          <w:rFonts w:ascii="Arial" w:hAnsi="Arial" w:cs="Arial"/>
+          <w:b/>
+          <w:szCs w:val="28"/>
+        </w:rPr>
+        <w:t xml:space="preserve">est case </w:t>
+      </w:r>
+      <w:r>
+        <w:rPr>
+          <w:rFonts w:ascii="Arial" w:hAnsi="Arial" w:cs="Arial"/>
+          <w:b/>
+          <w:szCs w:val="28"/>
+        </w:rPr>
+        <w:t>5</w:t>
+      </w:r>
+    </w:p>
+    <w:tbl>
+      <w:tblPr>
+        <w:tblStyle w:val="TableGrid"/>
+        <w:tblW w:w="0" w:type="auto"/>
+        <w:tblLook w:val="04A0" w:firstRow="1" w:lastRow="0" w:firstColumn="1" w:lastColumn="0" w:noHBand="0" w:noVBand="1"/>
+      </w:tblPr>
+      <w:tblGrid>
+        <w:gridCol w:w="4814"/>
+        <w:gridCol w:w="4814"/>
+      </w:tblGrid>
+      <w:tr>
+        <w:tc>
+          <w:tcPr>
+            <w:tcW w:w="4814" w:type="dxa"/>
+          </w:tcPr>
+          <w:p>
+            <w:pPr>
+              <w:spacing w:line="360" w:lineRule="auto"/>
+              <w:rPr>
+                <w:rFonts w:ascii="Arial" w:hAnsi="Arial" w:cs="Arial"/>
+                <w:b/>
+                <w:szCs w:val="28"/>
+              </w:rPr>
+            </w:pPr>
+            <w:r>
+              <w:rPr>
+                <w:rFonts w:ascii="Arial" w:hAnsi="Arial" w:cs="Arial"/>
+                <w:b/>
+                <w:szCs w:val="28"/>
+              </w:rPr>
+              <w:t>Test case no</w:t>
+            </w:r>
+          </w:p>
+        </w:tc>
+        <w:tc>
+          <w:tcPr>
+            <w:tcW w:w="4814" w:type="dxa"/>
+          </w:tcPr>
+          <w:p>
+            <w:pPr>
+              <w:spacing w:line="360" w:lineRule="auto"/>
+              <w:rPr>
+                <w:rFonts w:ascii="Arial" w:hAnsi="Arial" w:cs="Arial"/>
+                <w:szCs w:val="28"/>
+              </w:rPr>
+            </w:pPr>
+            <w:r>
+              <w:rPr>
+                <w:rFonts w:ascii="Arial" w:hAnsi="Arial" w:cs="Arial"/>
+                <w:szCs w:val="28"/>
+              </w:rPr>
+              <w:t>5</w:t>
+            </w:r>
+          </w:p>
+        </w:tc>
+      </w:tr>
+      <w:tr>
+        <w:tc>
+          <w:tcPr>
+            <w:tcW w:w="4814" w:type="dxa"/>
+          </w:tcPr>
+          <w:p>
+            <w:pPr>
+              <w:spacing w:line="360" w:lineRule="auto"/>
+              <w:rPr>
+                <w:rFonts w:ascii="Arial" w:hAnsi="Arial" w:cs="Arial"/>
+                <w:b/>
+                <w:szCs w:val="28"/>
+              </w:rPr>
+            </w:pPr>
+            <w:r>
+              <w:rPr>
+                <w:rFonts w:ascii="Arial" w:hAnsi="Arial" w:cs="Arial"/>
+                <w:b/>
+                <w:szCs w:val="28"/>
+              </w:rPr>
+              <w:t>Purpose of test</w:t>
+            </w:r>
+          </w:p>
+        </w:tc>
+        <w:tc>
+          <w:tcPr>
+            <w:tcW w:w="4814" w:type="dxa"/>
+          </w:tcPr>
+          <w:p>
+            <w:pPr>
+              <w:spacing w:line="360" w:lineRule="auto"/>
+              <w:rPr>
+                <w:rFonts w:ascii="Arial" w:hAnsi="Arial" w:cs="Arial"/>
+                <w:szCs w:val="28"/>
+              </w:rPr>
+            </w:pPr>
+            <w:r>
+              <w:rPr>
+                <w:rFonts w:ascii="Arial" w:hAnsi="Arial" w:cs="Arial"/>
+                <w:szCs w:val="28"/>
+              </w:rPr>
+              <w:t xml:space="preserve">To check </w:t>
+            </w:r>
+            <w:r>
+              <w:rPr>
+                <w:rFonts w:ascii="Arial" w:hAnsi="Arial" w:cs="Arial"/>
+                <w:szCs w:val="28"/>
+              </w:rPr>
+              <w:t>whether user can update their profile</w:t>
+            </w:r>
+          </w:p>
+        </w:tc>
+      </w:tr>
+      <w:tr>
+        <w:tc>
+          <w:tcPr>
+            <w:tcW w:w="4814" w:type="dxa"/>
+          </w:tcPr>
+          <w:p>
+            <w:pPr>
+              <w:spacing w:line="360" w:lineRule="auto"/>
+              <w:rPr>
+                <w:rFonts w:ascii="Arial" w:hAnsi="Arial" w:cs="Arial"/>
+                <w:b/>
+                <w:szCs w:val="28"/>
+              </w:rPr>
+            </w:pPr>
+            <w:r>
+              <w:rPr>
+                <w:rFonts w:ascii="Arial" w:hAnsi="Arial" w:cs="Arial"/>
+                <w:b/>
+                <w:szCs w:val="28"/>
+              </w:rPr>
+              <w:t>Test data</w:t>
+            </w:r>
+          </w:p>
+        </w:tc>
+        <w:tc>
+          <w:tcPr>
+            <w:tcW w:w="4814" w:type="dxa"/>
+          </w:tcPr>
+          <w:p>
+            <w:pPr>
+              <w:spacing w:line="360" w:lineRule="auto"/>
+              <w:rPr>
+                <w:rFonts w:ascii="Arial" w:hAnsi="Arial" w:cs="Arial"/>
+                <w:szCs w:val="28"/>
+              </w:rPr>
+            </w:pPr>
+          </w:p>
+        </w:tc>
+      </w:tr>
+      <w:tr>
+        <w:tc>
+          <w:tcPr>
+            <w:tcW w:w="4814" w:type="dxa"/>
+          </w:tcPr>
+          <w:p>
+            <w:pPr>
+              <w:spacing w:line="360" w:lineRule="auto"/>
+              <w:rPr>
+                <w:rFonts w:ascii="Arial" w:hAnsi="Arial" w:cs="Arial"/>
+                <w:b/>
+                <w:szCs w:val="28"/>
+              </w:rPr>
+            </w:pPr>
+            <w:r>
+              <w:rPr>
+                <w:rFonts w:ascii="Arial" w:hAnsi="Arial" w:cs="Arial"/>
+                <w:b/>
+                <w:szCs w:val="28"/>
+              </w:rPr>
+              <w:t>Expected result</w:t>
+            </w:r>
+          </w:p>
+        </w:tc>
+        <w:tc>
+          <w:tcPr>
+            <w:tcW w:w="4814" w:type="dxa"/>
+          </w:tcPr>
+          <w:p>
+            <w:pPr>
+              <w:spacing w:line="360" w:lineRule="auto"/>
+              <w:rPr>
+                <w:rFonts w:ascii="Arial" w:hAnsi="Arial" w:cs="Arial"/>
+                <w:szCs w:val="28"/>
+              </w:rPr>
+            </w:pPr>
+            <w:r>
+              <w:rPr>
+                <w:rFonts w:ascii="Arial" w:hAnsi="Arial" w:cs="Arial"/>
+                <w:szCs w:val="28"/>
+              </w:rPr>
+              <w:t>User should be able to update their profile</w:t>
+            </w:r>
+          </w:p>
+        </w:tc>
+      </w:tr>
+      <w:tr>
+        <w:tc>
+          <w:tcPr>
+            <w:tcW w:w="4814" w:type="dxa"/>
+          </w:tcPr>
+          <w:p>
+            <w:pPr>
+              <w:spacing w:line="360" w:lineRule="auto"/>
+              <w:rPr>
+                <w:rFonts w:ascii="Arial" w:hAnsi="Arial" w:cs="Arial"/>
+                <w:b/>
+                <w:szCs w:val="28"/>
+              </w:rPr>
+            </w:pPr>
+            <w:r>
+              <w:rPr>
+                <w:rFonts w:ascii="Arial" w:hAnsi="Arial" w:cs="Arial"/>
+                <w:b/>
+                <w:szCs w:val="28"/>
+              </w:rPr>
+              <w:t>Actual Result</w:t>
+            </w:r>
+          </w:p>
+        </w:tc>
+        <w:tc>
+          <w:tcPr>
+            <w:tcW w:w="4814" w:type="dxa"/>
+          </w:tcPr>
+          <w:p>
+            <w:pPr>
+              <w:tabs>
+                <w:tab w:val="center" w:pos="2299"/>
+              </w:tabs>
+              <w:spacing w:line="360" w:lineRule="auto"/>
+              <w:rPr>
+                <w:rFonts w:ascii="Arial" w:hAnsi="Arial" w:cs="Arial"/>
+                <w:szCs w:val="28"/>
+              </w:rPr>
+            </w:pPr>
+            <w:r>
+              <w:rPr>
+                <w:rFonts w:ascii="Arial" w:hAnsi="Arial" w:cs="Arial"/>
+                <w:szCs w:val="28"/>
+              </w:rPr>
+              <w:t>User can change profile</w:t>
+            </w:r>
+          </w:p>
+        </w:tc>
+      </w:tr>
+      <w:tr>
+        <w:tc>
+          <w:tcPr>
+            <w:tcW w:w="4814" w:type="dxa"/>
+          </w:tcPr>
+          <w:p>
+            <w:pPr>
+              <w:spacing w:line="360" w:lineRule="auto"/>
+              <w:rPr>
+                <w:rFonts w:ascii="Arial" w:hAnsi="Arial" w:cs="Arial"/>
+                <w:b/>
+                <w:szCs w:val="28"/>
+              </w:rPr>
+            </w:pPr>
+            <w:r>
+              <w:rPr>
+                <w:rFonts w:ascii="Arial" w:hAnsi="Arial" w:cs="Arial"/>
+                <w:b/>
+                <w:szCs w:val="28"/>
+              </w:rPr>
+              <w:t>Class</w:t>
+            </w:r>
+          </w:p>
+        </w:tc>
+        <w:tc>
+          <w:tcPr>
+            <w:tcW w:w="4814" w:type="dxa"/>
+          </w:tcPr>
+          <w:p>
+            <w:pPr>
+              <w:tabs>
+                <w:tab w:val="left" w:pos="1395"/>
+              </w:tabs>
+              <w:spacing w:line="360" w:lineRule="auto"/>
+              <w:rPr>
+                <w:rFonts w:ascii="Arial" w:hAnsi="Arial" w:cs="Arial"/>
+                <w:szCs w:val="28"/>
+              </w:rPr>
+            </w:pPr>
+            <w:r>
+              <w:rPr>
+                <w:rFonts w:ascii="Arial" w:hAnsi="Arial" w:cs="Arial"/>
+                <w:szCs w:val="28"/>
+              </w:rPr>
+              <w:t>User</w:t>
+            </w:r>
+            <w:r>
+              <w:rPr>
+                <w:rFonts w:ascii="Arial" w:hAnsi="Arial" w:cs="Arial"/>
+                <w:szCs w:val="28"/>
+              </w:rPr>
+              <w:t xml:space="preserve">, </w:t>
+            </w:r>
+            <w:proofErr w:type="spellStart"/>
+            <w:r>
+              <w:rPr>
+                <w:rFonts w:ascii="Arial" w:hAnsi="Arial" w:cs="Arial"/>
+                <w:szCs w:val="28"/>
+              </w:rPr>
+              <w:t>UserFactory</w:t>
+            </w:r>
+            <w:proofErr w:type="spellEnd"/>
+          </w:p>
+        </w:tc>
+      </w:tr>
+    </w:tbl>
+    <w:p>
+      <w:pPr>
+        <w:spacing w:line="360" w:lineRule="auto"/>
+        <w:rPr>
+          <w:rFonts w:ascii="Arial" w:hAnsi="Arial" w:cs="Arial"/>
+          <w:b/>
+          <w:szCs w:val="28"/>
+        </w:rPr>
+      </w:pPr>
+    </w:p>
+    <w:p>
+      <w:pPr>
+        <w:spacing w:line="360" w:lineRule="auto"/>
+        <w:rPr>
+          <w:rFonts w:ascii="Arial" w:hAnsi="Arial" w:cs="Arial"/>
+          <w:b/>
+          <w:szCs w:val="28"/>
+        </w:rPr>
+      </w:pPr>
+      <w:r>
+        <w:rPr>
+          <w:rFonts w:ascii="Arial" w:hAnsi="Arial" w:cs="Arial"/>
+          <w:b/>
+          <w:szCs w:val="28"/>
+        </w:rPr>
+        <w:t>T</w:t>
+      </w:r>
+      <w:r>
+        <w:rPr>
+          <w:rFonts w:ascii="Arial" w:hAnsi="Arial" w:cs="Arial"/>
+          <w:b/>
+          <w:szCs w:val="28"/>
+        </w:rPr>
+        <w:t xml:space="preserve">est case </w:t>
+      </w:r>
+      <w:r>
+        <w:rPr>
+          <w:rFonts w:ascii="Arial" w:hAnsi="Arial" w:cs="Arial"/>
+          <w:b/>
+          <w:szCs w:val="28"/>
+        </w:rPr>
+        <w:t>6</w:t>
+      </w:r>
+    </w:p>
+    <w:tbl>
+      <w:tblPr>
+        <w:tblStyle w:val="TableGrid"/>
+        <w:tblW w:w="0" w:type="auto"/>
+        <w:tblLook w:val="04A0" w:firstRow="1" w:lastRow="0" w:firstColumn="1" w:lastColumn="0" w:noHBand="0" w:noVBand="1"/>
+      </w:tblPr>
+      <w:tblGrid>
+        <w:gridCol w:w="4814"/>
+        <w:gridCol w:w="4814"/>
+      </w:tblGrid>
+      <w:tr>
+        <w:tc>
+          <w:tcPr>
+            <w:tcW w:w="4814" w:type="dxa"/>
+          </w:tcPr>
+          <w:p>
+            <w:pPr>
+              <w:spacing w:line="360" w:lineRule="auto"/>
+              <w:rPr>
+                <w:rFonts w:ascii="Arial" w:hAnsi="Arial" w:cs="Arial"/>
+                <w:b/>
+                <w:szCs w:val="28"/>
+              </w:rPr>
+            </w:pPr>
+            <w:r>
+              <w:rPr>
+                <w:rFonts w:ascii="Arial" w:hAnsi="Arial" w:cs="Arial"/>
+                <w:b/>
+                <w:szCs w:val="28"/>
+              </w:rPr>
+              <w:t>Test case no</w:t>
+            </w:r>
+          </w:p>
+        </w:tc>
+        <w:tc>
+          <w:tcPr>
+            <w:tcW w:w="4814" w:type="dxa"/>
+          </w:tcPr>
+          <w:p>
+            <w:pPr>
+              <w:spacing w:line="360" w:lineRule="auto"/>
+              <w:rPr>
+                <w:rFonts w:ascii="Arial" w:hAnsi="Arial" w:cs="Arial"/>
+                <w:szCs w:val="28"/>
+              </w:rPr>
+            </w:pPr>
+            <w:r>
+              <w:rPr>
+                <w:rFonts w:ascii="Arial" w:hAnsi="Arial" w:cs="Arial"/>
+                <w:szCs w:val="28"/>
+              </w:rPr>
+              <w:t>6</w:t>
+            </w:r>
+          </w:p>
+        </w:tc>
+      </w:tr>
+      <w:tr>
+        <w:tc>
+          <w:tcPr>
+            <w:tcW w:w="4814" w:type="dxa"/>
+          </w:tcPr>
+          <w:p>
+            <w:pPr>
+              <w:spacing w:line="360" w:lineRule="auto"/>
+              <w:rPr>
+                <w:rFonts w:ascii="Arial" w:hAnsi="Arial" w:cs="Arial"/>
+                <w:b/>
+                <w:szCs w:val="28"/>
+              </w:rPr>
+            </w:pPr>
+            <w:r>
+              <w:rPr>
+                <w:rFonts w:ascii="Arial" w:hAnsi="Arial" w:cs="Arial"/>
+                <w:b/>
+                <w:szCs w:val="28"/>
+              </w:rPr>
+              <w:t>Purpose of test</w:t>
+            </w:r>
+          </w:p>
+        </w:tc>
+        <w:tc>
+          <w:tcPr>
+            <w:tcW w:w="4814" w:type="dxa"/>
+          </w:tcPr>
+          <w:p>
+            <w:pPr>
+              <w:spacing w:line="360" w:lineRule="auto"/>
+              <w:rPr>
+                <w:rFonts w:ascii="Arial" w:hAnsi="Arial" w:cs="Arial"/>
+                <w:szCs w:val="28"/>
+              </w:rPr>
+            </w:pPr>
+            <w:r>
+              <w:rPr>
+                <w:rFonts w:ascii="Arial" w:hAnsi="Arial" w:cs="Arial"/>
+                <w:szCs w:val="28"/>
+              </w:rPr>
+              <w:t xml:space="preserve">To check </w:t>
+            </w:r>
+            <w:r>
+              <w:rPr>
+                <w:rFonts w:ascii="Arial" w:hAnsi="Arial" w:cs="Arial"/>
+                <w:szCs w:val="28"/>
+              </w:rPr>
+              <w:t>whether user can add shipping address or not</w:t>
+            </w:r>
+          </w:p>
+        </w:tc>
+      </w:tr>
+      <w:tr>
+        <w:tc>
+          <w:tcPr>
+            <w:tcW w:w="4814" w:type="dxa"/>
+          </w:tcPr>
+          <w:p>
+            <w:pPr>
+              <w:spacing w:line="360" w:lineRule="auto"/>
+              <w:rPr>
+                <w:rFonts w:ascii="Arial" w:hAnsi="Arial" w:cs="Arial"/>
+                <w:b/>
+                <w:szCs w:val="28"/>
+              </w:rPr>
+            </w:pPr>
+            <w:r>
+              <w:rPr>
+                <w:rFonts w:ascii="Arial" w:hAnsi="Arial" w:cs="Arial"/>
+                <w:b/>
+                <w:szCs w:val="28"/>
+              </w:rPr>
+              <w:t>Test data</w:t>
+            </w:r>
+          </w:p>
+        </w:tc>
+        <w:tc>
+          <w:tcPr>
+            <w:tcW w:w="4814" w:type="dxa"/>
+          </w:tcPr>
+          <w:p>
+            <w:pPr>
+              <w:spacing w:line="360" w:lineRule="auto"/>
+              <w:rPr>
+                <w:rFonts w:ascii="Arial" w:hAnsi="Arial" w:cs="Arial"/>
+                <w:szCs w:val="28"/>
+              </w:rPr>
+            </w:pPr>
+          </w:p>
+        </w:tc>
+      </w:tr>
+      <w:tr>
+        <w:tc>
+          <w:tcPr>
+            <w:tcW w:w="4814" w:type="dxa"/>
+          </w:tcPr>
+          <w:p>
+            <w:pPr>
+              <w:spacing w:line="360" w:lineRule="auto"/>
+              <w:rPr>
+                <w:rFonts w:ascii="Arial" w:hAnsi="Arial" w:cs="Arial"/>
+                <w:b/>
+                <w:szCs w:val="28"/>
+              </w:rPr>
+            </w:pPr>
+            <w:r>
+              <w:rPr>
+                <w:rFonts w:ascii="Arial" w:hAnsi="Arial" w:cs="Arial"/>
+                <w:b/>
+                <w:szCs w:val="28"/>
+              </w:rPr>
+              <w:t>Expected result</w:t>
+            </w:r>
+          </w:p>
+        </w:tc>
+        <w:tc>
+          <w:tcPr>
+            <w:tcW w:w="4814" w:type="dxa"/>
+          </w:tcPr>
+          <w:p>
+            <w:pPr>
+              <w:spacing w:line="360" w:lineRule="auto"/>
+              <w:rPr>
+                <w:rFonts w:ascii="Arial" w:hAnsi="Arial" w:cs="Arial"/>
+                <w:szCs w:val="28"/>
+              </w:rPr>
+            </w:pPr>
+            <w:r>
+              <w:rPr>
+                <w:rFonts w:ascii="Arial" w:hAnsi="Arial" w:cs="Arial"/>
+                <w:szCs w:val="28"/>
+              </w:rPr>
+              <w:t>User should be able add shipping data</w:t>
+            </w:r>
+          </w:p>
+        </w:tc>
+      </w:tr>
+      <w:tr>
+        <w:tc>
+          <w:tcPr>
+            <w:tcW w:w="4814" w:type="dxa"/>
+          </w:tcPr>
+          <w:p>
+            <w:pPr>
+              <w:spacing w:line="360" w:lineRule="auto"/>
+              <w:rPr>
+                <w:rFonts w:ascii="Arial" w:hAnsi="Arial" w:cs="Arial"/>
+                <w:b/>
+                <w:szCs w:val="28"/>
+              </w:rPr>
+            </w:pPr>
+            <w:r>
+              <w:rPr>
+                <w:rFonts w:ascii="Arial" w:hAnsi="Arial" w:cs="Arial"/>
+                <w:b/>
+                <w:szCs w:val="28"/>
+              </w:rPr>
+              <w:t>Actual Result</w:t>
+            </w:r>
+          </w:p>
+        </w:tc>
+        <w:tc>
+          <w:tcPr>
+            <w:tcW w:w="4814" w:type="dxa"/>
+          </w:tcPr>
+          <w:p>
+            <w:pPr>
+              <w:tabs>
+                <w:tab w:val="center" w:pos="2299"/>
+              </w:tabs>
+              <w:spacing w:line="360" w:lineRule="auto"/>
+              <w:rPr>
+                <w:rFonts w:ascii="Arial" w:hAnsi="Arial" w:cs="Arial"/>
+                <w:szCs w:val="28"/>
+              </w:rPr>
+            </w:pPr>
+            <w:r>
+              <w:rPr>
+                <w:rFonts w:ascii="Arial" w:hAnsi="Arial" w:cs="Arial"/>
+                <w:szCs w:val="28"/>
+              </w:rPr>
+              <w:t>User can add shipping data</w:t>
+            </w:r>
+          </w:p>
+        </w:tc>
+      </w:tr>
+      <w:tr>
+        <w:tc>
+          <w:tcPr>
+            <w:tcW w:w="4814" w:type="dxa"/>
+          </w:tcPr>
+          <w:p>
+            <w:pPr>
+              <w:spacing w:line="360" w:lineRule="auto"/>
+              <w:rPr>
+                <w:rFonts w:ascii="Arial" w:hAnsi="Arial" w:cs="Arial"/>
+                <w:b/>
+                <w:szCs w:val="28"/>
+              </w:rPr>
+            </w:pPr>
+            <w:r>
+              <w:rPr>
+                <w:rFonts w:ascii="Arial" w:hAnsi="Arial" w:cs="Arial"/>
+                <w:b/>
+                <w:szCs w:val="28"/>
+              </w:rPr>
+              <w:t>Class</w:t>
+            </w:r>
+          </w:p>
+        </w:tc>
+        <w:tc>
+          <w:tcPr>
+            <w:tcW w:w="4814" w:type="dxa"/>
+          </w:tcPr>
+          <w:p>
+            <w:pPr>
+              <w:tabs>
+                <w:tab w:val="left" w:pos="1395"/>
+              </w:tabs>
+              <w:spacing w:line="360" w:lineRule="auto"/>
+              <w:rPr>
+                <w:rFonts w:ascii="Arial" w:hAnsi="Arial" w:cs="Arial"/>
+                <w:szCs w:val="28"/>
+              </w:rPr>
+            </w:pPr>
+            <w:r>
+              <w:rPr>
+                <w:rFonts w:ascii="Arial" w:hAnsi="Arial" w:cs="Arial"/>
+                <w:szCs w:val="28"/>
+              </w:rPr>
+              <w:t>Shipping</w:t>
+            </w:r>
+          </w:p>
+        </w:tc>
+      </w:tr>
+    </w:tbl>
+    <w:p>
+      <w:pPr>
+        <w:spacing w:line="360" w:lineRule="auto"/>
+        <w:rPr>
+          <w:rFonts w:ascii="Arial" w:hAnsi="Arial" w:cs="Arial"/>
+          <w:b/>
+          <w:szCs w:val="28"/>
+        </w:rPr>
+      </w:pPr>
+    </w:p>
+    <w:p>
+      <w:pPr>
+        <w:spacing w:line="360" w:lineRule="auto"/>
+        <w:rPr>
+          <w:rFonts w:ascii="Arial" w:hAnsi="Arial" w:cs="Arial"/>
+          <w:b/>
+          <w:szCs w:val="28"/>
+        </w:rPr>
+      </w:pPr>
+      <w:r>
+        <w:rPr>
+          <w:rFonts w:ascii="Arial" w:hAnsi="Arial" w:cs="Arial"/>
+          <w:b/>
+          <w:szCs w:val="28"/>
+        </w:rPr>
+        <w:t>T</w:t>
+      </w:r>
+      <w:r>
+        <w:rPr>
+          <w:rFonts w:ascii="Arial" w:hAnsi="Arial" w:cs="Arial"/>
+          <w:b/>
+          <w:szCs w:val="28"/>
+        </w:rPr>
+        <w:t xml:space="preserve">est case </w:t>
+      </w:r>
+      <w:r>
+        <w:rPr>
+          <w:rFonts w:ascii="Arial" w:hAnsi="Arial" w:cs="Arial"/>
+          <w:b/>
+          <w:szCs w:val="28"/>
+        </w:rPr>
+        <w:t>7</w:t>
+      </w:r>
+    </w:p>
+    <w:tbl>
+      <w:tblPr>
+        <w:tblStyle w:val="TableGrid"/>
+        <w:tblW w:w="0" w:type="auto"/>
+        <w:tblLook w:val="04A0" w:firstRow="1" w:lastRow="0" w:firstColumn="1" w:lastColumn="0" w:noHBand="0" w:noVBand="1"/>
+      </w:tblPr>
+      <w:tblGrid>
+        <w:gridCol w:w="4814"/>
+        <w:gridCol w:w="4814"/>
+      </w:tblGrid>
+      <w:tr>
+        <w:tc>
+          <w:tcPr>
+            <w:tcW w:w="4814" w:type="dxa"/>
+          </w:tcPr>
+          <w:p>
+            <w:pPr>
+              <w:spacing w:line="360" w:lineRule="auto"/>
+              <w:rPr>
+                <w:rFonts w:ascii="Arial" w:hAnsi="Arial" w:cs="Arial"/>
+                <w:b/>
+                <w:szCs w:val="28"/>
+              </w:rPr>
+            </w:pPr>
+            <w:r>
+              <w:rPr>
+                <w:rFonts w:ascii="Arial" w:hAnsi="Arial" w:cs="Arial"/>
+                <w:b/>
+                <w:szCs w:val="28"/>
+              </w:rPr>
+              <w:t>Test case no</w:t>
+            </w:r>
+          </w:p>
+        </w:tc>
+        <w:tc>
+          <w:tcPr>
+            <w:tcW w:w="4814" w:type="dxa"/>
+          </w:tcPr>
+          <w:p>
+            <w:pPr>
+              <w:spacing w:line="360" w:lineRule="auto"/>
+              <w:rPr>
+                <w:rFonts w:ascii="Arial" w:hAnsi="Arial" w:cs="Arial"/>
+                <w:szCs w:val="28"/>
+              </w:rPr>
+            </w:pPr>
+            <w:r>
+              <w:rPr>
+                <w:rFonts w:ascii="Arial" w:hAnsi="Arial" w:cs="Arial"/>
+                <w:szCs w:val="28"/>
+              </w:rPr>
+              <w:t>7</w:t>
+            </w:r>
+          </w:p>
+        </w:tc>
+      </w:tr>
+      <w:tr>
+        <w:tc>
+          <w:tcPr>
+            <w:tcW w:w="4814" w:type="dxa"/>
+          </w:tcPr>
+          <w:p>
+            <w:pPr>
+              <w:spacing w:line="360" w:lineRule="auto"/>
+              <w:rPr>
+                <w:rFonts w:ascii="Arial" w:hAnsi="Arial" w:cs="Arial"/>
+                <w:b/>
+                <w:szCs w:val="28"/>
+              </w:rPr>
+            </w:pPr>
+            <w:r>
+              <w:rPr>
+                <w:rFonts w:ascii="Arial" w:hAnsi="Arial" w:cs="Arial"/>
+                <w:b/>
+                <w:szCs w:val="28"/>
+              </w:rPr>
+              <w:t>Purpose of test</w:t>
+            </w:r>
+          </w:p>
+        </w:tc>
+        <w:tc>
+          <w:tcPr>
+            <w:tcW w:w="4814" w:type="dxa"/>
+          </w:tcPr>
+          <w:p>
+            <w:pPr>
+              <w:spacing w:line="360" w:lineRule="auto"/>
+              <w:rPr>
+                <w:rFonts w:ascii="Arial" w:hAnsi="Arial" w:cs="Arial"/>
+                <w:szCs w:val="28"/>
+              </w:rPr>
+            </w:pPr>
+            <w:r>
+              <w:rPr>
+                <w:rFonts w:ascii="Arial" w:hAnsi="Arial" w:cs="Arial"/>
+                <w:szCs w:val="28"/>
+              </w:rPr>
+              <w:t xml:space="preserve">To check </w:t>
+            </w:r>
+            <w:r>
+              <w:rPr>
+                <w:rFonts w:ascii="Arial" w:hAnsi="Arial" w:cs="Arial"/>
+                <w:szCs w:val="28"/>
+              </w:rPr>
+              <w:t>whether user can order product</w:t>
+            </w:r>
+          </w:p>
+        </w:tc>
+      </w:tr>
+      <w:tr>
+        <w:tc>
+          <w:tcPr>
+            <w:tcW w:w="4814" w:type="dxa"/>
+          </w:tcPr>
+          <w:p>
+            <w:pPr>
+              <w:spacing w:line="360" w:lineRule="auto"/>
+              <w:rPr>
+                <w:rFonts w:ascii="Arial" w:hAnsi="Arial" w:cs="Arial"/>
+                <w:b/>
+                <w:szCs w:val="28"/>
+              </w:rPr>
+            </w:pPr>
+            <w:r>
+              <w:rPr>
+                <w:rFonts w:ascii="Arial" w:hAnsi="Arial" w:cs="Arial"/>
+                <w:b/>
+                <w:szCs w:val="28"/>
+              </w:rPr>
+              <w:t>Test data</w:t>
+            </w:r>
+          </w:p>
+        </w:tc>
+        <w:tc>
+          <w:tcPr>
+            <w:tcW w:w="4814" w:type="dxa"/>
+          </w:tcPr>
+          <w:p>
+            <w:pPr>
+              <w:spacing w:line="360" w:lineRule="auto"/>
+              <w:rPr>
+                <w:rFonts w:ascii="Arial" w:hAnsi="Arial" w:cs="Arial"/>
+                <w:szCs w:val="28"/>
+              </w:rPr>
+            </w:pPr>
+          </w:p>
+        </w:tc>
+      </w:tr>
+      <w:tr>
+        <w:tc>
+          <w:tcPr>
+            <w:tcW w:w="4814" w:type="dxa"/>
+          </w:tcPr>
+          <w:p>
+            <w:pPr>
+              <w:spacing w:line="360" w:lineRule="auto"/>
+              <w:rPr>
+                <w:rFonts w:ascii="Arial" w:hAnsi="Arial" w:cs="Arial"/>
+                <w:b/>
+                <w:szCs w:val="28"/>
+              </w:rPr>
+            </w:pPr>
+            <w:r>
+              <w:rPr>
+                <w:rFonts w:ascii="Arial" w:hAnsi="Arial" w:cs="Arial"/>
+                <w:b/>
+                <w:szCs w:val="28"/>
+              </w:rPr>
+              <w:t>Expected result</w:t>
+            </w:r>
+          </w:p>
+        </w:tc>
+        <w:tc>
+          <w:tcPr>
+            <w:tcW w:w="4814" w:type="dxa"/>
+          </w:tcPr>
+          <w:p>
+            <w:pPr>
+              <w:spacing w:line="360" w:lineRule="auto"/>
+              <w:rPr>
+                <w:rFonts w:ascii="Arial" w:hAnsi="Arial" w:cs="Arial"/>
+                <w:szCs w:val="28"/>
+              </w:rPr>
+            </w:pPr>
+            <w:r>
+              <w:rPr>
+                <w:rFonts w:ascii="Arial" w:hAnsi="Arial" w:cs="Arial"/>
+                <w:szCs w:val="28"/>
+              </w:rPr>
+              <w:t>User should be able add order product</w:t>
+            </w:r>
+          </w:p>
+        </w:tc>
+      </w:tr>
+      <w:tr>
+        <w:tc>
+          <w:tcPr>
+            <w:tcW w:w="4814" w:type="dxa"/>
+          </w:tcPr>
+          <w:p>
+            <w:pPr>
+              <w:spacing w:line="360" w:lineRule="auto"/>
+              <w:rPr>
+                <w:rFonts w:ascii="Arial" w:hAnsi="Arial" w:cs="Arial"/>
+                <w:b/>
+                <w:szCs w:val="28"/>
+              </w:rPr>
+            </w:pPr>
+            <w:r>
+              <w:rPr>
+                <w:rFonts w:ascii="Arial" w:hAnsi="Arial" w:cs="Arial"/>
+                <w:b/>
+                <w:szCs w:val="28"/>
+              </w:rPr>
+              <w:t>Actual Result</w:t>
+            </w:r>
+          </w:p>
+        </w:tc>
+        <w:tc>
+          <w:tcPr>
+            <w:tcW w:w="4814" w:type="dxa"/>
+          </w:tcPr>
+          <w:p>
+            <w:pPr>
+              <w:tabs>
+                <w:tab w:val="center" w:pos="2299"/>
+              </w:tabs>
+              <w:spacing w:line="360" w:lineRule="auto"/>
+              <w:rPr>
+                <w:rFonts w:ascii="Arial" w:hAnsi="Arial" w:cs="Arial"/>
+                <w:szCs w:val="28"/>
+              </w:rPr>
+            </w:pPr>
+            <w:r>
+              <w:rPr>
+                <w:rFonts w:ascii="Arial" w:hAnsi="Arial" w:cs="Arial"/>
+                <w:szCs w:val="28"/>
+              </w:rPr>
+              <w:t>User can add order product</w:t>
+            </w:r>
+          </w:p>
+        </w:tc>
+      </w:tr>
+      <w:tr>
+        <w:tc>
+          <w:tcPr>
+            <w:tcW w:w="4814" w:type="dxa"/>
+          </w:tcPr>
+          <w:p>
+            <w:pPr>
+              <w:spacing w:line="360" w:lineRule="auto"/>
+              <w:rPr>
+                <w:rFonts w:ascii="Arial" w:hAnsi="Arial" w:cs="Arial"/>
+                <w:b/>
+                <w:szCs w:val="28"/>
+              </w:rPr>
+            </w:pPr>
+            <w:r>
+              <w:rPr>
+                <w:rFonts w:ascii="Arial" w:hAnsi="Arial" w:cs="Arial"/>
+                <w:b/>
+                <w:szCs w:val="28"/>
+              </w:rPr>
+              <w:t>Class</w:t>
+            </w:r>
+          </w:p>
+        </w:tc>
+        <w:tc>
+          <w:tcPr>
+            <w:tcW w:w="4814" w:type="dxa"/>
+          </w:tcPr>
+          <w:p>
+            <w:pPr>
+              <w:tabs>
+                <w:tab w:val="left" w:pos="1395"/>
+              </w:tabs>
+              <w:spacing w:line="360" w:lineRule="auto"/>
+              <w:rPr>
+                <w:rFonts w:ascii="Arial" w:hAnsi="Arial" w:cs="Arial"/>
+                <w:szCs w:val="28"/>
+              </w:rPr>
+            </w:pPr>
+            <w:r>
+              <w:rPr>
+                <w:rFonts w:ascii="Arial" w:hAnsi="Arial" w:cs="Arial"/>
+                <w:szCs w:val="28"/>
+              </w:rPr>
+              <w:t>Product</w:t>
+            </w:r>
+          </w:p>
+        </w:tc>
+      </w:tr>
+    </w:tbl>
+    <w:p>
+      <w:pPr>
+        <w:spacing w:line="360" w:lineRule="auto"/>
+        <w:rPr>
+          <w:rFonts w:ascii="Arial" w:hAnsi="Arial" w:cs="Arial"/>
+          <w:b/>
+          <w:szCs w:val="28"/>
+        </w:rPr>
+      </w:pPr>
+    </w:p>
+    <w:p>
+      <w:pPr>
+        <w:spacing w:line="360" w:lineRule="auto"/>
+        <w:rPr>
+          <w:rFonts w:ascii="Arial" w:hAnsi="Arial" w:cs="Arial"/>
+          <w:b/>
+          <w:szCs w:val="28"/>
+        </w:rPr>
+      </w:pPr>
+      <w:r>
+        <w:rPr>
+          <w:rFonts w:ascii="Arial" w:hAnsi="Arial" w:cs="Arial"/>
+          <w:b/>
+          <w:szCs w:val="28"/>
+        </w:rPr>
+        <w:t>T</w:t>
+      </w:r>
+      <w:r>
+        <w:rPr>
+          <w:rFonts w:ascii="Arial" w:hAnsi="Arial" w:cs="Arial"/>
+          <w:b/>
+          <w:szCs w:val="28"/>
+        </w:rPr>
+        <w:t xml:space="preserve">est case </w:t>
+      </w:r>
+      <w:r>
+        <w:rPr>
+          <w:rFonts w:ascii="Arial" w:hAnsi="Arial" w:cs="Arial"/>
+          <w:b/>
+          <w:szCs w:val="28"/>
+        </w:rPr>
+        <w:t>8</w:t>
+      </w:r>
+    </w:p>
+    <w:tbl>
+      <w:tblPr>
+        <w:tblStyle w:val="TableGrid"/>
+        <w:tblW w:w="0" w:type="auto"/>
+        <w:tblLook w:val="04A0" w:firstRow="1" w:lastRow="0" w:firstColumn="1" w:lastColumn="0" w:noHBand="0" w:noVBand="1"/>
+      </w:tblPr>
+      <w:tblGrid>
+        <w:gridCol w:w="4814"/>
+        <w:gridCol w:w="4814"/>
+      </w:tblGrid>
+      <w:tr>
+        <w:tc>
+          <w:tcPr>
+            <w:tcW w:w="4814" w:type="dxa"/>
+          </w:tcPr>
+          <w:p>
+            <w:pPr>
+              <w:spacing w:line="360" w:lineRule="auto"/>
+              <w:rPr>
+                <w:rFonts w:ascii="Arial" w:hAnsi="Arial" w:cs="Arial"/>
+                <w:b/>
+                <w:szCs w:val="28"/>
+              </w:rPr>
+            </w:pPr>
+            <w:r>
+              <w:rPr>
+                <w:rFonts w:ascii="Arial" w:hAnsi="Arial" w:cs="Arial"/>
+                <w:b/>
+                <w:szCs w:val="28"/>
+              </w:rPr>
+              <w:t>Test case no</w:t>
+            </w:r>
+          </w:p>
+        </w:tc>
+        <w:tc>
+          <w:tcPr>
+            <w:tcW w:w="4814" w:type="dxa"/>
+          </w:tcPr>
+          <w:p>
+            <w:pPr>
+              <w:spacing w:line="360" w:lineRule="auto"/>
+              <w:rPr>
+                <w:rFonts w:ascii="Arial" w:hAnsi="Arial" w:cs="Arial"/>
+                <w:szCs w:val="28"/>
+              </w:rPr>
+            </w:pPr>
+            <w:r>
+              <w:rPr>
+                <w:rFonts w:ascii="Arial" w:hAnsi="Arial" w:cs="Arial"/>
+                <w:szCs w:val="28"/>
+              </w:rPr>
+              <w:t>8</w:t>
+            </w:r>
+          </w:p>
+        </w:tc>
+      </w:tr>
+      <w:tr>
+        <w:tc>
+          <w:tcPr>
+            <w:tcW w:w="4814" w:type="dxa"/>
+          </w:tcPr>
+          <w:p>
+            <w:pPr>
+              <w:spacing w:line="360" w:lineRule="auto"/>
+              <w:rPr>
+                <w:rFonts w:ascii="Arial" w:hAnsi="Arial" w:cs="Arial"/>
+                <w:b/>
+                <w:szCs w:val="28"/>
+              </w:rPr>
+            </w:pPr>
+            <w:r>
+              <w:rPr>
+                <w:rFonts w:ascii="Arial" w:hAnsi="Arial" w:cs="Arial"/>
+                <w:b/>
+                <w:szCs w:val="28"/>
+              </w:rPr>
+              <w:t>Purpose of test</w:t>
+            </w:r>
+          </w:p>
+        </w:tc>
+        <w:tc>
+          <w:tcPr>
+            <w:tcW w:w="4814" w:type="dxa"/>
+          </w:tcPr>
+          <w:p>
+            <w:pPr>
+              <w:spacing w:line="360" w:lineRule="auto"/>
+              <w:rPr>
+                <w:rFonts w:ascii="Arial" w:hAnsi="Arial" w:cs="Arial"/>
+                <w:szCs w:val="28"/>
+              </w:rPr>
+            </w:pPr>
+            <w:r>
+              <w:rPr>
+                <w:rFonts w:ascii="Arial" w:hAnsi="Arial" w:cs="Arial"/>
+                <w:szCs w:val="28"/>
+              </w:rPr>
+              <w:t xml:space="preserve">To check </w:t>
+            </w:r>
+            <w:r>
+              <w:rPr>
+                <w:rFonts w:ascii="Arial" w:hAnsi="Arial" w:cs="Arial"/>
+                <w:szCs w:val="28"/>
+              </w:rPr>
+              <w:t>whether user can add product to cart</w:t>
+            </w:r>
+          </w:p>
+        </w:tc>
+      </w:tr>
+      <w:tr>
+        <w:tc>
+          <w:tcPr>
+            <w:tcW w:w="4814" w:type="dxa"/>
+          </w:tcPr>
+          <w:p>
+            <w:pPr>
+              <w:spacing w:line="360" w:lineRule="auto"/>
+              <w:rPr>
+                <w:rFonts w:ascii="Arial" w:hAnsi="Arial" w:cs="Arial"/>
+                <w:b/>
+                <w:szCs w:val="28"/>
+              </w:rPr>
+            </w:pPr>
+            <w:r>
+              <w:rPr>
+                <w:rFonts w:ascii="Arial" w:hAnsi="Arial" w:cs="Arial"/>
+                <w:b/>
+                <w:szCs w:val="28"/>
+              </w:rPr>
+              <w:t>Test data</w:t>
+            </w:r>
+          </w:p>
+        </w:tc>
+        <w:tc>
+          <w:tcPr>
+            <w:tcW w:w="4814" w:type="dxa"/>
+          </w:tcPr>
+          <w:p>
+            <w:pPr>
+              <w:spacing w:line="360" w:lineRule="auto"/>
+              <w:rPr>
+                <w:rFonts w:ascii="Arial" w:hAnsi="Arial" w:cs="Arial"/>
+                <w:szCs w:val="28"/>
+              </w:rPr>
+            </w:pPr>
+          </w:p>
+        </w:tc>
+      </w:tr>
+      <w:tr>
+        <w:tc>
+          <w:tcPr>
+            <w:tcW w:w="4814" w:type="dxa"/>
+          </w:tcPr>
+          <w:p>
+            <w:pPr>
+              <w:spacing w:line="360" w:lineRule="auto"/>
+              <w:rPr>
+                <w:rFonts w:ascii="Arial" w:hAnsi="Arial" w:cs="Arial"/>
+                <w:b/>
+                <w:szCs w:val="28"/>
+              </w:rPr>
+            </w:pPr>
+            <w:r>
+              <w:rPr>
+                <w:rFonts w:ascii="Arial" w:hAnsi="Arial" w:cs="Arial"/>
+                <w:b/>
+                <w:szCs w:val="28"/>
+              </w:rPr>
+              <w:t>Expected result</w:t>
+            </w:r>
+          </w:p>
+        </w:tc>
+        <w:tc>
+          <w:tcPr>
+            <w:tcW w:w="4814" w:type="dxa"/>
+          </w:tcPr>
+          <w:p>
+            <w:pPr>
+              <w:spacing w:line="360" w:lineRule="auto"/>
+              <w:rPr>
+                <w:rFonts w:ascii="Arial" w:hAnsi="Arial" w:cs="Arial"/>
+                <w:szCs w:val="28"/>
+              </w:rPr>
+            </w:pPr>
+            <w:r>
+              <w:rPr>
+                <w:rFonts w:ascii="Arial" w:hAnsi="Arial" w:cs="Arial"/>
+                <w:szCs w:val="28"/>
+              </w:rPr>
+              <w:t>User should be able add product to cart</w:t>
+            </w:r>
+          </w:p>
+        </w:tc>
+      </w:tr>
+      <w:tr>
+        <w:tc>
+          <w:tcPr>
+            <w:tcW w:w="4814" w:type="dxa"/>
+          </w:tcPr>
+          <w:p>
+            <w:pPr>
+              <w:spacing w:line="360" w:lineRule="auto"/>
+              <w:rPr>
+                <w:rFonts w:ascii="Arial" w:hAnsi="Arial" w:cs="Arial"/>
+                <w:b/>
+                <w:szCs w:val="28"/>
+              </w:rPr>
+            </w:pPr>
+            <w:r>
+              <w:rPr>
+                <w:rFonts w:ascii="Arial" w:hAnsi="Arial" w:cs="Arial"/>
+                <w:b/>
+                <w:szCs w:val="28"/>
+              </w:rPr>
+              <w:t>Actual Result</w:t>
+            </w:r>
+          </w:p>
+        </w:tc>
+        <w:tc>
+          <w:tcPr>
+            <w:tcW w:w="4814" w:type="dxa"/>
+          </w:tcPr>
+          <w:p>
+            <w:pPr>
+              <w:tabs>
+                <w:tab w:val="center" w:pos="2299"/>
+              </w:tabs>
+              <w:spacing w:line="360" w:lineRule="auto"/>
+              <w:rPr>
+                <w:rFonts w:ascii="Arial" w:hAnsi="Arial" w:cs="Arial"/>
+                <w:szCs w:val="28"/>
+              </w:rPr>
+            </w:pPr>
+            <w:r>
+              <w:rPr>
+                <w:rFonts w:ascii="Arial" w:hAnsi="Arial" w:cs="Arial"/>
+                <w:szCs w:val="28"/>
+              </w:rPr>
+              <w:t>User can add product to cart</w:t>
+            </w:r>
+          </w:p>
+        </w:tc>
+      </w:tr>
+      <w:tr>
+        <w:tc>
+          <w:tcPr>
+            <w:tcW w:w="4814" w:type="dxa"/>
+          </w:tcPr>
+          <w:p>
+            <w:pPr>
+              <w:spacing w:line="360" w:lineRule="auto"/>
+              <w:rPr>
+                <w:rFonts w:ascii="Arial" w:hAnsi="Arial" w:cs="Arial"/>
+                <w:b/>
+                <w:szCs w:val="28"/>
+              </w:rPr>
+            </w:pPr>
+            <w:r>
+              <w:rPr>
+                <w:rFonts w:ascii="Arial" w:hAnsi="Arial" w:cs="Arial"/>
+                <w:b/>
+                <w:szCs w:val="28"/>
+              </w:rPr>
+              <w:t>Class</w:t>
+            </w:r>
+          </w:p>
+        </w:tc>
+        <w:tc>
+          <w:tcPr>
+            <w:tcW w:w="4814" w:type="dxa"/>
+          </w:tcPr>
+          <w:p>
+            <w:pPr>
+              <w:tabs>
+                <w:tab w:val="left" w:pos="1395"/>
+              </w:tabs>
+              <w:spacing w:line="360" w:lineRule="auto"/>
+              <w:rPr>
+                <w:rFonts w:ascii="Arial" w:hAnsi="Arial" w:cs="Arial"/>
+                <w:szCs w:val="28"/>
+              </w:rPr>
+            </w:pPr>
+            <w:r>
+              <w:rPr>
+                <w:rFonts w:ascii="Arial" w:hAnsi="Arial" w:cs="Arial"/>
+                <w:szCs w:val="28"/>
+              </w:rPr>
+              <w:t>Product, Cart</w:t>
+            </w:r>
+          </w:p>
+        </w:tc>
+      </w:tr>
+    </w:tbl>
+    <w:p>
+      <w:pPr>
+        <w:spacing w:line="360" w:lineRule="auto"/>
+        <w:rPr>
+          <w:rFonts w:ascii="Arial" w:hAnsi="Arial" w:cs="Arial"/>
+          <w:b/>
+          <w:szCs w:val="28"/>
+        </w:rPr>
+      </w:pPr>
+    </w:p>
+    <w:p>
+      <w:pPr>
+        <w:spacing w:line="360" w:lineRule="auto"/>
+        <w:rPr>
+          <w:rFonts w:ascii="Arial" w:hAnsi="Arial" w:cs="Arial"/>
+          <w:b/>
+          <w:szCs w:val="28"/>
+        </w:rPr>
+      </w:pPr>
+    </w:p>
+    <w:p>
+      <w:pPr>
+        <w:spacing w:line="360" w:lineRule="auto"/>
+        <w:rPr>
+          <w:rFonts w:ascii="Arial" w:hAnsi="Arial" w:cs="Arial"/>
+          <w:b/>
+          <w:szCs w:val="28"/>
+        </w:rPr>
+      </w:pPr>
+    </w:p>
+    <w:p>
+      <w:pPr>
+        <w:spacing w:line="360" w:lineRule="auto"/>
+        <w:rPr>
+          <w:rFonts w:ascii="Arial" w:hAnsi="Arial" w:cs="Arial"/>
+          <w:b/>
+          <w:szCs w:val="28"/>
+        </w:rPr>
+      </w:pPr>
+    </w:p>
+    <w:p>
+      <w:pPr>
+        <w:spacing w:line="360" w:lineRule="auto"/>
+        <w:rPr>
+          <w:rFonts w:ascii="Arial" w:hAnsi="Arial" w:cs="Arial"/>
+          <w:b/>
+          <w:szCs w:val="28"/>
+        </w:rPr>
+      </w:pPr>
+      <w:r>
+        <w:rPr>
+          <w:rFonts w:ascii="Arial" w:hAnsi="Arial" w:cs="Arial"/>
+          <w:b/>
+          <w:szCs w:val="28"/>
+        </w:rPr>
+        <w:lastRenderedPageBreak/>
+        <w:t>T</w:t>
+      </w:r>
+      <w:r>
+        <w:rPr>
+          <w:rFonts w:ascii="Arial" w:hAnsi="Arial" w:cs="Arial"/>
+          <w:b/>
+          <w:szCs w:val="28"/>
+        </w:rPr>
+        <w:t xml:space="preserve">est case </w:t>
+      </w:r>
+      <w:r>
+        <w:rPr>
+          <w:rFonts w:ascii="Arial" w:hAnsi="Arial" w:cs="Arial"/>
+          <w:b/>
+          <w:szCs w:val="28"/>
+        </w:rPr>
+        <w:t>9</w:t>
+      </w:r>
+    </w:p>
+    <w:tbl>
+      <w:tblPr>
+        <w:tblStyle w:val="TableGrid"/>
+        <w:tblW w:w="0" w:type="auto"/>
+        <w:tblLook w:val="04A0" w:firstRow="1" w:lastRow="0" w:firstColumn="1" w:lastColumn="0" w:noHBand="0" w:noVBand="1"/>
+      </w:tblPr>
+      <w:tblGrid>
+        <w:gridCol w:w="4814"/>
+        <w:gridCol w:w="4814"/>
+      </w:tblGrid>
+      <w:tr>
+        <w:tc>
+          <w:tcPr>
+            <w:tcW w:w="4814" w:type="dxa"/>
+          </w:tcPr>
+          <w:p>
+            <w:pPr>
+              <w:spacing w:line="360" w:lineRule="auto"/>
+              <w:rPr>
+                <w:rFonts w:ascii="Arial" w:hAnsi="Arial" w:cs="Arial"/>
+                <w:b/>
+                <w:szCs w:val="28"/>
+              </w:rPr>
+            </w:pPr>
+            <w:r>
+              <w:rPr>
+                <w:rFonts w:ascii="Arial" w:hAnsi="Arial" w:cs="Arial"/>
+                <w:b/>
+                <w:szCs w:val="28"/>
+              </w:rPr>
+              <w:t>Test case no</w:t>
+            </w:r>
+          </w:p>
+        </w:tc>
+        <w:tc>
+          <w:tcPr>
+            <w:tcW w:w="4814" w:type="dxa"/>
+          </w:tcPr>
+          <w:p>
+            <w:pPr>
+              <w:spacing w:line="360" w:lineRule="auto"/>
+              <w:rPr>
+                <w:rFonts w:ascii="Arial" w:hAnsi="Arial" w:cs="Arial"/>
+                <w:szCs w:val="28"/>
+              </w:rPr>
+            </w:pPr>
+            <w:r>
+              <w:rPr>
+                <w:rFonts w:ascii="Arial" w:hAnsi="Arial" w:cs="Arial"/>
+                <w:szCs w:val="28"/>
+              </w:rPr>
+              <w:t>9</w:t>
+            </w:r>
+          </w:p>
+        </w:tc>
+      </w:tr>
+      <w:tr>
+        <w:tc>
+          <w:tcPr>
+            <w:tcW w:w="4814" w:type="dxa"/>
+          </w:tcPr>
+          <w:p>
+            <w:pPr>
+              <w:spacing w:line="360" w:lineRule="auto"/>
+              <w:rPr>
+                <w:rFonts w:ascii="Arial" w:hAnsi="Arial" w:cs="Arial"/>
+                <w:b/>
+                <w:szCs w:val="28"/>
+              </w:rPr>
+            </w:pPr>
+            <w:r>
+              <w:rPr>
+                <w:rFonts w:ascii="Arial" w:hAnsi="Arial" w:cs="Arial"/>
+                <w:b/>
+                <w:szCs w:val="28"/>
+              </w:rPr>
+              <w:t>Purpose of test</w:t>
+            </w:r>
+          </w:p>
+        </w:tc>
+        <w:tc>
+          <w:tcPr>
+            <w:tcW w:w="4814" w:type="dxa"/>
+          </w:tcPr>
+          <w:p>
+            <w:pPr>
+              <w:spacing w:line="360" w:lineRule="auto"/>
+              <w:rPr>
+                <w:rFonts w:ascii="Arial" w:hAnsi="Arial" w:cs="Arial"/>
+                <w:szCs w:val="28"/>
+              </w:rPr>
+            </w:pPr>
+            <w:r>
+              <w:rPr>
+                <w:rFonts w:ascii="Arial" w:hAnsi="Arial" w:cs="Arial"/>
+                <w:szCs w:val="28"/>
+              </w:rPr>
+              <w:t xml:space="preserve">To check </w:t>
+            </w:r>
+            <w:r>
+              <w:rPr>
+                <w:rFonts w:ascii="Arial" w:hAnsi="Arial" w:cs="Arial"/>
+                <w:szCs w:val="28"/>
+              </w:rPr>
+              <w:t>whether user can search products or not</w:t>
+            </w:r>
+          </w:p>
+        </w:tc>
+      </w:tr>
+      <w:tr>
+        <w:tc>
+          <w:tcPr>
+            <w:tcW w:w="4814" w:type="dxa"/>
+          </w:tcPr>
+          <w:p>
+            <w:pPr>
+              <w:spacing w:line="360" w:lineRule="auto"/>
+              <w:rPr>
+                <w:rFonts w:ascii="Arial" w:hAnsi="Arial" w:cs="Arial"/>
+                <w:b/>
+                <w:szCs w:val="28"/>
+              </w:rPr>
+            </w:pPr>
+            <w:r>
+              <w:rPr>
+                <w:rFonts w:ascii="Arial" w:hAnsi="Arial" w:cs="Arial"/>
+                <w:b/>
+                <w:szCs w:val="28"/>
+              </w:rPr>
+              <w:t>Test data</w:t>
+            </w:r>
+          </w:p>
+        </w:tc>
+        <w:tc>
+          <w:tcPr>
+            <w:tcW w:w="4814" w:type="dxa"/>
+          </w:tcPr>
+          <w:p>
+            <w:pPr>
+              <w:spacing w:line="360" w:lineRule="auto"/>
+              <w:rPr>
+                <w:rFonts w:ascii="Arial" w:hAnsi="Arial" w:cs="Arial"/>
+                <w:szCs w:val="28"/>
+              </w:rPr>
+            </w:pPr>
+            <w:proofErr w:type="spellStart"/>
+            <w:r>
+              <w:rPr>
+                <w:rFonts w:ascii="Arial" w:hAnsi="Arial" w:cs="Arial"/>
+                <w:szCs w:val="28"/>
+              </w:rPr>
+              <w:t>addidas</w:t>
+            </w:r>
+            <w:proofErr w:type="spellEnd"/>
+          </w:p>
+        </w:tc>
+      </w:tr>
+      <w:tr>
+        <w:tc>
+          <w:tcPr>
+            <w:tcW w:w="4814" w:type="dxa"/>
+          </w:tcPr>
+          <w:p>
+            <w:pPr>
+              <w:spacing w:line="360" w:lineRule="auto"/>
+              <w:rPr>
+                <w:rFonts w:ascii="Arial" w:hAnsi="Arial" w:cs="Arial"/>
+                <w:b/>
+                <w:szCs w:val="28"/>
+              </w:rPr>
+            </w:pPr>
+            <w:r>
+              <w:rPr>
+                <w:rFonts w:ascii="Arial" w:hAnsi="Arial" w:cs="Arial"/>
+                <w:b/>
+                <w:szCs w:val="28"/>
+              </w:rPr>
+              <w:t>Expected result</w:t>
+            </w:r>
+          </w:p>
+        </w:tc>
+        <w:tc>
+          <w:tcPr>
+            <w:tcW w:w="4814" w:type="dxa"/>
+          </w:tcPr>
+          <w:p>
+            <w:pPr>
+              <w:spacing w:line="360" w:lineRule="auto"/>
+              <w:rPr>
+                <w:rFonts w:ascii="Arial" w:hAnsi="Arial" w:cs="Arial"/>
+                <w:szCs w:val="28"/>
+              </w:rPr>
+            </w:pPr>
+            <w:r>
+              <w:rPr>
+                <w:rFonts w:ascii="Arial" w:hAnsi="Arial" w:cs="Arial"/>
+                <w:szCs w:val="28"/>
+              </w:rPr>
+              <w:t>User should be able to search products</w:t>
+            </w:r>
+          </w:p>
+        </w:tc>
+      </w:tr>
+      <w:tr>
+        <w:tc>
+          <w:tcPr>
+            <w:tcW w:w="4814" w:type="dxa"/>
+          </w:tcPr>
+          <w:p>
+            <w:pPr>
+              <w:spacing w:line="360" w:lineRule="auto"/>
+              <w:rPr>
+                <w:rFonts w:ascii="Arial" w:hAnsi="Arial" w:cs="Arial"/>
+                <w:b/>
+                <w:szCs w:val="28"/>
+              </w:rPr>
+            </w:pPr>
+            <w:r>
+              <w:rPr>
+                <w:rFonts w:ascii="Arial" w:hAnsi="Arial" w:cs="Arial"/>
+                <w:b/>
+                <w:szCs w:val="28"/>
+              </w:rPr>
+              <w:t>Actual Result</w:t>
+            </w:r>
+          </w:p>
+        </w:tc>
+        <w:tc>
+          <w:tcPr>
+            <w:tcW w:w="4814" w:type="dxa"/>
+          </w:tcPr>
+          <w:p>
+            <w:pPr>
+              <w:tabs>
+                <w:tab w:val="center" w:pos="2299"/>
+                <w:tab w:val="left" w:pos="3435"/>
+              </w:tabs>
+              <w:spacing w:line="360" w:lineRule="auto"/>
+              <w:rPr>
+                <w:rFonts w:ascii="Arial" w:hAnsi="Arial" w:cs="Arial"/>
+                <w:szCs w:val="28"/>
+              </w:rPr>
+            </w:pPr>
+            <w:r>
+              <w:rPr>
+                <w:rFonts w:ascii="Arial" w:hAnsi="Arial" w:cs="Arial"/>
+                <w:szCs w:val="28"/>
+              </w:rPr>
+              <w:t>User can search products</w:t>
+            </w:r>
+          </w:p>
+        </w:tc>
+      </w:tr>
+      <w:tr>
+        <w:tc>
+          <w:tcPr>
+            <w:tcW w:w="4814" w:type="dxa"/>
+          </w:tcPr>
+          <w:p>
+            <w:pPr>
+              <w:spacing w:line="360" w:lineRule="auto"/>
+              <w:rPr>
+                <w:rFonts w:ascii="Arial" w:hAnsi="Arial" w:cs="Arial"/>
+                <w:b/>
+                <w:szCs w:val="28"/>
+              </w:rPr>
+            </w:pPr>
+            <w:r>
+              <w:rPr>
+                <w:rFonts w:ascii="Arial" w:hAnsi="Arial" w:cs="Arial"/>
+                <w:b/>
+                <w:szCs w:val="28"/>
+              </w:rPr>
+              <w:t>Class</w:t>
+            </w:r>
+          </w:p>
+        </w:tc>
+        <w:tc>
+          <w:tcPr>
+            <w:tcW w:w="4814" w:type="dxa"/>
+          </w:tcPr>
+          <w:p>
+            <w:pPr>
+              <w:tabs>
+                <w:tab w:val="left" w:pos="1395"/>
+              </w:tabs>
+              <w:spacing w:line="360" w:lineRule="auto"/>
+              <w:rPr>
+                <w:rFonts w:ascii="Arial" w:hAnsi="Arial" w:cs="Arial"/>
+                <w:szCs w:val="28"/>
+              </w:rPr>
+            </w:pPr>
+            <w:r>
+              <w:rPr>
+                <w:rFonts w:ascii="Arial" w:hAnsi="Arial" w:cs="Arial"/>
+                <w:szCs w:val="28"/>
+              </w:rPr>
+              <w:t>Product</w:t>
+            </w:r>
+          </w:p>
+        </w:tc>
+      </w:tr>
+    </w:tbl>
+    <w:p>
+      <w:pPr>
+        <w:spacing w:line="360" w:lineRule="auto"/>
+        <w:rPr>
+          <w:rFonts w:ascii="Arial" w:hAnsi="Arial" w:cs="Arial"/>
+          <w:b/>
+          <w:szCs w:val="28"/>
+        </w:rPr>
+      </w:pPr>
+    </w:p>
+    <w:p>
+      <w:pPr>
+        <w:rPr>
+          <w:rFonts w:ascii="Arial" w:hAnsi="Arial" w:cs="Arial"/>
+        </w:rPr>
+      </w:pPr>
+    </w:p>
+    <w:p>
+      <w:pPr>
+        <w:spacing w:line="360" w:lineRule="auto"/>
+        <w:rPr>
+          <w:rFonts w:ascii="Arial" w:hAnsi="Arial" w:cs="Arial"/>
+          <w:b/>
+          <w:szCs w:val="28"/>
+        </w:rPr>
+      </w:pPr>
+      <w:r>
+        <w:rPr>
+          <w:rFonts w:ascii="Arial" w:hAnsi="Arial" w:cs="Arial"/>
+          <w:b/>
+          <w:szCs w:val="28"/>
+        </w:rPr>
+        <w:t>T</w:t>
+      </w:r>
+      <w:r>
+        <w:rPr>
+          <w:rFonts w:ascii="Arial" w:hAnsi="Arial" w:cs="Arial"/>
+          <w:b/>
+          <w:szCs w:val="28"/>
+        </w:rPr>
+        <w:t xml:space="preserve">est case </w:t>
+      </w:r>
+      <w:r>
+        <w:rPr>
+          <w:rFonts w:ascii="Arial" w:hAnsi="Arial" w:cs="Arial"/>
+          <w:b/>
+          <w:szCs w:val="28"/>
+        </w:rPr>
+        <w:t>10</w:t>
+      </w:r>
+    </w:p>
+    <w:tbl>
+      <w:tblPr>
+        <w:tblStyle w:val="TableGrid"/>
+        <w:tblW w:w="0" w:type="auto"/>
+        <w:tblLook w:val="04A0" w:firstRow="1" w:lastRow="0" w:firstColumn="1" w:lastColumn="0" w:noHBand="0" w:noVBand="1"/>
+      </w:tblPr>
+      <w:tblGrid>
+        <w:gridCol w:w="4814"/>
+        <w:gridCol w:w="4814"/>
+      </w:tblGrid>
+      <w:tr>
+        <w:tc>
+          <w:tcPr>
+            <w:tcW w:w="4814" w:type="dxa"/>
+          </w:tcPr>
+          <w:p>
+            <w:pPr>
+              <w:spacing w:line="360" w:lineRule="auto"/>
+              <w:rPr>
+                <w:rFonts w:ascii="Arial" w:hAnsi="Arial" w:cs="Arial"/>
+                <w:b/>
+                <w:szCs w:val="28"/>
+              </w:rPr>
+            </w:pPr>
+            <w:r>
+              <w:rPr>
+                <w:rFonts w:ascii="Arial" w:hAnsi="Arial" w:cs="Arial"/>
+                <w:b/>
+                <w:szCs w:val="28"/>
+              </w:rPr>
+              <w:t>Test case no</w:t>
+            </w:r>
+          </w:p>
+        </w:tc>
+        <w:tc>
+          <w:tcPr>
+            <w:tcW w:w="4814" w:type="dxa"/>
+          </w:tcPr>
+          <w:p>
+            <w:pPr>
+              <w:spacing w:line="360" w:lineRule="auto"/>
+              <w:rPr>
+                <w:rFonts w:ascii="Arial" w:hAnsi="Arial" w:cs="Arial"/>
+                <w:szCs w:val="28"/>
+              </w:rPr>
+            </w:pPr>
+            <w:r>
+              <w:rPr>
+                <w:rFonts w:ascii="Arial" w:hAnsi="Arial" w:cs="Arial"/>
+                <w:szCs w:val="28"/>
+              </w:rPr>
+              <w:t>10</w:t>
+            </w:r>
+          </w:p>
+        </w:tc>
+      </w:tr>
+      <w:tr>
+        <w:tc>
+          <w:tcPr>
+            <w:tcW w:w="4814" w:type="dxa"/>
+          </w:tcPr>
+          <w:p>
+            <w:pPr>
+              <w:spacing w:line="360" w:lineRule="auto"/>
+              <w:rPr>
+                <w:rFonts w:ascii="Arial" w:hAnsi="Arial" w:cs="Arial"/>
+                <w:b/>
+                <w:szCs w:val="28"/>
+              </w:rPr>
+            </w:pPr>
+            <w:r>
+              <w:rPr>
+                <w:rFonts w:ascii="Arial" w:hAnsi="Arial" w:cs="Arial"/>
+                <w:b/>
+                <w:szCs w:val="28"/>
+              </w:rPr>
+              <w:t>Purpose of test</w:t>
+            </w:r>
+          </w:p>
+        </w:tc>
+        <w:tc>
+          <w:tcPr>
+            <w:tcW w:w="4814" w:type="dxa"/>
+          </w:tcPr>
+          <w:p>
+            <w:pPr>
+              <w:spacing w:line="360" w:lineRule="auto"/>
+              <w:rPr>
+                <w:rFonts w:ascii="Arial" w:hAnsi="Arial" w:cs="Arial"/>
+                <w:szCs w:val="28"/>
+              </w:rPr>
+            </w:pPr>
+            <w:r>
+              <w:rPr>
+                <w:rFonts w:ascii="Arial" w:hAnsi="Arial" w:cs="Arial"/>
+                <w:szCs w:val="28"/>
+              </w:rPr>
+              <w:t xml:space="preserve">To check </w:t>
+            </w:r>
+            <w:r>
+              <w:rPr>
+                <w:rFonts w:ascii="Arial" w:hAnsi="Arial" w:cs="Arial"/>
+                <w:szCs w:val="28"/>
+              </w:rPr>
+              <w:t>whether</w:t>
+            </w:r>
+            <w:r>
+              <w:rPr>
+                <w:rFonts w:ascii="Arial" w:hAnsi="Arial" w:cs="Arial"/>
+                <w:szCs w:val="28"/>
+              </w:rPr>
+              <w:t xml:space="preserve"> user can input negative value in product quantity</w:t>
+            </w:r>
+          </w:p>
+        </w:tc>
+      </w:tr>
+      <w:tr>
+        <w:tc>
+          <w:tcPr>
+            <w:tcW w:w="4814" w:type="dxa"/>
+          </w:tcPr>
+          <w:p>
+            <w:pPr>
+              <w:spacing w:line="360" w:lineRule="auto"/>
+              <w:rPr>
+                <w:rFonts w:ascii="Arial" w:hAnsi="Arial" w:cs="Arial"/>
+                <w:b/>
+                <w:szCs w:val="28"/>
+              </w:rPr>
+            </w:pPr>
+            <w:r>
+              <w:rPr>
+                <w:rFonts w:ascii="Arial" w:hAnsi="Arial" w:cs="Arial"/>
+                <w:b/>
+                <w:szCs w:val="28"/>
+              </w:rPr>
+              <w:t>Test data</w:t>
+            </w:r>
+          </w:p>
+        </w:tc>
+        <w:tc>
+          <w:tcPr>
+            <w:tcW w:w="4814" w:type="dxa"/>
+          </w:tcPr>
+          <w:p>
+            <w:pPr>
+              <w:spacing w:line="360" w:lineRule="auto"/>
+              <w:rPr>
+                <w:rFonts w:ascii="Arial" w:hAnsi="Arial" w:cs="Arial"/>
+                <w:szCs w:val="28"/>
+              </w:rPr>
+            </w:pPr>
+            <w:r>
+              <w:rPr>
+                <w:rFonts w:ascii="Arial" w:hAnsi="Arial" w:cs="Arial"/>
+                <w:szCs w:val="28"/>
+              </w:rPr>
+              <w:t>-1</w:t>
+            </w:r>
+          </w:p>
+        </w:tc>
+      </w:tr>
+      <w:tr>
+        <w:tc>
+          <w:tcPr>
+            <w:tcW w:w="4814" w:type="dxa"/>
+          </w:tcPr>
+          <w:p>
+            <w:pPr>
+              <w:spacing w:line="360" w:lineRule="auto"/>
+              <w:rPr>
+                <w:rFonts w:ascii="Arial" w:hAnsi="Arial" w:cs="Arial"/>
+                <w:b/>
+                <w:szCs w:val="28"/>
+              </w:rPr>
+            </w:pPr>
+            <w:r>
+              <w:rPr>
+                <w:rFonts w:ascii="Arial" w:hAnsi="Arial" w:cs="Arial"/>
+                <w:b/>
+                <w:szCs w:val="28"/>
+              </w:rPr>
+              <w:t>Expected result</w:t>
+            </w:r>
+          </w:p>
+        </w:tc>
+        <w:tc>
+          <w:tcPr>
+            <w:tcW w:w="4814" w:type="dxa"/>
+          </w:tcPr>
+          <w:p>
+            <w:pPr>
+              <w:spacing w:line="360" w:lineRule="auto"/>
+              <w:rPr>
+                <w:rFonts w:ascii="Arial" w:hAnsi="Arial" w:cs="Arial"/>
+                <w:szCs w:val="28"/>
+              </w:rPr>
+            </w:pPr>
+            <w:r>
+              <w:rPr>
+                <w:rFonts w:ascii="Arial" w:hAnsi="Arial" w:cs="Arial"/>
+                <w:szCs w:val="28"/>
+              </w:rPr>
+              <w:t xml:space="preserve">User should </w:t>
+            </w:r>
+            <w:r>
+              <w:rPr>
+                <w:rFonts w:ascii="Arial" w:hAnsi="Arial" w:cs="Arial"/>
+                <w:szCs w:val="28"/>
+              </w:rPr>
+              <w:t>not be able to add negative value</w:t>
+            </w:r>
+          </w:p>
+        </w:tc>
+      </w:tr>
+      <w:tr>
+        <w:tc>
+          <w:tcPr>
+            <w:tcW w:w="4814" w:type="dxa"/>
+          </w:tcPr>
+          <w:p>
+            <w:pPr>
+              <w:spacing w:line="360" w:lineRule="auto"/>
+              <w:rPr>
+                <w:rFonts w:ascii="Arial" w:hAnsi="Arial" w:cs="Arial"/>
+                <w:b/>
+                <w:szCs w:val="28"/>
+              </w:rPr>
+            </w:pPr>
+            <w:r>
+              <w:rPr>
+                <w:rFonts w:ascii="Arial" w:hAnsi="Arial" w:cs="Arial"/>
+                <w:b/>
+                <w:szCs w:val="28"/>
+              </w:rPr>
+              <w:t>Actual Result</w:t>
+            </w:r>
+          </w:p>
+        </w:tc>
+        <w:tc>
+          <w:tcPr>
+            <w:tcW w:w="4814" w:type="dxa"/>
+          </w:tcPr>
+          <w:p>
+            <w:pPr>
+              <w:tabs>
+                <w:tab w:val="center" w:pos="2299"/>
+                <w:tab w:val="left" w:pos="3435"/>
+              </w:tabs>
+              <w:spacing w:line="360" w:lineRule="auto"/>
+              <w:rPr>
+                <w:rFonts w:ascii="Arial" w:hAnsi="Arial" w:cs="Arial"/>
+                <w:szCs w:val="28"/>
+              </w:rPr>
+            </w:pPr>
+            <w:r>
+              <w:rPr>
+                <w:rFonts w:ascii="Arial" w:hAnsi="Arial" w:cs="Arial"/>
+                <w:szCs w:val="28"/>
+              </w:rPr>
+              <w:t>User can</w:t>
+            </w:r>
+            <w:r>
+              <w:rPr>
+                <w:rFonts w:ascii="Arial" w:hAnsi="Arial" w:cs="Arial"/>
+                <w:szCs w:val="28"/>
+              </w:rPr>
+              <w:t>not</w:t>
+            </w:r>
+            <w:r>
+              <w:rPr>
+                <w:rFonts w:ascii="Arial" w:hAnsi="Arial" w:cs="Arial"/>
+                <w:szCs w:val="28"/>
+              </w:rPr>
+              <w:t xml:space="preserve"> add negative value.</w:t>
+            </w:r>
+          </w:p>
+        </w:tc>
+      </w:tr>
+      <w:tr>
+        <w:tc>
+          <w:tcPr>
+            <w:tcW w:w="4814" w:type="dxa"/>
+          </w:tcPr>
+          <w:p>
+            <w:pPr>
+              <w:spacing w:line="360" w:lineRule="auto"/>
+              <w:rPr>
+                <w:rFonts w:ascii="Arial" w:hAnsi="Arial" w:cs="Arial"/>
+                <w:b/>
+                <w:szCs w:val="28"/>
+              </w:rPr>
+            </w:pPr>
+            <w:r>
+              <w:rPr>
+                <w:rFonts w:ascii="Arial" w:hAnsi="Arial" w:cs="Arial"/>
+                <w:b/>
+                <w:szCs w:val="28"/>
+              </w:rPr>
+              <w:t>Class</w:t>
+            </w:r>
+          </w:p>
+        </w:tc>
+        <w:tc>
+          <w:tcPr>
+            <w:tcW w:w="4814" w:type="dxa"/>
+          </w:tcPr>
+          <w:p>
+            <w:pPr>
+              <w:tabs>
+                <w:tab w:val="left" w:pos="1350"/>
+              </w:tabs>
+              <w:spacing w:line="360" w:lineRule="auto"/>
+              <w:rPr>
+                <w:rFonts w:ascii="Arial" w:hAnsi="Arial" w:cs="Arial"/>
+                <w:szCs w:val="28"/>
+              </w:rPr>
+            </w:pPr>
+            <w:r>
+              <w:rPr>
+                <w:rFonts w:ascii="Arial" w:hAnsi="Arial" w:cs="Arial"/>
+                <w:szCs w:val="28"/>
+              </w:rPr>
+              <w:t>Product</w:t>
+            </w:r>
+            <w:r>
+              <w:rPr>
+                <w:rFonts w:ascii="Arial" w:hAnsi="Arial" w:cs="Arial"/>
+                <w:szCs w:val="28"/>
+              </w:rPr>
+              <w:tab/>
+            </w:r>
+            <w:bookmarkStart w:id="34" w:name="_GoBack"/>
+            <w:bookmarkEnd w:id="34"/>
+          </w:p>
+        </w:tc>
+      </w:tr>
+    </w:tbl>
+    <w:p>
+      <w:pPr>
+        <w:spacing w:line="360" w:lineRule="auto"/>
+        <w:rPr>
+          <w:rFonts w:ascii="Arial" w:hAnsi="Arial" w:cs="Arial"/>
+          <w:b/>
+          <w:szCs w:val="28"/>
+        </w:rPr>
+      </w:pPr>
+    </w:p>
     <w:p>
       <w:pPr>
         <w:rPr>
@@ -22037,51 +24959,15 @@
   </w:num>
   <w:num w:numId="24">
     <w:abstractNumId w:val="21"/>
-    <w:lvlOverride w:ilvl="0"/>
-    <w:lvlOverride w:ilvl="1"/>
-    <w:lvlOverride w:ilvl="2"/>
-    <w:lvlOverride w:ilvl="3"/>
-    <w:lvlOverride w:ilvl="4"/>
-    <w:lvlOverride w:ilvl="5"/>
-    <w:lvlOverride w:ilvl="6"/>
-    <w:lvlOverride w:ilvl="7"/>
-    <w:lvlOverride w:ilvl="8"/>
   </w:num>
   <w:num w:numId="25">
     <w:abstractNumId w:val="18"/>
-    <w:lvlOverride w:ilvl="0"/>
-    <w:lvlOverride w:ilvl="1"/>
-    <w:lvlOverride w:ilvl="2"/>
-    <w:lvlOverride w:ilvl="3"/>
-    <w:lvlOverride w:ilvl="4"/>
-    <w:lvlOverride w:ilvl="5"/>
-    <w:lvlOverride w:ilvl="6"/>
-    <w:lvlOverride w:ilvl="7"/>
-    <w:lvlOverride w:ilvl="8"/>
   </w:num>
   <w:num w:numId="26">
     <w:abstractNumId w:val="8"/>
-    <w:lvlOverride w:ilvl="0"/>
-    <w:lvlOverride w:ilvl="1"/>
-    <w:lvlOverride w:ilvl="2"/>
-    <w:lvlOverride w:ilvl="3"/>
-    <w:lvlOverride w:ilvl="4"/>
-    <w:lvlOverride w:ilvl="5"/>
-    <w:lvlOverride w:ilvl="6"/>
-    <w:lvlOverride w:ilvl="7"/>
-    <w:lvlOverride w:ilvl="8"/>
   </w:num>
   <w:num w:numId="27">
     <w:abstractNumId w:val="22"/>
-    <w:lvlOverride w:ilvl="0"/>
-    <w:lvlOverride w:ilvl="1"/>
-    <w:lvlOverride w:ilvl="2"/>
-    <w:lvlOverride w:ilvl="3"/>
-    <w:lvlOverride w:ilvl="4"/>
-    <w:lvlOverride w:ilvl="5"/>
-    <w:lvlOverride w:ilvl="6"/>
-    <w:lvlOverride w:ilvl="7"/>
-    <w:lvlOverride w:ilvl="8"/>
   </w:num>
 </w:numbering>
 </file>
@@ -36832,7 +39718,7 @@
 </file>
 
 <file path=customXml/itemProps1.xml><?xml version="1.0" encoding="utf-8"?>
-<ds:datastoreItem xmlns:ds="http://schemas.openxmlformats.org/officeDocument/2006/customXml" ds:itemID="{748B1E28-7722-4856-B25E-F74924188D87}">
+<ds:datastoreItem xmlns:ds="http://schemas.openxmlformats.org/officeDocument/2006/customXml" ds:itemID="{A9988CED-D3AA-4147-A0AF-30E2CEA54CE8}">
   <ds:schemaRefs>
     <ds:schemaRef ds:uri="http://schemas.openxmlformats.org/officeDocument/2006/bibliography"/>
   </ds:schemaRefs>

</xml_diff>